<commit_message>
E:/Program Files (x86)/Git/Git/binary tree traverse algorithm recursively and nonrecursively
</commit_message>
<xml_diff>
--- a/CookBook.docx
+++ b/CookBook.docx
@@ -20,7 +20,6 @@
           <w:docPartUnique/>
         </w:docPartObj>
       </w:sdtPr>
-      <w:sdtEndPr/>
       <w:sdtContent>
         <w:p>
           <w:pPr>
@@ -638,23 +637,7 @@
                 <w:rFonts w:hint="eastAsia"/>
                 <w:noProof/>
               </w:rPr>
-              <w:t>时间复杂</w:t>
-            </w:r>
-            <w:r>
-              <w:rPr>
-                <w:rStyle w:val="a4"/>
-                <w:rFonts w:hint="eastAsia"/>
-                <w:noProof/>
-              </w:rPr>
-              <w:t>度</w:t>
-            </w:r>
-            <w:r>
-              <w:rPr>
-                <w:rStyle w:val="a4"/>
-                <w:rFonts w:hint="eastAsia"/>
-                <w:noProof/>
-              </w:rPr>
-              <w:t>计算</w:t>
+              <w:t>时间复杂度计算</w:t>
             </w:r>
             <w:r>
               <w:rPr>
@@ -9049,7 +9032,6 @@
       <w:pPr>
         <w:ind w:firstLine="420"/>
         <w:rPr>
-          <w:rFonts w:hint="eastAsia"/>
           <w:sz w:val="24"/>
           <w:szCs w:val="24"/>
         </w:rPr>
@@ -9059,7 +9041,6 @@
       <w:pPr>
         <w:ind w:firstLine="420"/>
         <w:rPr>
-          <w:rFonts w:hint="eastAsia"/>
           <w:sz w:val="24"/>
           <w:szCs w:val="24"/>
         </w:rPr>
@@ -9082,7 +9063,6 @@
         </w:numPr>
         <w:ind w:firstLineChars="0"/>
         <w:rPr>
-          <w:rFonts w:hint="eastAsia"/>
           <w:sz w:val="24"/>
           <w:szCs w:val="24"/>
         </w:rPr>
@@ -9145,7 +9125,6 @@
         </w:numPr>
         <w:ind w:firstLineChars="0"/>
         <w:rPr>
-          <w:rFonts w:hint="eastAsia"/>
           <w:sz w:val="24"/>
           <w:szCs w:val="24"/>
         </w:rPr>
@@ -9188,7 +9167,6 @@
         <w:pStyle w:val="a3"/>
         <w:ind w:left="420" w:firstLineChars="0" w:firstLine="0"/>
         <w:rPr>
-          <w:rFonts w:hint="eastAsia"/>
           <w:sz w:val="24"/>
           <w:szCs w:val="24"/>
         </w:rPr>
@@ -9221,7 +9199,6 @@
         <w:pStyle w:val="a3"/>
         <w:ind w:left="420" w:firstLineChars="0" w:firstLine="0"/>
         <w:rPr>
-          <w:rFonts w:hint="eastAsia"/>
           <w:sz w:val="24"/>
           <w:szCs w:val="24"/>
         </w:rPr>
@@ -9240,7 +9217,6 @@
         <w:pStyle w:val="a3"/>
         <w:ind w:left="420" w:firstLineChars="0" w:firstLine="0"/>
         <w:rPr>
-          <w:rFonts w:hint="eastAsia"/>
           <w:sz w:val="24"/>
           <w:szCs w:val="24"/>
         </w:rPr>
@@ -9260,7 +9236,6 @@
         <w:pStyle w:val="a3"/>
         <w:ind w:left="420" w:firstLineChars="0" w:firstLine="0"/>
         <w:rPr>
-          <w:rFonts w:hint="eastAsia"/>
           <w:sz w:val="24"/>
           <w:szCs w:val="24"/>
         </w:rPr>
@@ -9283,7 +9258,6 @@
         </w:numPr>
         <w:ind w:firstLineChars="0"/>
         <w:rPr>
-          <w:rFonts w:hint="eastAsia"/>
           <w:sz w:val="24"/>
           <w:szCs w:val="24"/>
         </w:rPr>
@@ -9343,7 +9317,6 @@
         <w:pStyle w:val="a3"/>
         <w:ind w:left="420" w:firstLineChars="0" w:firstLine="0"/>
         <w:rPr>
-          <w:rFonts w:hint="eastAsia"/>
           <w:sz w:val="24"/>
           <w:szCs w:val="24"/>
         </w:rPr>
@@ -9362,7 +9335,6 @@
         <w:pStyle w:val="a3"/>
         <w:ind w:left="420" w:firstLineChars="0" w:firstLine="0"/>
         <w:rPr>
-          <w:rFonts w:hint="eastAsia"/>
           <w:sz w:val="24"/>
           <w:szCs w:val="24"/>
         </w:rPr>
@@ -9382,7 +9354,6 @@
         <w:pStyle w:val="a3"/>
         <w:ind w:left="420" w:firstLineChars="0" w:firstLine="0"/>
         <w:rPr>
-          <w:rFonts w:hint="eastAsia"/>
           <w:sz w:val="24"/>
           <w:szCs w:val="24"/>
         </w:rPr>
@@ -9401,7 +9372,6 @@
         <w:pStyle w:val="a3"/>
         <w:ind w:left="420" w:firstLineChars="0" w:firstLine="0"/>
         <w:rPr>
-          <w:rFonts w:hint="eastAsia"/>
           <w:sz w:val="24"/>
           <w:szCs w:val="24"/>
         </w:rPr>
@@ -9412,7 +9382,6 @@
         <w:pStyle w:val="a3"/>
         <w:ind w:left="420" w:firstLineChars="0" w:firstLine="0"/>
         <w:rPr>
-          <w:rFonts w:hint="eastAsia"/>
           <w:sz w:val="24"/>
           <w:szCs w:val="24"/>
         </w:rPr>
@@ -9483,7 +9452,6 @@
         </w:numPr>
         <w:ind w:firstLineChars="0"/>
         <w:rPr>
-          <w:rFonts w:hint="eastAsia"/>
           <w:sz w:val="24"/>
           <w:szCs w:val="24"/>
         </w:rPr>
@@ -9525,7 +9493,6 @@
       <w:pPr>
         <w:ind w:left="420"/>
         <w:rPr>
-          <w:rFonts w:hint="eastAsia"/>
           <w:sz w:val="24"/>
           <w:szCs w:val="24"/>
         </w:rPr>
@@ -9543,7 +9510,6 @@
       <w:pPr>
         <w:ind w:left="420"/>
         <w:rPr>
-          <w:rFonts w:hint="eastAsia"/>
           <w:sz w:val="24"/>
           <w:szCs w:val="24"/>
         </w:rPr>
@@ -9561,7 +9527,6 @@
       <w:pPr>
         <w:ind w:left="420"/>
         <w:rPr>
-          <w:rFonts w:hint="eastAsia"/>
           <w:sz w:val="24"/>
           <w:szCs w:val="24"/>
         </w:rPr>
@@ -9580,7 +9545,6 @@
       <w:pPr>
         <w:ind w:left="420"/>
         <w:rPr>
-          <w:rFonts w:hint="eastAsia"/>
           <w:sz w:val="24"/>
           <w:szCs w:val="24"/>
         </w:rPr>
@@ -9607,7 +9571,6 @@
       <w:pPr>
         <w:ind w:left="420" w:firstLine="420"/>
         <w:rPr>
-          <w:rFonts w:hint="eastAsia"/>
           <w:sz w:val="24"/>
           <w:szCs w:val="24"/>
         </w:rPr>
@@ -9625,7 +9588,6 @@
       <w:pPr>
         <w:ind w:left="420"/>
         <w:rPr>
-          <w:rFonts w:hint="eastAsia"/>
           <w:sz w:val="24"/>
           <w:szCs w:val="24"/>
         </w:rPr>
@@ -9882,6 +9844,14 @@
         </w:rPr>
         <w:t>RightNode</w:t>
       </w:r>
+      <w:r>
+        <w:rPr>
+          <w:rFonts w:hint="eastAsia"/>
+          <w:sz w:val="24"/>
+          <w:szCs w:val="24"/>
+        </w:rPr>
+        <w:t>；</w:t>
+      </w:r>
     </w:p>
     <w:p>
       <w:pPr>
@@ -9944,6 +9914,14 @@
         </w:rPr>
         <w:t>ParentNode</w:t>
       </w:r>
+      <w:r>
+        <w:rPr>
+          <w:rFonts w:hint="eastAsia"/>
+          <w:sz w:val="24"/>
+          <w:szCs w:val="24"/>
+        </w:rPr>
+        <w:t>；</w:t>
+      </w:r>
     </w:p>
     <w:p>
       <w:pPr>
@@ -9966,6 +9944,569 @@
         </w:rPr>
         <w:t>层序遍历：逐层</w:t>
       </w:r>
+      <w:r>
+        <w:rPr>
+          <w:rFonts w:hint="eastAsia"/>
+          <w:sz w:val="24"/>
+          <w:szCs w:val="24"/>
+        </w:rPr>
+        <w:t>遍历；</w:t>
+      </w:r>
+    </w:p>
+    <w:p>
+      <w:pPr>
+        <w:rPr>
+          <w:rFonts w:hint="eastAsia"/>
+          <w:sz w:val="24"/>
+          <w:szCs w:val="24"/>
+        </w:rPr>
+      </w:pPr>
+      <w:r>
+        <w:rPr>
+          <w:rFonts w:hint="eastAsia"/>
+          <w:sz w:val="24"/>
+          <w:szCs w:val="24"/>
+        </w:rPr>
+        <w:t>二叉树常用作二叉查找树、二叉堆和二叉排序树；</w:t>
+      </w:r>
+    </w:p>
+    <w:p>
+      <w:pPr>
+        <w:rPr>
+          <w:rFonts w:hint="eastAsia"/>
+          <w:sz w:val="24"/>
+          <w:szCs w:val="24"/>
+        </w:rPr>
+      </w:pPr>
+      <w:r>
+        <w:rPr>
+          <w:rFonts w:hint="eastAsia"/>
+          <w:sz w:val="24"/>
+          <w:szCs w:val="24"/>
+        </w:rPr>
+        <w:t>//</w:t>
+      </w:r>
+      <w:r>
+        <w:rPr>
+          <w:rFonts w:hint="eastAsia"/>
+          <w:sz w:val="24"/>
+          <w:szCs w:val="24"/>
+        </w:rPr>
+        <w:t>二叉树节点数据结构</w:t>
+      </w:r>
+    </w:p>
+    <w:p>
+      <w:pPr>
+        <w:rPr>
+          <w:rFonts w:hint="eastAsia"/>
+          <w:sz w:val="24"/>
+          <w:szCs w:val="24"/>
+        </w:rPr>
+      </w:pPr>
+      <w:r>
+        <w:rPr>
+          <w:sz w:val="24"/>
+          <w:szCs w:val="24"/>
+        </w:rPr>
+        <w:t>typedef struct BiT</w:t>
+      </w:r>
+      <w:r>
+        <w:rPr>
+          <w:rFonts w:hint="eastAsia"/>
+          <w:sz w:val="24"/>
+          <w:szCs w:val="24"/>
+        </w:rPr>
+        <w:t>ree</w:t>
+      </w:r>
+      <w:r>
+        <w:rPr>
+          <w:sz w:val="24"/>
+          <w:szCs w:val="24"/>
+        </w:rPr>
+        <w:t>Node{</w:t>
+      </w:r>
+    </w:p>
+    <w:p>
+      <w:pPr>
+        <w:rPr>
+          <w:rFonts w:hint="eastAsia"/>
+          <w:sz w:val="24"/>
+          <w:szCs w:val="24"/>
+        </w:rPr>
+      </w:pPr>
+      <w:r>
+        <w:rPr>
+          <w:rFonts w:hint="eastAsia"/>
+          <w:sz w:val="24"/>
+          <w:szCs w:val="24"/>
+        </w:rPr>
+        <w:tab/>
+      </w:r>
+      <w:r>
+        <w:rPr>
+          <w:rFonts w:hint="eastAsia"/>
+          <w:sz w:val="24"/>
+          <w:szCs w:val="24"/>
+        </w:rPr>
+        <w:t>// Data Field</w:t>
+      </w:r>
+    </w:p>
+    <w:p>
+      <w:pPr>
+        <w:rPr>
+          <w:sz w:val="24"/>
+          <w:szCs w:val="24"/>
+        </w:rPr>
+      </w:pPr>
+      <w:r>
+        <w:rPr>
+          <w:rFonts w:hint="eastAsia"/>
+          <w:sz w:val="24"/>
+          <w:szCs w:val="24"/>
+        </w:rPr>
+        <w:tab/>
+      </w:r>
+      <w:r>
+        <w:rPr>
+          <w:sz w:val="24"/>
+          <w:szCs w:val="24"/>
+        </w:rPr>
+        <w:t>char data;</w:t>
+      </w:r>
+    </w:p>
+    <w:p>
+      <w:pPr>
+        <w:rPr>
+          <w:rFonts w:hint="eastAsia"/>
+          <w:sz w:val="24"/>
+          <w:szCs w:val="24"/>
+        </w:rPr>
+      </w:pPr>
+      <w:r>
+        <w:rPr>
+          <w:rFonts w:hint="eastAsia"/>
+          <w:sz w:val="24"/>
+          <w:szCs w:val="24"/>
+        </w:rPr>
+        <w:tab/>
+        <w:t>// Child pointer</w:t>
+      </w:r>
+    </w:p>
+    <w:p>
+      <w:pPr>
+        <w:rPr>
+          <w:rFonts w:hint="eastAsia"/>
+          <w:sz w:val="24"/>
+          <w:szCs w:val="24"/>
+        </w:rPr>
+      </w:pPr>
+      <w:r>
+        <w:rPr>
+          <w:rFonts w:hint="eastAsia"/>
+          <w:sz w:val="24"/>
+          <w:szCs w:val="24"/>
+        </w:rPr>
+        <w:tab/>
+      </w:r>
+      <w:r>
+        <w:rPr>
+          <w:sz w:val="24"/>
+          <w:szCs w:val="24"/>
+        </w:rPr>
+        <w:t>struct BiTreeNode *lchild, *rchild;</w:t>
+      </w:r>
+    </w:p>
+    <w:p>
+      <w:pPr>
+        <w:rPr>
+          <w:rFonts w:hint="eastAsia"/>
+          <w:sz w:val="24"/>
+          <w:szCs w:val="24"/>
+        </w:rPr>
+      </w:pPr>
+      <w:r>
+        <w:rPr>
+          <w:sz w:val="24"/>
+          <w:szCs w:val="24"/>
+        </w:rPr>
+        <w:t>}</w:t>
+      </w:r>
+      <w:r>
+        <w:rPr>
+          <w:rFonts w:hint="eastAsia"/>
+          <w:sz w:val="24"/>
+          <w:szCs w:val="24"/>
+        </w:rPr>
+        <w:t>BiTreeNode, *BiTree;</w:t>
+      </w:r>
+    </w:p>
+    <w:p>
+      <w:pPr>
+        <w:rPr>
+          <w:rFonts w:hint="eastAsia"/>
+          <w:sz w:val="24"/>
+          <w:szCs w:val="24"/>
+        </w:rPr>
+      </w:pPr>
+    </w:p>
+    <w:p>
+      <w:pPr>
+        <w:rPr>
+          <w:rFonts w:hint="eastAsia"/>
+          <w:sz w:val="24"/>
+          <w:szCs w:val="24"/>
+        </w:rPr>
+      </w:pPr>
+      <w:r>
+        <w:rPr>
+          <w:rFonts w:hint="eastAsia"/>
+          <w:sz w:val="24"/>
+          <w:szCs w:val="24"/>
+        </w:rPr>
+        <w:t xml:space="preserve">// </w:t>
+      </w:r>
+      <w:r>
+        <w:rPr>
+          <w:rFonts w:hint="eastAsia"/>
+          <w:sz w:val="24"/>
+          <w:szCs w:val="24"/>
+        </w:rPr>
+        <w:t>先序生成创建二叉树</w:t>
+      </w:r>
+    </w:p>
+    <w:p>
+      <w:pPr>
+        <w:rPr>
+          <w:rFonts w:hint="eastAsia"/>
+          <w:sz w:val="24"/>
+          <w:szCs w:val="24"/>
+        </w:rPr>
+      </w:pPr>
+      <w:r>
+        <w:rPr>
+          <w:sz w:val="24"/>
+          <w:szCs w:val="24"/>
+        </w:rPr>
+        <w:t>int CreateBiTree(</w:t>
+      </w:r>
+      <w:r>
+        <w:rPr>
+          <w:rFonts w:hint="eastAsia"/>
+          <w:sz w:val="24"/>
+          <w:szCs w:val="24"/>
+        </w:rPr>
+        <w:t>BiTree &amp;T</w:t>
+      </w:r>
+      <w:r>
+        <w:rPr>
+          <w:sz w:val="24"/>
+          <w:szCs w:val="24"/>
+        </w:rPr>
+        <w:t>)</w:t>
+      </w:r>
+      <w:r>
+        <w:rPr>
+          <w:rFonts w:hint="eastAsia"/>
+          <w:sz w:val="24"/>
+          <w:szCs w:val="24"/>
+        </w:rPr>
+        <w:t>{</w:t>
+      </w:r>
+    </w:p>
+    <w:p>
+      <w:pPr>
+        <w:rPr>
+          <w:rFonts w:hint="eastAsia"/>
+          <w:sz w:val="24"/>
+          <w:szCs w:val="24"/>
+        </w:rPr>
+      </w:pPr>
+      <w:r>
+        <w:rPr>
+          <w:rFonts w:hint="eastAsia"/>
+          <w:sz w:val="24"/>
+          <w:szCs w:val="24"/>
+        </w:rPr>
+        <w:tab/>
+      </w:r>
+      <w:r>
+        <w:rPr>
+          <w:rFonts w:hint="eastAsia"/>
+          <w:sz w:val="24"/>
+          <w:szCs w:val="24"/>
+        </w:rPr>
+        <w:t>char data;</w:t>
+      </w:r>
+    </w:p>
+    <w:p>
+      <w:pPr>
+        <w:rPr>
+          <w:rFonts w:hint="eastAsia"/>
+          <w:sz w:val="24"/>
+          <w:szCs w:val="24"/>
+        </w:rPr>
+      </w:pPr>
+      <w:r>
+        <w:rPr>
+          <w:rFonts w:hint="eastAsia"/>
+          <w:sz w:val="24"/>
+          <w:szCs w:val="24"/>
+        </w:rPr>
+        <w:tab/>
+        <w:t xml:space="preserve">// </w:t>
+      </w:r>
+      <w:r>
+        <w:rPr>
+          <w:rFonts w:hint="eastAsia"/>
+          <w:sz w:val="24"/>
+          <w:szCs w:val="24"/>
+        </w:rPr>
+        <w:t>按先序顺序输入二叉树节点中的数值</w:t>
+      </w:r>
+    </w:p>
+    <w:p>
+      <w:pPr>
+        <w:rPr>
+          <w:rFonts w:hint="eastAsia"/>
+          <w:sz w:val="24"/>
+          <w:szCs w:val="24"/>
+        </w:rPr>
+      </w:pPr>
+      <w:r>
+        <w:rPr>
+          <w:rFonts w:hint="eastAsia"/>
+          <w:sz w:val="24"/>
+          <w:szCs w:val="24"/>
+        </w:rPr>
+        <w:tab/>
+        <w:t>InputNode(&amp;data);</w:t>
+      </w:r>
+    </w:p>
+    <w:p>
+      <w:pPr>
+        <w:rPr>
+          <w:rFonts w:hint="eastAsia"/>
+          <w:sz w:val="24"/>
+          <w:szCs w:val="24"/>
+        </w:rPr>
+      </w:pPr>
+      <w:r>
+        <w:rPr>
+          <w:rFonts w:hint="eastAsia"/>
+          <w:sz w:val="24"/>
+          <w:szCs w:val="24"/>
+        </w:rPr>
+        <w:tab/>
+        <w:t>if(CHARP_VALUE == data){</w:t>
+      </w:r>
+    </w:p>
+    <w:p>
+      <w:pPr>
+        <w:rPr>
+          <w:rFonts w:hint="eastAsia"/>
+          <w:sz w:val="24"/>
+          <w:szCs w:val="24"/>
+        </w:rPr>
+      </w:pPr>
+      <w:r>
+        <w:rPr>
+          <w:rFonts w:hint="eastAsia"/>
+          <w:sz w:val="24"/>
+          <w:szCs w:val="24"/>
+        </w:rPr>
+        <w:tab/>
+      </w:r>
+      <w:r>
+        <w:rPr>
+          <w:rFonts w:hint="eastAsia"/>
+          <w:sz w:val="24"/>
+          <w:szCs w:val="24"/>
+        </w:rPr>
+        <w:tab/>
+        <w:t>T = NULL;</w:t>
+      </w:r>
+    </w:p>
+    <w:p>
+      <w:pPr>
+        <w:ind w:firstLine="420"/>
+        <w:rPr>
+          <w:rFonts w:hint="eastAsia"/>
+          <w:sz w:val="24"/>
+          <w:szCs w:val="24"/>
+        </w:rPr>
+      </w:pPr>
+      <w:r>
+        <w:rPr>
+          <w:rFonts w:hint="eastAsia"/>
+          <w:sz w:val="24"/>
+          <w:szCs w:val="24"/>
+        </w:rPr>
+        <w:t>}</w:t>
+      </w:r>
+    </w:p>
+    <w:p>
+      <w:pPr>
+        <w:ind w:firstLine="420"/>
+        <w:rPr>
+          <w:rFonts w:hint="eastAsia"/>
+          <w:sz w:val="24"/>
+          <w:szCs w:val="24"/>
+        </w:rPr>
+      </w:pPr>
+      <w:r>
+        <w:rPr>
+          <w:rFonts w:hint="eastAsia"/>
+          <w:sz w:val="24"/>
+          <w:szCs w:val="24"/>
+        </w:rPr>
+        <w:t>else{</w:t>
+      </w:r>
+    </w:p>
+    <w:p>
+      <w:pPr>
+        <w:ind w:firstLine="420"/>
+        <w:rPr>
+          <w:rFonts w:hint="eastAsia"/>
+          <w:sz w:val="24"/>
+          <w:szCs w:val="24"/>
+        </w:rPr>
+      </w:pPr>
+      <w:r>
+        <w:rPr>
+          <w:rFonts w:hint="eastAsia"/>
+          <w:sz w:val="24"/>
+          <w:szCs w:val="24"/>
+        </w:rPr>
+        <w:tab/>
+        <w:t>T = (BiTree)malloc(sizeof(BiTreeNode));</w:t>
+      </w:r>
+    </w:p>
+    <w:p>
+      <w:pPr>
+        <w:ind w:firstLine="420"/>
+        <w:rPr>
+          <w:rFonts w:hint="eastAsia"/>
+          <w:sz w:val="24"/>
+          <w:szCs w:val="24"/>
+        </w:rPr>
+      </w:pPr>
+      <w:r>
+        <w:rPr>
+          <w:rFonts w:hint="eastAsia"/>
+          <w:sz w:val="24"/>
+          <w:szCs w:val="24"/>
+        </w:rPr>
+        <w:tab/>
+        <w:t>T-&gt;data = data;</w:t>
+      </w:r>
+    </w:p>
+    <w:p>
+      <w:pPr>
+        <w:ind w:firstLine="420"/>
+        <w:rPr>
+          <w:rFonts w:hint="eastAsia"/>
+          <w:sz w:val="24"/>
+          <w:szCs w:val="24"/>
+        </w:rPr>
+      </w:pPr>
+      <w:r>
+        <w:rPr>
+          <w:rFonts w:hint="eastAsia"/>
+          <w:sz w:val="24"/>
+          <w:szCs w:val="24"/>
+        </w:rPr>
+        <w:tab/>
+        <w:t>CreateBiTree(T-&gt;lchild);</w:t>
+      </w:r>
+    </w:p>
+    <w:p>
+      <w:pPr>
+        <w:ind w:firstLine="420"/>
+        <w:rPr>
+          <w:rFonts w:hint="eastAsia"/>
+          <w:sz w:val="24"/>
+          <w:szCs w:val="24"/>
+        </w:rPr>
+      </w:pPr>
+      <w:r>
+        <w:rPr>
+          <w:rFonts w:hint="eastAsia"/>
+          <w:sz w:val="24"/>
+          <w:szCs w:val="24"/>
+        </w:rPr>
+        <w:tab/>
+        <w:t>CreateBiTree(T-&gt;rchild);</w:t>
+      </w:r>
+    </w:p>
+    <w:p>
+      <w:pPr>
+        <w:ind w:left="420"/>
+        <w:rPr>
+          <w:rFonts w:hint="eastAsia"/>
+          <w:sz w:val="24"/>
+          <w:szCs w:val="24"/>
+        </w:rPr>
+      </w:pPr>
+      <w:r>
+        <w:rPr>
+          <w:rFonts w:hint="eastAsia"/>
+          <w:sz w:val="24"/>
+          <w:szCs w:val="24"/>
+        </w:rPr>
+        <w:t>}</w:t>
+      </w:r>
+    </w:p>
+    <w:p>
+      <w:pPr>
+        <w:ind w:left="420"/>
+        <w:rPr>
+          <w:rFonts w:hint="eastAsia"/>
+          <w:sz w:val="24"/>
+          <w:szCs w:val="24"/>
+        </w:rPr>
+      </w:pPr>
+      <w:r>
+        <w:rPr>
+          <w:sz w:val="24"/>
+          <w:szCs w:val="24"/>
+        </w:rPr>
+        <w:t>return 0;</w:t>
+      </w:r>
+    </w:p>
+    <w:p>
+      <w:pPr>
+        <w:rPr>
+          <w:rFonts w:hint="eastAsia"/>
+          <w:sz w:val="24"/>
+          <w:szCs w:val="24"/>
+        </w:rPr>
+      </w:pPr>
+      <w:r>
+        <w:rPr>
+          <w:rFonts w:hint="eastAsia"/>
+          <w:sz w:val="24"/>
+          <w:szCs w:val="24"/>
+        </w:rPr>
+        <w:t>}</w:t>
+      </w:r>
+    </w:p>
+    <w:p>
+      <w:pPr>
+        <w:rPr>
+          <w:rFonts w:hint="eastAsia"/>
+          <w:sz w:val="24"/>
+          <w:szCs w:val="24"/>
+        </w:rPr>
+      </w:pPr>
+    </w:p>
+    <w:p>
+      <w:pPr>
+        <w:rPr>
+          <w:rFonts w:hint="eastAsia"/>
+          <w:sz w:val="24"/>
+          <w:szCs w:val="24"/>
+        </w:rPr>
+      </w:pPr>
     </w:p>
     <w:p>
       <w:pPr>
@@ -10066,7 +10607,6 @@
     <w:p>
       <w:pPr>
         <w:rPr>
-          <w:rFonts w:hint="eastAsia"/>
           <w:sz w:val="24"/>
           <w:szCs w:val="24"/>
         </w:rPr>
@@ -10123,7 +10663,6 @@
     <w:p>
       <w:pPr>
         <w:rPr>
-          <w:rFonts w:hint="eastAsia"/>
           <w:sz w:val="24"/>
           <w:szCs w:val="24"/>
         </w:rPr>
@@ -10180,7 +10719,6 @@
     <w:p>
       <w:pPr>
         <w:rPr>
-          <w:rFonts w:hint="eastAsia"/>
           <w:sz w:val="24"/>
           <w:szCs w:val="24"/>
         </w:rPr>
@@ -10297,8 +10835,6 @@
         </w:rPr>
         <w:t>；</w:t>
       </w:r>
-      <w:bookmarkStart w:id="9" w:name="_GoBack"/>
-      <w:bookmarkEnd w:id="9"/>
     </w:p>
     <w:p>
       <w:pPr>
@@ -10309,7 +10845,6 @@
         </w:numPr>
         <w:ind w:firstLineChars="0"/>
         <w:rPr>
-          <w:rFonts w:hint="eastAsia"/>
           <w:sz w:val="24"/>
           <w:szCs w:val="24"/>
         </w:rPr>
@@ -10332,7 +10867,6 @@
         </w:numPr>
         <w:ind w:firstLineChars="0"/>
         <w:rPr>
-          <w:rFonts w:hint="eastAsia"/>
           <w:sz w:val="24"/>
           <w:szCs w:val="24"/>
         </w:rPr>
@@ -10370,6 +10904,2971 @@
     </w:p>
     <w:p>
       <w:pPr>
+        <w:rPr>
+          <w:sz w:val="24"/>
+          <w:szCs w:val="24"/>
+        </w:rPr>
+      </w:pPr>
+      <w:r>
+        <w:rPr>
+          <w:rFonts w:hint="eastAsia"/>
+          <w:sz w:val="24"/>
+          <w:szCs w:val="24"/>
+        </w:rPr>
+        <w:t>中序遍历的递归写法：</w:t>
+      </w:r>
+    </w:p>
+    <w:p>
+      <w:pPr>
+        <w:rPr>
+          <w:sz w:val="24"/>
+          <w:szCs w:val="24"/>
+        </w:rPr>
+      </w:pPr>
+      <w:r>
+        <w:rPr>
+          <w:sz w:val="24"/>
+          <w:szCs w:val="24"/>
+        </w:rPr>
+        <w:t xml:space="preserve">void </w:t>
+      </w:r>
+      <w:r>
+        <w:rPr>
+          <w:rFonts w:hint="eastAsia"/>
+          <w:sz w:val="24"/>
+          <w:szCs w:val="24"/>
+        </w:rPr>
+        <w:t>InorderTreeWalk(pTree* tree){</w:t>
+      </w:r>
+    </w:p>
+    <w:p>
+      <w:pPr>
+        <w:rPr>
+          <w:sz w:val="24"/>
+          <w:szCs w:val="24"/>
+        </w:rPr>
+      </w:pPr>
+      <w:r>
+        <w:rPr>
+          <w:rFonts w:hint="eastAsia"/>
+          <w:sz w:val="24"/>
+          <w:szCs w:val="24"/>
+        </w:rPr>
+        <w:tab/>
+        <w:t>if(NULL != tree){</w:t>
+      </w:r>
+    </w:p>
+    <w:p>
+      <w:pPr>
+        <w:rPr>
+          <w:sz w:val="24"/>
+          <w:szCs w:val="24"/>
+        </w:rPr>
+      </w:pPr>
+      <w:r>
+        <w:rPr>
+          <w:rFonts w:hint="eastAsia"/>
+          <w:sz w:val="24"/>
+          <w:szCs w:val="24"/>
+        </w:rPr>
+        <w:tab/>
+      </w:r>
+      <w:r>
+        <w:rPr>
+          <w:rFonts w:hint="eastAsia"/>
+          <w:sz w:val="24"/>
+          <w:szCs w:val="24"/>
+        </w:rPr>
+        <w:tab/>
+        <w:t>InorderTreeWalk(tree-&gt;pLeft);</w:t>
+      </w:r>
+    </w:p>
+    <w:p>
+      <w:pPr>
+        <w:rPr>
+          <w:sz w:val="24"/>
+          <w:szCs w:val="24"/>
+        </w:rPr>
+      </w:pPr>
+      <w:r>
+        <w:rPr>
+          <w:rFonts w:hint="eastAsia"/>
+          <w:sz w:val="24"/>
+          <w:szCs w:val="24"/>
+        </w:rPr>
+        <w:tab/>
+      </w:r>
+      <w:r>
+        <w:rPr>
+          <w:rFonts w:hint="eastAsia"/>
+          <w:sz w:val="24"/>
+          <w:szCs w:val="24"/>
+        </w:rPr>
+        <w:tab/>
+      </w:r>
+      <w:r>
+        <w:rPr>
+          <w:sz w:val="24"/>
+          <w:szCs w:val="24"/>
+        </w:rPr>
+        <w:t>S</w:t>
+      </w:r>
+      <w:r>
+        <w:rPr>
+          <w:rFonts w:hint="eastAsia"/>
+          <w:sz w:val="24"/>
+          <w:szCs w:val="24"/>
+        </w:rPr>
+        <w:t>toreTree(tree-&gt;</w:t>
+      </w:r>
+      <w:r>
+        <w:rPr>
+          <w:rFonts w:hint="eastAsia"/>
+          <w:sz w:val="24"/>
+          <w:szCs w:val="24"/>
+        </w:rPr>
+        <w:t>key);</w:t>
+      </w:r>
+    </w:p>
+    <w:p>
+      <w:pPr>
+        <w:rPr>
+          <w:sz w:val="24"/>
+          <w:szCs w:val="24"/>
+        </w:rPr>
+      </w:pPr>
+      <w:r>
+        <w:rPr>
+          <w:rFonts w:hint="eastAsia"/>
+          <w:sz w:val="24"/>
+          <w:szCs w:val="24"/>
+        </w:rPr>
+        <w:tab/>
+      </w:r>
+      <w:r>
+        <w:rPr>
+          <w:rFonts w:hint="eastAsia"/>
+          <w:sz w:val="24"/>
+          <w:szCs w:val="24"/>
+        </w:rPr>
+        <w:tab/>
+        <w:t>InorderTreeWalk(tree-&gt;pRight);</w:t>
+      </w:r>
+    </w:p>
+    <w:p>
+      <w:pPr>
+        <w:ind w:firstLine="420"/>
+        <w:rPr>
+          <w:sz w:val="24"/>
+          <w:szCs w:val="24"/>
+        </w:rPr>
+      </w:pPr>
+      <w:r>
+        <w:rPr>
+          <w:rFonts w:hint="eastAsia"/>
+          <w:sz w:val="24"/>
+          <w:szCs w:val="24"/>
+        </w:rPr>
+        <w:t>}</w:t>
+      </w:r>
+    </w:p>
+    <w:p>
+      <w:pPr>
+        <w:rPr>
+          <w:sz w:val="24"/>
+          <w:szCs w:val="24"/>
+        </w:rPr>
+      </w:pPr>
+      <w:r>
+        <w:rPr>
+          <w:rFonts w:hint="eastAsia"/>
+          <w:sz w:val="24"/>
+          <w:szCs w:val="24"/>
+        </w:rPr>
+        <w:t>}</w:t>
+      </w:r>
+    </w:p>
+    <w:p>
+      <w:pPr>
+        <w:rPr>
+          <w:sz w:val="24"/>
+          <w:szCs w:val="24"/>
+        </w:rPr>
+      </w:pPr>
+      <w:r>
+        <w:rPr>
+          <w:rFonts w:hint="eastAsia"/>
+          <w:sz w:val="24"/>
+          <w:szCs w:val="24"/>
+        </w:rPr>
+        <w:t>先序遍历的递归写法：</w:t>
+      </w:r>
+    </w:p>
+    <w:p>
+      <w:pPr>
+        <w:rPr>
+          <w:sz w:val="24"/>
+          <w:szCs w:val="24"/>
+        </w:rPr>
+      </w:pPr>
+      <w:r>
+        <w:rPr>
+          <w:sz w:val="24"/>
+          <w:szCs w:val="24"/>
+        </w:rPr>
+        <w:t xml:space="preserve">void </w:t>
+      </w:r>
+      <w:r>
+        <w:rPr>
+          <w:rFonts w:hint="eastAsia"/>
+          <w:sz w:val="24"/>
+          <w:szCs w:val="24"/>
+        </w:rPr>
+        <w:t>PreorderTreeWalk(pTree* tree){</w:t>
+      </w:r>
+    </w:p>
+    <w:p>
+      <w:pPr>
+        <w:rPr>
+          <w:sz w:val="24"/>
+          <w:szCs w:val="24"/>
+        </w:rPr>
+      </w:pPr>
+      <w:r>
+        <w:rPr>
+          <w:rFonts w:hint="eastAsia"/>
+          <w:sz w:val="24"/>
+          <w:szCs w:val="24"/>
+        </w:rPr>
+        <w:tab/>
+        <w:t>if(NULL != tree){</w:t>
+      </w:r>
+    </w:p>
+    <w:p>
+      <w:pPr>
+        <w:rPr>
+          <w:sz w:val="24"/>
+          <w:szCs w:val="24"/>
+        </w:rPr>
+      </w:pPr>
+      <w:r>
+        <w:rPr>
+          <w:rFonts w:hint="eastAsia"/>
+          <w:sz w:val="24"/>
+          <w:szCs w:val="24"/>
+        </w:rPr>
+        <w:tab/>
+      </w:r>
+      <w:r>
+        <w:rPr>
+          <w:rFonts w:hint="eastAsia"/>
+          <w:sz w:val="24"/>
+          <w:szCs w:val="24"/>
+        </w:rPr>
+        <w:tab/>
+        <w:t>StoreTree(tree-&gt;</w:t>
+      </w:r>
+      <w:r>
+        <w:rPr>
+          <w:rFonts w:hint="eastAsia"/>
+          <w:sz w:val="24"/>
+          <w:szCs w:val="24"/>
+        </w:rPr>
+        <w:t>key);</w:t>
+      </w:r>
+    </w:p>
+    <w:p>
+      <w:pPr>
+        <w:rPr>
+          <w:sz w:val="24"/>
+          <w:szCs w:val="24"/>
+        </w:rPr>
+      </w:pPr>
+      <w:r>
+        <w:rPr>
+          <w:rFonts w:hint="eastAsia"/>
+          <w:sz w:val="24"/>
+          <w:szCs w:val="24"/>
+        </w:rPr>
+        <w:tab/>
+      </w:r>
+      <w:r>
+        <w:rPr>
+          <w:rFonts w:hint="eastAsia"/>
+          <w:sz w:val="24"/>
+          <w:szCs w:val="24"/>
+        </w:rPr>
+        <w:tab/>
+        <w:t>PreorderTreeWalk(tree-&gt;pLeft);</w:t>
+      </w:r>
+    </w:p>
+    <w:p>
+      <w:pPr>
+        <w:rPr>
+          <w:sz w:val="24"/>
+          <w:szCs w:val="24"/>
+        </w:rPr>
+      </w:pPr>
+      <w:r>
+        <w:rPr>
+          <w:rFonts w:hint="eastAsia"/>
+          <w:sz w:val="24"/>
+          <w:szCs w:val="24"/>
+        </w:rPr>
+        <w:tab/>
+      </w:r>
+      <w:r>
+        <w:rPr>
+          <w:rFonts w:hint="eastAsia"/>
+          <w:sz w:val="24"/>
+          <w:szCs w:val="24"/>
+        </w:rPr>
+        <w:tab/>
+        <w:t>PreorderTreeWalk(tree-&gt;pRight);</w:t>
+      </w:r>
+    </w:p>
+    <w:p>
+      <w:pPr>
+        <w:ind w:firstLine="420"/>
+        <w:rPr>
+          <w:sz w:val="24"/>
+          <w:szCs w:val="24"/>
+        </w:rPr>
+      </w:pPr>
+      <w:r>
+        <w:rPr>
+          <w:rFonts w:hint="eastAsia"/>
+          <w:sz w:val="24"/>
+          <w:szCs w:val="24"/>
+        </w:rPr>
+        <w:t>}</w:t>
+      </w:r>
+    </w:p>
+    <w:p>
+      <w:pPr>
+        <w:rPr>
+          <w:sz w:val="24"/>
+          <w:szCs w:val="24"/>
+        </w:rPr>
+      </w:pPr>
+      <w:r>
+        <w:rPr>
+          <w:rFonts w:hint="eastAsia"/>
+          <w:sz w:val="24"/>
+          <w:szCs w:val="24"/>
+        </w:rPr>
+        <w:t>}</w:t>
+      </w:r>
+    </w:p>
+    <w:p>
+      <w:pPr>
+        <w:rPr>
+          <w:sz w:val="24"/>
+          <w:szCs w:val="24"/>
+        </w:rPr>
+      </w:pPr>
+      <w:r>
+        <w:rPr>
+          <w:rFonts w:hint="eastAsia"/>
+          <w:sz w:val="24"/>
+          <w:szCs w:val="24"/>
+        </w:rPr>
+        <w:t>后序遍历的递归写法：</w:t>
+      </w:r>
+    </w:p>
+    <w:p>
+      <w:pPr>
+        <w:rPr>
+          <w:rFonts w:hint="eastAsia"/>
+          <w:sz w:val="24"/>
+          <w:szCs w:val="24"/>
+        </w:rPr>
+      </w:pPr>
+      <w:r>
+        <w:rPr>
+          <w:sz w:val="24"/>
+          <w:szCs w:val="24"/>
+        </w:rPr>
+        <w:t xml:space="preserve">void </w:t>
+      </w:r>
+      <w:r>
+        <w:rPr>
+          <w:rFonts w:hint="eastAsia"/>
+          <w:sz w:val="24"/>
+          <w:szCs w:val="24"/>
+        </w:rPr>
+        <w:t>PostorderTreeWalk(pTree* tree){</w:t>
+      </w:r>
+    </w:p>
+    <w:p>
+      <w:pPr>
+        <w:rPr>
+          <w:sz w:val="24"/>
+          <w:szCs w:val="24"/>
+        </w:rPr>
+      </w:pPr>
+      <w:r>
+        <w:rPr>
+          <w:rFonts w:hint="eastAsia"/>
+          <w:sz w:val="24"/>
+          <w:szCs w:val="24"/>
+        </w:rPr>
+        <w:tab/>
+        <w:t>if(NULL != tree){</w:t>
+      </w:r>
+    </w:p>
+    <w:p>
+      <w:pPr>
+        <w:rPr>
+          <w:sz w:val="24"/>
+          <w:szCs w:val="24"/>
+        </w:rPr>
+      </w:pPr>
+      <w:r>
+        <w:rPr>
+          <w:rFonts w:hint="eastAsia"/>
+          <w:sz w:val="24"/>
+          <w:szCs w:val="24"/>
+        </w:rPr>
+        <w:tab/>
+      </w:r>
+      <w:r>
+        <w:rPr>
+          <w:rFonts w:hint="eastAsia"/>
+          <w:sz w:val="24"/>
+          <w:szCs w:val="24"/>
+        </w:rPr>
+        <w:tab/>
+      </w:r>
+      <w:r>
+        <w:rPr>
+          <w:rFonts w:hint="eastAsia"/>
+          <w:sz w:val="24"/>
+          <w:szCs w:val="24"/>
+        </w:rPr>
+        <w:t>PostorderTreeWalk(tree-&gt;pLeft);</w:t>
+      </w:r>
+    </w:p>
+    <w:p>
+      <w:pPr>
+        <w:rPr>
+          <w:sz w:val="24"/>
+          <w:szCs w:val="24"/>
+        </w:rPr>
+      </w:pPr>
+      <w:r>
+        <w:rPr>
+          <w:rFonts w:hint="eastAsia"/>
+          <w:sz w:val="24"/>
+          <w:szCs w:val="24"/>
+        </w:rPr>
+        <w:tab/>
+      </w:r>
+      <w:r>
+        <w:rPr>
+          <w:rFonts w:hint="eastAsia"/>
+          <w:sz w:val="24"/>
+          <w:szCs w:val="24"/>
+        </w:rPr>
+        <w:tab/>
+        <w:t>PostorderTreeWalk(tree-&gt;pRight);</w:t>
+      </w:r>
+    </w:p>
+    <w:p>
+      <w:pPr>
+        <w:rPr>
+          <w:rFonts w:hint="eastAsia"/>
+          <w:sz w:val="24"/>
+          <w:szCs w:val="24"/>
+        </w:rPr>
+      </w:pPr>
+      <w:r>
+        <w:rPr>
+          <w:rFonts w:hint="eastAsia"/>
+          <w:sz w:val="24"/>
+          <w:szCs w:val="24"/>
+        </w:rPr>
+        <w:tab/>
+      </w:r>
+      <w:r>
+        <w:rPr>
+          <w:rFonts w:hint="eastAsia"/>
+          <w:sz w:val="24"/>
+          <w:szCs w:val="24"/>
+        </w:rPr>
+        <w:tab/>
+      </w:r>
+      <w:r>
+        <w:rPr>
+          <w:rFonts w:hint="eastAsia"/>
+          <w:sz w:val="24"/>
+          <w:szCs w:val="24"/>
+        </w:rPr>
+        <w:t>StoreTree(tree</w:t>
+      </w:r>
+      <w:r>
+        <w:rPr>
+          <w:rFonts w:hint="eastAsia"/>
+          <w:sz w:val="24"/>
+          <w:szCs w:val="24"/>
+        </w:rPr>
+        <w:t>-&gt;key</w:t>
+      </w:r>
+      <w:r>
+        <w:rPr>
+          <w:rFonts w:hint="eastAsia"/>
+          <w:sz w:val="24"/>
+          <w:szCs w:val="24"/>
+        </w:rPr>
+        <w:t>);</w:t>
+      </w:r>
+    </w:p>
+    <w:p>
+      <w:pPr>
+        <w:rPr>
+          <w:sz w:val="24"/>
+          <w:szCs w:val="24"/>
+        </w:rPr>
+      </w:pPr>
+      <w:r>
+        <w:rPr>
+          <w:rFonts w:hint="eastAsia"/>
+          <w:sz w:val="24"/>
+          <w:szCs w:val="24"/>
+        </w:rPr>
+        <w:tab/>
+        <w:t>}</w:t>
+      </w:r>
+    </w:p>
+    <w:p>
+      <w:pPr>
+        <w:rPr>
+          <w:sz w:val="24"/>
+          <w:szCs w:val="24"/>
+        </w:rPr>
+      </w:pPr>
+      <w:r>
+        <w:rPr>
+          <w:rFonts w:hint="eastAsia"/>
+          <w:sz w:val="24"/>
+          <w:szCs w:val="24"/>
+        </w:rPr>
+        <w:t>}</w:t>
+      </w:r>
+    </w:p>
+    <w:p>
+      <w:pPr>
+        <w:rPr>
+          <w:sz w:val="24"/>
+          <w:szCs w:val="24"/>
+        </w:rPr>
+      </w:pPr>
+    </w:p>
+    <w:p>
+      <w:pPr>
+        <w:rPr>
+          <w:rFonts w:hint="eastAsia"/>
+          <w:sz w:val="24"/>
+          <w:szCs w:val="24"/>
+        </w:rPr>
+      </w:pPr>
+      <w:r>
+        <w:rPr>
+          <w:rFonts w:hint="eastAsia"/>
+          <w:sz w:val="24"/>
+          <w:szCs w:val="24"/>
+        </w:rPr>
+        <w:t>先序遍历的非递归方法：</w:t>
+      </w:r>
+      <w:r>
+        <w:rPr>
+          <w:rFonts w:hint="eastAsia"/>
+          <w:sz w:val="24"/>
+          <w:szCs w:val="24"/>
+        </w:rPr>
+        <w:t>先使根节点</w:t>
+      </w:r>
+      <w:r>
+        <w:rPr>
+          <w:rFonts w:hint="eastAsia"/>
+          <w:sz w:val="24"/>
+          <w:szCs w:val="24"/>
+        </w:rPr>
+        <w:t>tree</w:t>
+      </w:r>
+      <w:r>
+        <w:rPr>
+          <w:rFonts w:hint="eastAsia"/>
+          <w:sz w:val="24"/>
+          <w:szCs w:val="24"/>
+        </w:rPr>
+        <w:t>入栈</w:t>
+      </w:r>
+      <w:r>
+        <w:rPr>
+          <w:rFonts w:hint="eastAsia"/>
+          <w:sz w:val="24"/>
+          <w:szCs w:val="24"/>
+        </w:rPr>
+        <w:t>s.push(tree)</w:t>
+      </w:r>
+      <w:r>
+        <w:rPr>
+          <w:rFonts w:hint="eastAsia"/>
+          <w:sz w:val="24"/>
+          <w:szCs w:val="24"/>
+        </w:rPr>
+        <w:t>，只要栈不为空</w:t>
+      </w:r>
+      <w:r>
+        <w:rPr>
+          <w:rFonts w:hint="eastAsia"/>
+          <w:sz w:val="24"/>
+          <w:szCs w:val="24"/>
+        </w:rPr>
+        <w:t>!s.empty()</w:t>
+      </w:r>
+      <w:r>
+        <w:rPr>
+          <w:rFonts w:hint="eastAsia"/>
+          <w:sz w:val="24"/>
+          <w:szCs w:val="24"/>
+        </w:rPr>
+        <w:t>，即可使栈中元素出栈</w:t>
+      </w:r>
+      <w:r>
+        <w:rPr>
+          <w:rFonts w:hint="eastAsia"/>
+          <w:sz w:val="24"/>
+          <w:szCs w:val="24"/>
+        </w:rPr>
+        <w:t>s.pop()</w:t>
+      </w:r>
+      <w:r>
+        <w:rPr>
+          <w:rFonts w:hint="eastAsia"/>
+          <w:sz w:val="24"/>
+          <w:szCs w:val="24"/>
+        </w:rPr>
+        <w:t>，每次弹出一个节点，都要将其右孩子节点</w:t>
+      </w:r>
+      <w:r>
+        <w:rPr>
+          <w:rFonts w:hint="eastAsia"/>
+          <w:sz w:val="24"/>
+          <w:szCs w:val="24"/>
+        </w:rPr>
+        <w:t>tree-&gt;pLeft</w:t>
+      </w:r>
+      <w:r>
+        <w:rPr>
+          <w:rFonts w:hint="eastAsia"/>
+          <w:sz w:val="24"/>
+          <w:szCs w:val="24"/>
+        </w:rPr>
+        <w:t>入栈</w:t>
+      </w:r>
+      <w:r>
+        <w:rPr>
+          <w:rFonts w:hint="eastAsia"/>
+          <w:sz w:val="24"/>
+          <w:szCs w:val="24"/>
+        </w:rPr>
+        <w:t>s.push(tree-&gt;pLeft)</w:t>
+      </w:r>
+      <w:r>
+        <w:rPr>
+          <w:rFonts w:hint="eastAsia"/>
+          <w:sz w:val="24"/>
+          <w:szCs w:val="24"/>
+        </w:rPr>
+        <w:t>，再将其左孩子节点</w:t>
+      </w:r>
+      <w:r>
+        <w:rPr>
+          <w:rFonts w:hint="eastAsia"/>
+          <w:sz w:val="24"/>
+          <w:szCs w:val="24"/>
+        </w:rPr>
+        <w:t>tree-&gt;pRight</w:t>
+      </w:r>
+      <w:r>
+        <w:rPr>
+          <w:rFonts w:hint="eastAsia"/>
+          <w:sz w:val="24"/>
+          <w:szCs w:val="24"/>
+        </w:rPr>
+        <w:t>入栈</w:t>
+      </w:r>
+      <w:r>
+        <w:rPr>
+          <w:rFonts w:hint="eastAsia"/>
+          <w:sz w:val="24"/>
+          <w:szCs w:val="24"/>
+        </w:rPr>
+        <w:t>s.push(tree-&gt;pRight)</w:t>
+      </w:r>
+      <w:r>
+        <w:rPr>
+          <w:rFonts w:hint="eastAsia"/>
+          <w:sz w:val="24"/>
+          <w:szCs w:val="24"/>
+        </w:rPr>
+        <w:t>；</w:t>
+      </w:r>
+    </w:p>
+    <w:p>
+      <w:pPr>
+        <w:rPr>
+          <w:rFonts w:hint="eastAsia"/>
+          <w:sz w:val="24"/>
+          <w:szCs w:val="24"/>
+        </w:rPr>
+      </w:pPr>
+      <w:r>
+        <w:rPr>
+          <w:rFonts w:hint="eastAsia"/>
+          <w:sz w:val="24"/>
+          <w:szCs w:val="24"/>
+        </w:rPr>
+        <w:t>访问</w:t>
+      </w:r>
+      <w:r>
+        <w:rPr>
+          <w:rFonts w:hint="eastAsia"/>
+          <w:sz w:val="24"/>
+          <w:szCs w:val="24"/>
+        </w:rPr>
+        <w:t>tree-&gt;key</w:t>
+      </w:r>
+      <w:r>
+        <w:rPr>
+          <w:rFonts w:hint="eastAsia"/>
+          <w:sz w:val="24"/>
+          <w:szCs w:val="24"/>
+        </w:rPr>
+        <w:t>后，将</w:t>
+      </w:r>
+      <w:r>
+        <w:rPr>
+          <w:rFonts w:hint="eastAsia"/>
+          <w:sz w:val="24"/>
+          <w:szCs w:val="24"/>
+        </w:rPr>
+        <w:t>tree</w:t>
+      </w:r>
+      <w:r>
+        <w:rPr>
+          <w:rFonts w:hint="eastAsia"/>
+          <w:sz w:val="24"/>
+          <w:szCs w:val="24"/>
+        </w:rPr>
+        <w:t>入栈，遍历</w:t>
+      </w:r>
+      <w:r>
+        <w:rPr>
+          <w:rFonts w:hint="eastAsia"/>
+          <w:sz w:val="24"/>
+          <w:szCs w:val="24"/>
+        </w:rPr>
+        <w:t>tree-&gt;</w:t>
+      </w:r>
+      <w:r>
+        <w:rPr>
+          <w:rFonts w:hint="eastAsia"/>
+          <w:sz w:val="24"/>
+          <w:szCs w:val="24"/>
+        </w:rPr>
+        <w:t>pLeft</w:t>
+      </w:r>
+      <w:r>
+        <w:rPr>
+          <w:rFonts w:hint="eastAsia"/>
+          <w:sz w:val="24"/>
+          <w:szCs w:val="24"/>
+        </w:rPr>
+        <w:t>，遍历左子树结束后，栈顶</w:t>
+      </w:r>
+      <w:r>
+        <w:rPr>
+          <w:rFonts w:hint="eastAsia"/>
+          <w:sz w:val="24"/>
+          <w:szCs w:val="24"/>
+        </w:rPr>
+        <w:t>元素</w:t>
+      </w:r>
+      <w:r>
+        <w:rPr>
+          <w:rFonts w:hint="eastAsia"/>
+          <w:sz w:val="24"/>
+          <w:szCs w:val="24"/>
+        </w:rPr>
+        <w:t>为</w:t>
+      </w:r>
+      <w:r>
+        <w:rPr>
+          <w:rFonts w:hint="eastAsia"/>
+          <w:sz w:val="24"/>
+          <w:szCs w:val="24"/>
+        </w:rPr>
+        <w:t>tree</w:t>
+      </w:r>
+      <w:r>
+        <w:rPr>
+          <w:rFonts w:hint="eastAsia"/>
+          <w:sz w:val="24"/>
+          <w:szCs w:val="24"/>
+        </w:rPr>
+        <w:t>，</w:t>
+      </w:r>
+      <w:r>
+        <w:rPr>
+          <w:rFonts w:hint="eastAsia"/>
+          <w:sz w:val="24"/>
+          <w:szCs w:val="24"/>
+        </w:rPr>
+        <w:t>tree</w:t>
+      </w:r>
+      <w:r>
+        <w:rPr>
+          <w:rFonts w:hint="eastAsia"/>
+          <w:sz w:val="24"/>
+          <w:szCs w:val="24"/>
+        </w:rPr>
+        <w:t>出栈，遍历右子树；</w:t>
+      </w:r>
+    </w:p>
+    <w:p>
+      <w:pPr>
+        <w:rPr>
+          <w:rFonts w:hint="eastAsia"/>
+          <w:sz w:val="24"/>
+          <w:szCs w:val="24"/>
+        </w:rPr>
+      </w:pPr>
+      <w:r>
+        <w:rPr>
+          <w:sz w:val="24"/>
+          <w:szCs w:val="24"/>
+        </w:rPr>
+        <w:t>void PreorderNonrecursive(</w:t>
+      </w:r>
+      <w:r>
+        <w:rPr>
+          <w:rFonts w:hint="eastAsia"/>
+          <w:sz w:val="24"/>
+          <w:szCs w:val="24"/>
+        </w:rPr>
+        <w:t>BiTree T</w:t>
+      </w:r>
+      <w:r>
+        <w:rPr>
+          <w:sz w:val="24"/>
+          <w:szCs w:val="24"/>
+        </w:rPr>
+        <w:t>)</w:t>
+      </w:r>
+      <w:r>
+        <w:rPr>
+          <w:rFonts w:hint="eastAsia"/>
+          <w:sz w:val="24"/>
+          <w:szCs w:val="24"/>
+        </w:rPr>
+        <w:t>{</w:t>
+      </w:r>
+    </w:p>
+    <w:p>
+      <w:pPr>
+        <w:rPr>
+          <w:rFonts w:hint="eastAsia"/>
+          <w:sz w:val="24"/>
+          <w:szCs w:val="24"/>
+        </w:rPr>
+      </w:pPr>
+      <w:r>
+        <w:rPr>
+          <w:rFonts w:hint="eastAsia"/>
+          <w:sz w:val="24"/>
+          <w:szCs w:val="24"/>
+        </w:rPr>
+        <w:lastRenderedPageBreak/>
+        <w:tab/>
+        <w:t>if(! T){</w:t>
+      </w:r>
+    </w:p>
+    <w:p>
+      <w:pPr>
+        <w:ind w:firstLine="420"/>
+        <w:rPr>
+          <w:rFonts w:hint="eastAsia"/>
+          <w:sz w:val="24"/>
+          <w:szCs w:val="24"/>
+        </w:rPr>
+      </w:pPr>
+      <w:r>
+        <w:rPr>
+          <w:rFonts w:hint="eastAsia"/>
+          <w:sz w:val="24"/>
+          <w:szCs w:val="24"/>
+        </w:rPr>
+        <w:tab/>
+        <w:t>return ;</w:t>
+      </w:r>
+    </w:p>
+    <w:p>
+      <w:pPr>
+        <w:ind w:firstLine="420"/>
+        <w:rPr>
+          <w:rFonts w:hint="eastAsia"/>
+          <w:sz w:val="24"/>
+          <w:szCs w:val="24"/>
+        </w:rPr>
+      </w:pPr>
+      <w:r>
+        <w:rPr>
+          <w:rFonts w:hint="eastAsia"/>
+          <w:sz w:val="24"/>
+          <w:szCs w:val="24"/>
+        </w:rPr>
+        <w:t>}</w:t>
+      </w:r>
+    </w:p>
+    <w:p>
+      <w:pPr>
+        <w:ind w:firstLine="420"/>
+        <w:rPr>
+          <w:rFonts w:hint="eastAsia"/>
+          <w:sz w:val="24"/>
+          <w:szCs w:val="24"/>
+        </w:rPr>
+      </w:pPr>
+      <w:r>
+        <w:rPr>
+          <w:rFonts w:hint="eastAsia"/>
+          <w:sz w:val="24"/>
+          <w:szCs w:val="24"/>
+        </w:rPr>
+        <w:t>stack&lt;BiTree&gt; s;</w:t>
+      </w:r>
+      <w:r>
+        <w:rPr>
+          <w:rFonts w:hint="eastAsia"/>
+          <w:sz w:val="24"/>
+          <w:szCs w:val="24"/>
+        </w:rPr>
+        <w:tab/>
+      </w:r>
+      <w:r>
+        <w:rPr>
+          <w:rFonts w:hint="eastAsia"/>
+          <w:sz w:val="24"/>
+          <w:szCs w:val="24"/>
+        </w:rPr>
+        <w:tab/>
+      </w:r>
+      <w:r>
+        <w:rPr>
+          <w:rFonts w:hint="eastAsia"/>
+          <w:sz w:val="24"/>
+          <w:szCs w:val="24"/>
+        </w:rPr>
+        <w:tab/>
+      </w:r>
+      <w:r>
+        <w:rPr>
+          <w:rFonts w:hint="eastAsia"/>
+          <w:sz w:val="24"/>
+          <w:szCs w:val="24"/>
+        </w:rPr>
+        <w:tab/>
+      </w:r>
+      <w:r>
+        <w:rPr>
+          <w:rFonts w:hint="eastAsia"/>
+          <w:sz w:val="24"/>
+          <w:szCs w:val="24"/>
+        </w:rPr>
+        <w:tab/>
+        <w:t>// STL</w:t>
+      </w:r>
+    </w:p>
+    <w:p>
+      <w:pPr>
+        <w:ind w:firstLine="420"/>
+        <w:rPr>
+          <w:rFonts w:hint="eastAsia"/>
+          <w:sz w:val="24"/>
+          <w:szCs w:val="24"/>
+        </w:rPr>
+      </w:pPr>
+      <w:r>
+        <w:rPr>
+          <w:rFonts w:hint="eastAsia"/>
+          <w:sz w:val="24"/>
+          <w:szCs w:val="24"/>
+        </w:rPr>
+        <w:t>s.push(T);</w:t>
+      </w:r>
+      <w:r>
+        <w:rPr>
+          <w:rFonts w:hint="eastAsia"/>
+          <w:sz w:val="24"/>
+          <w:szCs w:val="24"/>
+        </w:rPr>
+        <w:tab/>
+      </w:r>
+      <w:r>
+        <w:rPr>
+          <w:rFonts w:hint="eastAsia"/>
+          <w:sz w:val="24"/>
+          <w:szCs w:val="24"/>
+        </w:rPr>
+        <w:tab/>
+      </w:r>
+      <w:r>
+        <w:rPr>
+          <w:rFonts w:hint="eastAsia"/>
+          <w:sz w:val="24"/>
+          <w:szCs w:val="24"/>
+        </w:rPr>
+        <w:tab/>
+      </w:r>
+      <w:r>
+        <w:rPr>
+          <w:rFonts w:hint="eastAsia"/>
+          <w:sz w:val="24"/>
+          <w:szCs w:val="24"/>
+        </w:rPr>
+        <w:tab/>
+      </w:r>
+      <w:r>
+        <w:rPr>
+          <w:rFonts w:hint="eastAsia"/>
+          <w:sz w:val="24"/>
+          <w:szCs w:val="24"/>
+        </w:rPr>
+        <w:tab/>
+      </w:r>
+      <w:r>
+        <w:rPr>
+          <w:rFonts w:hint="eastAsia"/>
+          <w:sz w:val="24"/>
+          <w:szCs w:val="24"/>
+        </w:rPr>
+        <w:tab/>
+        <w:t xml:space="preserve">// push root node </w:t>
+      </w:r>
+    </w:p>
+    <w:p>
+      <w:pPr>
+        <w:ind w:firstLine="420"/>
+        <w:rPr>
+          <w:rFonts w:hint="eastAsia"/>
+          <w:sz w:val="24"/>
+          <w:szCs w:val="24"/>
+        </w:rPr>
+      </w:pPr>
+    </w:p>
+    <w:p>
+      <w:pPr>
+        <w:ind w:firstLine="420"/>
+        <w:rPr>
+          <w:rFonts w:hint="eastAsia"/>
+          <w:sz w:val="24"/>
+          <w:szCs w:val="24"/>
+        </w:rPr>
+      </w:pPr>
+      <w:r>
+        <w:rPr>
+          <w:rFonts w:hint="eastAsia"/>
+          <w:sz w:val="24"/>
+          <w:szCs w:val="24"/>
+        </w:rPr>
+        <w:t>while(! s.empty()){</w:t>
+      </w:r>
+    </w:p>
+    <w:p>
+      <w:pPr>
+        <w:ind w:firstLine="420"/>
+        <w:rPr>
+          <w:rFonts w:hint="eastAsia"/>
+          <w:sz w:val="24"/>
+          <w:szCs w:val="24"/>
+        </w:rPr>
+      </w:pPr>
+      <w:r>
+        <w:rPr>
+          <w:rFonts w:hint="eastAsia"/>
+          <w:sz w:val="24"/>
+          <w:szCs w:val="24"/>
+        </w:rPr>
+        <w:tab/>
+        <w:t>BiTree temp = s.top();</w:t>
+      </w:r>
+      <w:r>
+        <w:rPr>
+          <w:rFonts w:hint="eastAsia"/>
+          <w:sz w:val="24"/>
+          <w:szCs w:val="24"/>
+        </w:rPr>
+        <w:tab/>
+      </w:r>
+      <w:r>
+        <w:rPr>
+          <w:rFonts w:hint="eastAsia"/>
+          <w:sz w:val="24"/>
+          <w:szCs w:val="24"/>
+        </w:rPr>
+        <w:tab/>
+      </w:r>
+      <w:r>
+        <w:rPr>
+          <w:rFonts w:hint="eastAsia"/>
+          <w:sz w:val="24"/>
+          <w:szCs w:val="24"/>
+        </w:rPr>
+        <w:tab/>
+        <w:t>// top element in stack</w:t>
+      </w:r>
+    </w:p>
+    <w:p>
+      <w:pPr>
+        <w:ind w:firstLine="420"/>
+        <w:rPr>
+          <w:rFonts w:hint="eastAsia"/>
+          <w:sz w:val="24"/>
+          <w:szCs w:val="24"/>
+        </w:rPr>
+      </w:pPr>
+      <w:r>
+        <w:rPr>
+          <w:rFonts w:hint="eastAsia"/>
+          <w:sz w:val="24"/>
+          <w:szCs w:val="24"/>
+        </w:rPr>
+        <w:tab/>
+        <w:t>StoreNode(temp-&gt;data);</w:t>
+      </w:r>
+      <w:r>
+        <w:rPr>
+          <w:rFonts w:hint="eastAsia"/>
+          <w:sz w:val="24"/>
+          <w:szCs w:val="24"/>
+        </w:rPr>
+        <w:tab/>
+      </w:r>
+      <w:r>
+        <w:rPr>
+          <w:rFonts w:hint="eastAsia"/>
+          <w:sz w:val="24"/>
+          <w:szCs w:val="24"/>
+        </w:rPr>
+        <w:tab/>
+      </w:r>
+    </w:p>
+    <w:p>
+      <w:pPr>
+        <w:ind w:firstLine="420"/>
+        <w:rPr>
+          <w:rFonts w:hint="eastAsia"/>
+          <w:sz w:val="24"/>
+          <w:szCs w:val="24"/>
+        </w:rPr>
+      </w:pPr>
+      <w:r>
+        <w:rPr>
+          <w:rFonts w:hint="eastAsia"/>
+          <w:sz w:val="24"/>
+          <w:szCs w:val="24"/>
+        </w:rPr>
+        <w:tab/>
+        <w:t>s.pop();</w:t>
+      </w:r>
+      <w:r>
+        <w:rPr>
+          <w:rFonts w:hint="eastAsia"/>
+          <w:sz w:val="24"/>
+          <w:szCs w:val="24"/>
+        </w:rPr>
+        <w:tab/>
+      </w:r>
+      <w:r>
+        <w:rPr>
+          <w:rFonts w:hint="eastAsia"/>
+          <w:sz w:val="24"/>
+          <w:szCs w:val="24"/>
+        </w:rPr>
+        <w:tab/>
+      </w:r>
+      <w:r>
+        <w:rPr>
+          <w:rFonts w:hint="eastAsia"/>
+          <w:sz w:val="24"/>
+          <w:szCs w:val="24"/>
+        </w:rPr>
+        <w:tab/>
+      </w:r>
+      <w:r>
+        <w:rPr>
+          <w:rFonts w:hint="eastAsia"/>
+          <w:sz w:val="24"/>
+          <w:szCs w:val="24"/>
+        </w:rPr>
+        <w:tab/>
+      </w:r>
+      <w:r>
+        <w:rPr>
+          <w:rFonts w:hint="eastAsia"/>
+          <w:sz w:val="24"/>
+          <w:szCs w:val="24"/>
+        </w:rPr>
+        <w:tab/>
+      </w:r>
+      <w:r>
+        <w:rPr>
+          <w:rFonts w:hint="eastAsia"/>
+          <w:sz w:val="24"/>
+          <w:szCs w:val="24"/>
+        </w:rPr>
+        <w:tab/>
+        <w:t>// pop root</w:t>
+      </w:r>
+    </w:p>
+    <w:p>
+      <w:pPr>
+        <w:ind w:firstLine="420"/>
+        <w:rPr>
+          <w:rFonts w:hint="eastAsia"/>
+          <w:sz w:val="24"/>
+          <w:szCs w:val="24"/>
+        </w:rPr>
+      </w:pPr>
+      <w:r>
+        <w:rPr>
+          <w:rFonts w:hint="eastAsia"/>
+          <w:sz w:val="24"/>
+          <w:szCs w:val="24"/>
+        </w:rPr>
+        <w:tab/>
+        <w:t>if(</w:t>
+      </w:r>
+      <w:r>
+        <w:rPr>
+          <w:rFonts w:hint="eastAsia"/>
+          <w:sz w:val="24"/>
+          <w:szCs w:val="24"/>
+        </w:rPr>
+        <w:t>NULL != temp-&gt;rchild</w:t>
+      </w:r>
+      <w:r>
+        <w:rPr>
+          <w:rFonts w:hint="eastAsia"/>
+          <w:sz w:val="24"/>
+          <w:szCs w:val="24"/>
+        </w:rPr>
+        <w:t>)</w:t>
+      </w:r>
+      <w:r>
+        <w:rPr>
+          <w:rFonts w:hint="eastAsia"/>
+          <w:sz w:val="24"/>
+          <w:szCs w:val="24"/>
+        </w:rPr>
+        <w:t>{</w:t>
+      </w:r>
+    </w:p>
+    <w:p>
+      <w:pPr>
+        <w:ind w:left="420" w:firstLine="420"/>
+        <w:rPr>
+          <w:rFonts w:hint="eastAsia"/>
+          <w:sz w:val="24"/>
+          <w:szCs w:val="24"/>
+        </w:rPr>
+      </w:pPr>
+      <w:r>
+        <w:rPr>
+          <w:rFonts w:hint="eastAsia"/>
+          <w:sz w:val="24"/>
+          <w:szCs w:val="24"/>
+        </w:rPr>
+        <w:tab/>
+        <w:t>s.push(temp-&gt;rchild);</w:t>
+      </w:r>
+    </w:p>
+    <w:p>
+      <w:pPr>
+        <w:ind w:left="420" w:firstLine="420"/>
+        <w:rPr>
+          <w:rFonts w:hint="eastAsia"/>
+          <w:sz w:val="24"/>
+          <w:szCs w:val="24"/>
+        </w:rPr>
+      </w:pPr>
+      <w:r>
+        <w:rPr>
+          <w:rFonts w:hint="eastAsia"/>
+          <w:sz w:val="24"/>
+          <w:szCs w:val="24"/>
+        </w:rPr>
+        <w:t>}</w:t>
+      </w:r>
+    </w:p>
+    <w:p>
+      <w:pPr>
+        <w:ind w:left="420" w:firstLine="420"/>
+        <w:rPr>
+          <w:rFonts w:hint="eastAsia"/>
+          <w:sz w:val="24"/>
+          <w:szCs w:val="24"/>
+        </w:rPr>
+      </w:pPr>
+      <w:r>
+        <w:rPr>
+          <w:sz w:val="24"/>
+          <w:szCs w:val="24"/>
+        </w:rPr>
+        <w:t>if(</w:t>
+      </w:r>
+      <w:r>
+        <w:rPr>
+          <w:rFonts w:hint="eastAsia"/>
+          <w:sz w:val="24"/>
+          <w:szCs w:val="24"/>
+        </w:rPr>
+        <w:t>NULL != temp-&gt;lchild</w:t>
+      </w:r>
+      <w:r>
+        <w:rPr>
+          <w:sz w:val="24"/>
+          <w:szCs w:val="24"/>
+        </w:rPr>
+        <w:t>)</w:t>
+      </w:r>
+      <w:r>
+        <w:rPr>
+          <w:rFonts w:hint="eastAsia"/>
+          <w:sz w:val="24"/>
+          <w:szCs w:val="24"/>
+        </w:rPr>
+        <w:t>{</w:t>
+      </w:r>
+    </w:p>
+    <w:p>
+      <w:pPr>
+        <w:ind w:left="420" w:firstLine="420"/>
+        <w:rPr>
+          <w:rFonts w:hint="eastAsia"/>
+          <w:sz w:val="24"/>
+          <w:szCs w:val="24"/>
+        </w:rPr>
+      </w:pPr>
+      <w:r>
+        <w:rPr>
+          <w:rFonts w:hint="eastAsia"/>
+          <w:sz w:val="24"/>
+          <w:szCs w:val="24"/>
+        </w:rPr>
+        <w:tab/>
+        <w:t>s.push(temp-&gt;lchild);</w:t>
+      </w:r>
+    </w:p>
+    <w:p>
+      <w:pPr>
+        <w:ind w:left="420" w:firstLine="420"/>
+        <w:rPr>
+          <w:rFonts w:hint="eastAsia"/>
+          <w:sz w:val="24"/>
+          <w:szCs w:val="24"/>
+        </w:rPr>
+      </w:pPr>
+      <w:r>
+        <w:rPr>
+          <w:rFonts w:hint="eastAsia"/>
+          <w:sz w:val="24"/>
+          <w:szCs w:val="24"/>
+        </w:rPr>
+        <w:t>}</w:t>
+      </w:r>
+    </w:p>
+    <w:p>
+      <w:pPr>
+        <w:ind w:firstLine="420"/>
+        <w:rPr>
+          <w:rFonts w:hint="eastAsia"/>
+          <w:sz w:val="24"/>
+          <w:szCs w:val="24"/>
+        </w:rPr>
+      </w:pPr>
+      <w:r>
+        <w:rPr>
+          <w:rFonts w:hint="eastAsia"/>
+          <w:sz w:val="24"/>
+          <w:szCs w:val="24"/>
+        </w:rPr>
+        <w:t>}</w:t>
+      </w:r>
+    </w:p>
+    <w:p>
+      <w:pPr>
+        <w:rPr>
+          <w:rFonts w:hint="eastAsia"/>
+          <w:sz w:val="24"/>
+          <w:szCs w:val="24"/>
+        </w:rPr>
+      </w:pPr>
+      <w:r>
+        <w:rPr>
+          <w:rFonts w:hint="eastAsia"/>
+          <w:sz w:val="24"/>
+          <w:szCs w:val="24"/>
+        </w:rPr>
+        <w:t>}</w:t>
+      </w:r>
+    </w:p>
+    <w:p>
+      <w:pPr>
+        <w:rPr>
+          <w:rFonts w:hint="eastAsia"/>
+          <w:sz w:val="24"/>
+          <w:szCs w:val="24"/>
+        </w:rPr>
+      </w:pPr>
+      <w:r>
+        <w:rPr>
+          <w:rFonts w:hint="eastAsia"/>
+          <w:sz w:val="24"/>
+          <w:szCs w:val="24"/>
+        </w:rPr>
+        <w:t>中序遍历的非递归方法：</w:t>
+      </w:r>
+    </w:p>
+    <w:p>
+      <w:pPr>
+        <w:rPr>
+          <w:rFonts w:hint="eastAsia"/>
+          <w:sz w:val="24"/>
+          <w:szCs w:val="24"/>
+        </w:rPr>
+      </w:pPr>
+      <w:r>
+        <w:rPr>
+          <w:rFonts w:hint="eastAsia"/>
+          <w:sz w:val="24"/>
+          <w:szCs w:val="24"/>
+        </w:rPr>
+        <w:t>将</w:t>
+      </w:r>
+      <w:r>
+        <w:rPr>
+          <w:rFonts w:hint="eastAsia"/>
+          <w:sz w:val="24"/>
+          <w:szCs w:val="24"/>
+        </w:rPr>
+        <w:t>tree</w:t>
+      </w:r>
+      <w:r>
+        <w:rPr>
+          <w:rFonts w:hint="eastAsia"/>
+          <w:sz w:val="24"/>
+          <w:szCs w:val="24"/>
+        </w:rPr>
+        <w:t>入栈，遍历</w:t>
+      </w:r>
+      <w:r>
+        <w:rPr>
+          <w:rFonts w:hint="eastAsia"/>
+          <w:sz w:val="24"/>
+          <w:szCs w:val="24"/>
+        </w:rPr>
+        <w:t>左子树</w:t>
+      </w:r>
+      <w:r>
+        <w:rPr>
+          <w:rFonts w:hint="eastAsia"/>
+          <w:sz w:val="24"/>
+          <w:szCs w:val="24"/>
+        </w:rPr>
+        <w:t>tree-&gt;pLeft</w:t>
+      </w:r>
+      <w:r>
+        <w:rPr>
+          <w:rFonts w:hint="eastAsia"/>
+          <w:sz w:val="24"/>
+          <w:szCs w:val="24"/>
+        </w:rPr>
+        <w:t>，</w:t>
+      </w:r>
+      <w:r>
+        <w:rPr>
+          <w:rFonts w:hint="eastAsia"/>
+          <w:sz w:val="24"/>
+          <w:szCs w:val="24"/>
+        </w:rPr>
+        <w:t>栈顶元素为</w:t>
+      </w:r>
+      <w:r>
+        <w:rPr>
+          <w:rFonts w:hint="eastAsia"/>
+          <w:sz w:val="24"/>
+          <w:szCs w:val="24"/>
+        </w:rPr>
+        <w:t>tree</w:t>
+      </w:r>
+      <w:r>
+        <w:rPr>
+          <w:rFonts w:hint="eastAsia"/>
+          <w:sz w:val="24"/>
+          <w:szCs w:val="24"/>
+        </w:rPr>
+        <w:t>，</w:t>
+      </w:r>
+      <w:r>
+        <w:rPr>
+          <w:rFonts w:hint="eastAsia"/>
+          <w:sz w:val="24"/>
+          <w:szCs w:val="24"/>
+        </w:rPr>
+        <w:t>tree</w:t>
+      </w:r>
+      <w:r>
+        <w:rPr>
+          <w:rFonts w:hint="eastAsia"/>
+          <w:sz w:val="24"/>
+          <w:szCs w:val="24"/>
+        </w:rPr>
+        <w:t>出栈，访问</w:t>
+      </w:r>
+      <w:r>
+        <w:rPr>
+          <w:rFonts w:hint="eastAsia"/>
+          <w:sz w:val="24"/>
+          <w:szCs w:val="24"/>
+        </w:rPr>
+        <w:t>tree-&gt;key</w:t>
+      </w:r>
+      <w:r>
+        <w:rPr>
+          <w:rFonts w:hint="eastAsia"/>
+          <w:sz w:val="24"/>
+          <w:szCs w:val="24"/>
+        </w:rPr>
+        <w:t>，遍历</w:t>
+      </w:r>
+      <w:r>
+        <w:rPr>
+          <w:rFonts w:hint="eastAsia"/>
+          <w:sz w:val="24"/>
+          <w:szCs w:val="24"/>
+        </w:rPr>
+        <w:t>右子树</w:t>
+      </w:r>
+      <w:r>
+        <w:rPr>
+          <w:rFonts w:hint="eastAsia"/>
+          <w:sz w:val="24"/>
+          <w:szCs w:val="24"/>
+        </w:rPr>
+        <w:t>tree-&gt;pRight</w:t>
+      </w:r>
+      <w:r>
+        <w:rPr>
+          <w:rFonts w:hint="eastAsia"/>
+          <w:sz w:val="24"/>
+          <w:szCs w:val="24"/>
+        </w:rPr>
+        <w:t>；</w:t>
+      </w:r>
+    </w:p>
+    <w:p>
+      <w:pPr>
+        <w:rPr>
+          <w:rFonts w:hint="eastAsia"/>
+          <w:sz w:val="24"/>
+          <w:szCs w:val="24"/>
+        </w:rPr>
+      </w:pPr>
+      <w:r>
+        <w:rPr>
+          <w:sz w:val="24"/>
+          <w:szCs w:val="24"/>
+        </w:rPr>
+        <w:t>void Inorder</w:t>
+      </w:r>
+      <w:r>
+        <w:rPr>
+          <w:rFonts w:hint="eastAsia"/>
+          <w:sz w:val="24"/>
+          <w:szCs w:val="24"/>
+        </w:rPr>
+        <w:t>Nonrecursive(BiTree T){</w:t>
+      </w:r>
+    </w:p>
+    <w:p>
+      <w:pPr>
+        <w:rPr>
+          <w:rFonts w:hint="eastAsia"/>
+          <w:sz w:val="24"/>
+          <w:szCs w:val="24"/>
+        </w:rPr>
+      </w:pPr>
+      <w:r>
+        <w:rPr>
+          <w:rFonts w:hint="eastAsia"/>
+          <w:sz w:val="24"/>
+          <w:szCs w:val="24"/>
+        </w:rPr>
+        <w:tab/>
+        <w:t>if(! T){</w:t>
+      </w:r>
+    </w:p>
+    <w:p>
+      <w:pPr>
+        <w:rPr>
+          <w:rFonts w:hint="eastAsia"/>
+          <w:sz w:val="24"/>
+          <w:szCs w:val="24"/>
+        </w:rPr>
+      </w:pPr>
+      <w:r>
+        <w:rPr>
+          <w:rFonts w:hint="eastAsia"/>
+          <w:sz w:val="24"/>
+          <w:szCs w:val="24"/>
+        </w:rPr>
+        <w:tab/>
+      </w:r>
+      <w:r>
+        <w:rPr>
+          <w:rFonts w:hint="eastAsia"/>
+          <w:sz w:val="24"/>
+          <w:szCs w:val="24"/>
+        </w:rPr>
+        <w:tab/>
+        <w:t>return ;</w:t>
+      </w:r>
+    </w:p>
+    <w:p>
+      <w:pPr>
+        <w:ind w:firstLine="420"/>
+        <w:rPr>
+          <w:rFonts w:hint="eastAsia"/>
+          <w:sz w:val="24"/>
+          <w:szCs w:val="24"/>
+        </w:rPr>
+      </w:pPr>
+      <w:r>
+        <w:rPr>
+          <w:rFonts w:hint="eastAsia"/>
+          <w:sz w:val="24"/>
+          <w:szCs w:val="24"/>
+        </w:rPr>
+        <w:t>}</w:t>
+      </w:r>
+    </w:p>
+    <w:p>
+      <w:pPr>
+        <w:ind w:firstLine="420"/>
+        <w:rPr>
+          <w:rFonts w:hint="eastAsia"/>
+          <w:sz w:val="24"/>
+          <w:szCs w:val="24"/>
+        </w:rPr>
+      </w:pPr>
+      <w:r>
+        <w:rPr>
+          <w:rFonts w:hint="eastAsia"/>
+          <w:sz w:val="24"/>
+          <w:szCs w:val="24"/>
+        </w:rPr>
+        <w:t>BiTree curr = T;</w:t>
+      </w:r>
+      <w:r>
+        <w:rPr>
+          <w:rFonts w:hint="eastAsia"/>
+          <w:sz w:val="24"/>
+          <w:szCs w:val="24"/>
+        </w:rPr>
+        <w:tab/>
+      </w:r>
+      <w:r>
+        <w:rPr>
+          <w:rFonts w:hint="eastAsia"/>
+          <w:sz w:val="24"/>
+          <w:szCs w:val="24"/>
+        </w:rPr>
+        <w:tab/>
+      </w:r>
+      <w:r>
+        <w:rPr>
+          <w:rFonts w:hint="eastAsia"/>
+          <w:sz w:val="24"/>
+          <w:szCs w:val="24"/>
+        </w:rPr>
+        <w:tab/>
+      </w:r>
+      <w:r>
+        <w:rPr>
+          <w:rFonts w:hint="eastAsia"/>
+          <w:sz w:val="24"/>
+          <w:szCs w:val="24"/>
+        </w:rPr>
+        <w:tab/>
+        <w:t>//point to current node</w:t>
+      </w:r>
+    </w:p>
+    <w:p>
+      <w:pPr>
+        <w:ind w:firstLine="420"/>
+        <w:rPr>
+          <w:rFonts w:hint="eastAsia"/>
+          <w:sz w:val="24"/>
+          <w:szCs w:val="24"/>
+        </w:rPr>
+      </w:pPr>
+      <w:r>
+        <w:rPr>
+          <w:rFonts w:hint="eastAsia"/>
+          <w:sz w:val="24"/>
+          <w:szCs w:val="24"/>
+        </w:rPr>
+        <w:t>stack&lt;BiTree&gt; s;</w:t>
+      </w:r>
+    </w:p>
+    <w:p>
+      <w:pPr>
+        <w:ind w:firstLine="420"/>
+        <w:rPr>
+          <w:rFonts w:hint="eastAsia"/>
+          <w:sz w:val="24"/>
+          <w:szCs w:val="24"/>
+        </w:rPr>
+      </w:pPr>
+      <w:r>
+        <w:rPr>
+          <w:rFonts w:hint="eastAsia"/>
+          <w:sz w:val="24"/>
+          <w:szCs w:val="24"/>
+        </w:rPr>
+        <w:t>while(NULL != curr || ! s.empty()){</w:t>
+      </w:r>
+    </w:p>
+    <w:p>
+      <w:pPr>
+        <w:ind w:firstLine="420"/>
+        <w:rPr>
+          <w:rFonts w:hint="eastAsia"/>
+          <w:sz w:val="24"/>
+          <w:szCs w:val="24"/>
+        </w:rPr>
+      </w:pPr>
+      <w:r>
+        <w:rPr>
+          <w:rFonts w:hint="eastAsia"/>
+          <w:sz w:val="24"/>
+          <w:szCs w:val="24"/>
+        </w:rPr>
+        <w:tab/>
+      </w:r>
+      <w:r>
+        <w:rPr>
+          <w:rFonts w:hint="eastAsia"/>
+          <w:sz w:val="24"/>
+          <w:szCs w:val="24"/>
+        </w:rPr>
+        <w:t>//</w:t>
+      </w:r>
+      <w:r>
+        <w:rPr>
+          <w:rFonts w:hint="eastAsia"/>
+          <w:sz w:val="24"/>
+          <w:szCs w:val="24"/>
+        </w:rPr>
+        <w:t>左子树全部入栈</w:t>
+      </w:r>
+    </w:p>
+    <w:p>
+      <w:pPr>
+        <w:ind w:left="420" w:firstLine="420"/>
+        <w:rPr>
+          <w:rFonts w:hint="eastAsia"/>
+          <w:sz w:val="24"/>
+          <w:szCs w:val="24"/>
+        </w:rPr>
+      </w:pPr>
+      <w:r>
+        <w:rPr>
+          <w:rFonts w:hint="eastAsia"/>
+          <w:sz w:val="24"/>
+          <w:szCs w:val="24"/>
+        </w:rPr>
+        <w:t>while(NULL != curr){</w:t>
+      </w:r>
+    </w:p>
+    <w:p>
+      <w:pPr>
+        <w:ind w:left="420" w:firstLine="420"/>
+        <w:rPr>
+          <w:rFonts w:hint="eastAsia"/>
+          <w:sz w:val="24"/>
+          <w:szCs w:val="24"/>
+        </w:rPr>
+      </w:pPr>
+      <w:r>
+        <w:rPr>
+          <w:rFonts w:hint="eastAsia"/>
+          <w:sz w:val="24"/>
+          <w:szCs w:val="24"/>
+        </w:rPr>
+        <w:tab/>
+      </w:r>
+      <w:r>
+        <w:rPr>
+          <w:rFonts w:hint="eastAsia"/>
+          <w:sz w:val="24"/>
+          <w:szCs w:val="24"/>
+        </w:rPr>
+        <w:t>s.push(curr);</w:t>
+      </w:r>
+    </w:p>
+    <w:p>
+      <w:pPr>
+        <w:ind w:left="420" w:firstLine="420"/>
+        <w:rPr>
+          <w:rFonts w:hint="eastAsia"/>
+          <w:sz w:val="24"/>
+          <w:szCs w:val="24"/>
+        </w:rPr>
+      </w:pPr>
+      <w:r>
+        <w:rPr>
+          <w:rFonts w:hint="eastAsia"/>
+          <w:sz w:val="24"/>
+          <w:szCs w:val="24"/>
+        </w:rPr>
+        <w:tab/>
+        <w:t>curr = curr-&gt;lchild;</w:t>
+      </w:r>
+    </w:p>
+    <w:p>
+      <w:pPr>
+        <w:ind w:left="420" w:firstLine="420"/>
+        <w:rPr>
+          <w:rFonts w:hint="eastAsia"/>
+          <w:sz w:val="24"/>
+          <w:szCs w:val="24"/>
+        </w:rPr>
+      </w:pPr>
+      <w:r>
+        <w:rPr>
+          <w:rFonts w:hint="eastAsia"/>
+          <w:sz w:val="24"/>
+          <w:szCs w:val="24"/>
+        </w:rPr>
+        <w:t>}</w:t>
+      </w:r>
+      <w:r>
+        <w:rPr>
+          <w:rFonts w:hint="eastAsia"/>
+          <w:sz w:val="24"/>
+          <w:szCs w:val="24"/>
+        </w:rPr>
+        <w:t>//while</w:t>
+      </w:r>
+    </w:p>
+    <w:p>
+      <w:pPr>
+        <w:ind w:left="420" w:firstLine="420"/>
+        <w:rPr>
+          <w:rFonts w:hint="eastAsia"/>
+          <w:sz w:val="24"/>
+          <w:szCs w:val="24"/>
+        </w:rPr>
+      </w:pPr>
+      <w:r>
+        <w:rPr>
+          <w:rFonts w:hint="eastAsia"/>
+          <w:sz w:val="24"/>
+          <w:szCs w:val="24"/>
+        </w:rPr>
+        <w:t>if(! s.empty()){</w:t>
+      </w:r>
+    </w:p>
+    <w:p>
+      <w:pPr>
+        <w:ind w:left="420" w:firstLine="420"/>
+        <w:rPr>
+          <w:rFonts w:hint="eastAsia"/>
+          <w:sz w:val="24"/>
+          <w:szCs w:val="24"/>
+        </w:rPr>
+      </w:pPr>
+      <w:r>
+        <w:rPr>
+          <w:rFonts w:hint="eastAsia"/>
+          <w:sz w:val="24"/>
+          <w:szCs w:val="24"/>
+        </w:rPr>
+        <w:tab/>
+        <w:t>curr = s.top();</w:t>
+      </w:r>
+      <w:r>
+        <w:rPr>
+          <w:rFonts w:hint="eastAsia"/>
+          <w:sz w:val="24"/>
+          <w:szCs w:val="24"/>
+        </w:rPr>
+        <w:tab/>
+      </w:r>
+      <w:r>
+        <w:rPr>
+          <w:rFonts w:hint="eastAsia"/>
+          <w:sz w:val="24"/>
+          <w:szCs w:val="24"/>
+        </w:rPr>
+        <w:tab/>
+      </w:r>
+      <w:r>
+        <w:rPr>
+          <w:rFonts w:hint="eastAsia"/>
+          <w:sz w:val="24"/>
+          <w:szCs w:val="24"/>
+        </w:rPr>
+        <w:tab/>
+        <w:t>// point to top element in stack</w:t>
+      </w:r>
+    </w:p>
+    <w:p>
+      <w:pPr>
+        <w:ind w:left="420" w:firstLine="420"/>
+        <w:rPr>
+          <w:rFonts w:hint="eastAsia"/>
+          <w:sz w:val="24"/>
+          <w:szCs w:val="24"/>
+        </w:rPr>
+      </w:pPr>
+      <w:r>
+        <w:rPr>
+          <w:rFonts w:hint="eastAsia"/>
+          <w:sz w:val="24"/>
+          <w:szCs w:val="24"/>
+        </w:rPr>
+        <w:tab/>
+        <w:t>s.pop();</w:t>
+      </w:r>
+      <w:r>
+        <w:rPr>
+          <w:rFonts w:hint="eastAsia"/>
+          <w:sz w:val="24"/>
+          <w:szCs w:val="24"/>
+        </w:rPr>
+        <w:tab/>
+      </w:r>
+      <w:r>
+        <w:rPr>
+          <w:rFonts w:hint="eastAsia"/>
+          <w:sz w:val="24"/>
+          <w:szCs w:val="24"/>
+        </w:rPr>
+        <w:tab/>
+      </w:r>
+      <w:r>
+        <w:rPr>
+          <w:rFonts w:hint="eastAsia"/>
+          <w:sz w:val="24"/>
+          <w:szCs w:val="24"/>
+        </w:rPr>
+        <w:tab/>
+      </w:r>
+      <w:r>
+        <w:rPr>
+          <w:rFonts w:hint="eastAsia"/>
+          <w:sz w:val="24"/>
+          <w:szCs w:val="24"/>
+        </w:rPr>
+        <w:tab/>
+      </w:r>
+      <w:r>
+        <w:rPr>
+          <w:rFonts w:hint="eastAsia"/>
+          <w:sz w:val="24"/>
+          <w:szCs w:val="24"/>
+        </w:rPr>
+        <w:tab/>
+        <w:t>// pop element out</w:t>
+      </w:r>
+    </w:p>
+    <w:p>
+      <w:pPr>
+        <w:ind w:left="420" w:firstLine="420"/>
+        <w:rPr>
+          <w:rFonts w:hint="eastAsia"/>
+          <w:sz w:val="24"/>
+          <w:szCs w:val="24"/>
+        </w:rPr>
+      </w:pPr>
+      <w:r>
+        <w:rPr>
+          <w:rFonts w:hint="eastAsia"/>
+          <w:sz w:val="24"/>
+          <w:szCs w:val="24"/>
+        </w:rPr>
+        <w:tab/>
+        <w:t>StoreNode(curr-&gt;data);</w:t>
+      </w:r>
+      <w:r>
+        <w:rPr>
+          <w:rFonts w:hint="eastAsia"/>
+          <w:sz w:val="24"/>
+          <w:szCs w:val="24"/>
+        </w:rPr>
+        <w:tab/>
+        <w:t>// store element</w:t>
+      </w:r>
+    </w:p>
+    <w:p>
+      <w:pPr>
+        <w:ind w:left="420" w:firstLine="420"/>
+        <w:rPr>
+          <w:rFonts w:hint="eastAsia"/>
+          <w:sz w:val="24"/>
+          <w:szCs w:val="24"/>
+        </w:rPr>
+      </w:pPr>
+      <w:r>
+        <w:rPr>
+          <w:rFonts w:hint="eastAsia"/>
+          <w:sz w:val="24"/>
+          <w:szCs w:val="24"/>
+        </w:rPr>
+        <w:tab/>
+        <w:t>curr = curr-&gt;rchild;</w:t>
+      </w:r>
+      <w:r>
+        <w:rPr>
+          <w:rFonts w:hint="eastAsia"/>
+          <w:sz w:val="24"/>
+          <w:szCs w:val="24"/>
+        </w:rPr>
+        <w:tab/>
+      </w:r>
+      <w:r>
+        <w:rPr>
+          <w:rFonts w:hint="eastAsia"/>
+          <w:sz w:val="24"/>
+          <w:szCs w:val="24"/>
+        </w:rPr>
+        <w:tab/>
+        <w:t>// point to right child</w:t>
+      </w:r>
+    </w:p>
+    <w:p>
+      <w:pPr>
+        <w:ind w:left="420" w:firstLine="420"/>
+        <w:rPr>
+          <w:rFonts w:hint="eastAsia"/>
+          <w:sz w:val="24"/>
+          <w:szCs w:val="24"/>
+        </w:rPr>
+      </w:pPr>
+      <w:r>
+        <w:rPr>
+          <w:rFonts w:hint="eastAsia"/>
+          <w:sz w:val="24"/>
+          <w:szCs w:val="24"/>
+        </w:rPr>
+        <w:t>}</w:t>
+      </w:r>
+    </w:p>
+    <w:p>
+      <w:pPr>
+        <w:ind w:firstLine="420"/>
+        <w:rPr>
+          <w:rFonts w:hint="eastAsia"/>
+          <w:sz w:val="24"/>
+          <w:szCs w:val="24"/>
+        </w:rPr>
+      </w:pPr>
+      <w:r>
+        <w:rPr>
+          <w:rFonts w:hint="eastAsia"/>
+          <w:sz w:val="24"/>
+          <w:szCs w:val="24"/>
+        </w:rPr>
+        <w:t>}</w:t>
+      </w:r>
+    </w:p>
+    <w:p>
+      <w:pPr>
+        <w:rPr>
+          <w:rFonts w:hint="eastAsia"/>
+          <w:sz w:val="24"/>
+          <w:szCs w:val="24"/>
+        </w:rPr>
+      </w:pPr>
+      <w:r>
+        <w:rPr>
+          <w:rFonts w:hint="eastAsia"/>
+          <w:sz w:val="24"/>
+          <w:szCs w:val="24"/>
+        </w:rPr>
+        <w:t>}</w:t>
+      </w:r>
+    </w:p>
+    <w:p>
+      <w:pPr>
+        <w:rPr>
+          <w:rFonts w:hint="eastAsia"/>
+          <w:sz w:val="24"/>
+          <w:szCs w:val="24"/>
+        </w:rPr>
+      </w:pPr>
+    </w:p>
+    <w:p>
+      <w:pPr>
+        <w:rPr>
+          <w:rFonts w:hint="eastAsia"/>
+          <w:sz w:val="24"/>
+          <w:szCs w:val="24"/>
+        </w:rPr>
+      </w:pPr>
+      <w:r>
+        <w:rPr>
+          <w:rFonts w:hint="eastAsia"/>
+          <w:sz w:val="24"/>
+          <w:szCs w:val="24"/>
+        </w:rPr>
+        <w:t>后序遍历的非递归方法：</w:t>
+      </w:r>
+    </w:p>
+    <w:p>
+      <w:pPr>
+        <w:rPr>
+          <w:rFonts w:hint="eastAsia"/>
+          <w:sz w:val="24"/>
+          <w:szCs w:val="24"/>
+        </w:rPr>
+      </w:pPr>
+      <w:r>
+        <w:rPr>
+          <w:rFonts w:hint="eastAsia"/>
+          <w:sz w:val="24"/>
+          <w:szCs w:val="24"/>
+        </w:rPr>
+        <w:t>将</w:t>
+      </w:r>
+      <w:r>
+        <w:rPr>
+          <w:rFonts w:hint="eastAsia"/>
+          <w:sz w:val="24"/>
+          <w:szCs w:val="24"/>
+        </w:rPr>
+        <w:t>tree</w:t>
+      </w:r>
+      <w:r>
+        <w:rPr>
+          <w:rFonts w:hint="eastAsia"/>
+          <w:sz w:val="24"/>
+          <w:szCs w:val="24"/>
+        </w:rPr>
+        <w:t>入栈，遍历左子树</w:t>
+      </w:r>
+      <w:r>
+        <w:rPr>
+          <w:rFonts w:hint="eastAsia"/>
+          <w:sz w:val="24"/>
+          <w:szCs w:val="24"/>
+        </w:rPr>
+        <w:t>tree-&gt;pLeft</w:t>
+      </w:r>
+      <w:r>
+        <w:rPr>
+          <w:rFonts w:hint="eastAsia"/>
+          <w:sz w:val="24"/>
+          <w:szCs w:val="24"/>
+        </w:rPr>
+        <w:t>，栈顶元素为</w:t>
+      </w:r>
+      <w:r>
+        <w:rPr>
+          <w:rFonts w:hint="eastAsia"/>
+          <w:sz w:val="24"/>
+          <w:szCs w:val="24"/>
+        </w:rPr>
+        <w:t>tree</w:t>
+      </w:r>
+      <w:r>
+        <w:rPr>
+          <w:rFonts w:hint="eastAsia"/>
+          <w:sz w:val="24"/>
+          <w:szCs w:val="24"/>
+        </w:rPr>
+        <w:t>，将</w:t>
+      </w:r>
+      <w:r>
+        <w:rPr>
+          <w:rFonts w:hint="eastAsia"/>
+          <w:sz w:val="24"/>
+          <w:szCs w:val="24"/>
+        </w:rPr>
+        <w:t>tree</w:t>
+      </w:r>
+      <w:r>
+        <w:rPr>
+          <w:rFonts w:hint="eastAsia"/>
+          <w:sz w:val="24"/>
+          <w:szCs w:val="24"/>
+        </w:rPr>
+        <w:t>出栈，遍历右子</w:t>
+      </w:r>
+      <w:r>
+        <w:rPr>
+          <w:rFonts w:hint="eastAsia"/>
+          <w:sz w:val="24"/>
+          <w:szCs w:val="24"/>
+        </w:rPr>
+        <w:lastRenderedPageBreak/>
+        <w:t>树</w:t>
+      </w:r>
+      <w:r>
+        <w:rPr>
+          <w:rFonts w:hint="eastAsia"/>
+          <w:sz w:val="24"/>
+          <w:szCs w:val="24"/>
+        </w:rPr>
+        <w:t>tree-&gt;pRight</w:t>
+      </w:r>
+      <w:r>
+        <w:rPr>
+          <w:rFonts w:hint="eastAsia"/>
+          <w:sz w:val="24"/>
+          <w:szCs w:val="24"/>
+        </w:rPr>
+        <w:t>，</w:t>
+      </w:r>
+    </w:p>
+    <w:p>
+      <w:pPr>
+        <w:rPr>
+          <w:rFonts w:hint="eastAsia"/>
+          <w:sz w:val="24"/>
+          <w:szCs w:val="24"/>
+        </w:rPr>
+      </w:pPr>
+      <w:r>
+        <w:rPr>
+          <w:sz w:val="24"/>
+          <w:szCs w:val="24"/>
+        </w:rPr>
+        <w:t>void PostorderNonrecursive(</w:t>
+      </w:r>
+      <w:r>
+        <w:rPr>
+          <w:rFonts w:hint="eastAsia"/>
+          <w:sz w:val="24"/>
+          <w:szCs w:val="24"/>
+        </w:rPr>
+        <w:t>BiTree T</w:t>
+      </w:r>
+      <w:r>
+        <w:rPr>
+          <w:sz w:val="24"/>
+          <w:szCs w:val="24"/>
+        </w:rPr>
+        <w:t>)</w:t>
+      </w:r>
+      <w:r>
+        <w:rPr>
+          <w:rFonts w:hint="eastAsia"/>
+          <w:sz w:val="24"/>
+          <w:szCs w:val="24"/>
+        </w:rPr>
+        <w:t>{</w:t>
+      </w:r>
+    </w:p>
+    <w:p>
+      <w:pPr>
+        <w:rPr>
+          <w:rFonts w:hint="eastAsia"/>
+          <w:sz w:val="24"/>
+          <w:szCs w:val="24"/>
+        </w:rPr>
+      </w:pPr>
+      <w:r>
+        <w:rPr>
+          <w:rFonts w:hint="eastAsia"/>
+          <w:sz w:val="24"/>
+          <w:szCs w:val="24"/>
+        </w:rPr>
+        <w:tab/>
+        <w:t>stack&lt;BiTree&gt; s;</w:t>
+      </w:r>
+    </w:p>
+    <w:p>
+      <w:pPr>
+        <w:rPr>
+          <w:rFonts w:hint="eastAsia"/>
+          <w:sz w:val="24"/>
+          <w:szCs w:val="24"/>
+        </w:rPr>
+      </w:pPr>
+      <w:r>
+        <w:rPr>
+          <w:rFonts w:hint="eastAsia"/>
+          <w:sz w:val="24"/>
+          <w:szCs w:val="24"/>
+        </w:rPr>
+        <w:tab/>
+        <w:t>BiTree curr = T;</w:t>
+      </w:r>
+      <w:r>
+        <w:rPr>
+          <w:rFonts w:hint="eastAsia"/>
+          <w:sz w:val="24"/>
+          <w:szCs w:val="24"/>
+        </w:rPr>
+        <w:tab/>
+      </w:r>
+      <w:r>
+        <w:rPr>
+          <w:rFonts w:hint="eastAsia"/>
+          <w:sz w:val="24"/>
+          <w:szCs w:val="24"/>
+        </w:rPr>
+        <w:tab/>
+      </w:r>
+      <w:r>
+        <w:rPr>
+          <w:rFonts w:hint="eastAsia"/>
+          <w:sz w:val="24"/>
+          <w:szCs w:val="24"/>
+        </w:rPr>
+        <w:tab/>
+      </w:r>
+      <w:r>
+        <w:rPr>
+          <w:rFonts w:hint="eastAsia"/>
+          <w:sz w:val="24"/>
+          <w:szCs w:val="24"/>
+        </w:rPr>
+        <w:tab/>
+        <w:t>// point to current node</w:t>
+      </w:r>
+    </w:p>
+    <w:p>
+      <w:pPr>
+        <w:rPr>
+          <w:rFonts w:hint="eastAsia"/>
+          <w:sz w:val="24"/>
+          <w:szCs w:val="24"/>
+        </w:rPr>
+      </w:pPr>
+      <w:r>
+        <w:rPr>
+          <w:rFonts w:hint="eastAsia"/>
+          <w:sz w:val="24"/>
+          <w:szCs w:val="24"/>
+        </w:rPr>
+        <w:tab/>
+        <w:t>BiTree previsited = NULL;</w:t>
+      </w:r>
+    </w:p>
+    <w:p>
+      <w:pPr>
+        <w:rPr>
+          <w:rFonts w:hint="eastAsia"/>
+          <w:sz w:val="24"/>
+          <w:szCs w:val="24"/>
+        </w:rPr>
+      </w:pPr>
+      <w:r>
+        <w:rPr>
+          <w:rFonts w:hint="eastAsia"/>
+          <w:sz w:val="24"/>
+          <w:szCs w:val="24"/>
+        </w:rPr>
+        <w:tab/>
+        <w:t>while(NULL != curr || ! s.empty()){</w:t>
+      </w:r>
+    </w:p>
+    <w:p>
+      <w:pPr>
+        <w:rPr>
+          <w:rFonts w:hint="eastAsia"/>
+          <w:sz w:val="24"/>
+          <w:szCs w:val="24"/>
+        </w:rPr>
+      </w:pPr>
+      <w:r>
+        <w:rPr>
+          <w:rFonts w:hint="eastAsia"/>
+          <w:sz w:val="24"/>
+          <w:szCs w:val="24"/>
+        </w:rPr>
+        <w:tab/>
+      </w:r>
+      <w:r>
+        <w:rPr>
+          <w:rFonts w:hint="eastAsia"/>
+          <w:sz w:val="24"/>
+          <w:szCs w:val="24"/>
+        </w:rPr>
+        <w:tab/>
+      </w:r>
+      <w:r>
+        <w:rPr>
+          <w:rFonts w:hint="eastAsia"/>
+          <w:sz w:val="24"/>
+          <w:szCs w:val="24"/>
+        </w:rPr>
+        <w:t>while(NULL != curr){</w:t>
+      </w:r>
+    </w:p>
+    <w:p>
+      <w:pPr>
+        <w:rPr>
+          <w:rFonts w:hint="eastAsia"/>
+          <w:sz w:val="24"/>
+          <w:szCs w:val="24"/>
+        </w:rPr>
+      </w:pPr>
+      <w:r>
+        <w:rPr>
+          <w:rFonts w:hint="eastAsia"/>
+          <w:sz w:val="24"/>
+          <w:szCs w:val="24"/>
+        </w:rPr>
+        <w:tab/>
+      </w:r>
+      <w:r>
+        <w:rPr>
+          <w:rFonts w:hint="eastAsia"/>
+          <w:sz w:val="24"/>
+          <w:szCs w:val="24"/>
+        </w:rPr>
+        <w:tab/>
+      </w:r>
+      <w:r>
+        <w:rPr>
+          <w:rFonts w:hint="eastAsia"/>
+          <w:sz w:val="24"/>
+          <w:szCs w:val="24"/>
+        </w:rPr>
+        <w:tab/>
+        <w:t>s.push(curr);</w:t>
+      </w:r>
+      <w:r>
+        <w:rPr>
+          <w:rFonts w:hint="eastAsia"/>
+          <w:sz w:val="24"/>
+          <w:szCs w:val="24"/>
+        </w:rPr>
+        <w:tab/>
+      </w:r>
+      <w:r>
+        <w:rPr>
+          <w:rFonts w:hint="eastAsia"/>
+          <w:sz w:val="24"/>
+          <w:szCs w:val="24"/>
+        </w:rPr>
+        <w:tab/>
+      </w:r>
+      <w:r>
+        <w:rPr>
+          <w:rFonts w:hint="eastAsia"/>
+          <w:sz w:val="24"/>
+          <w:szCs w:val="24"/>
+        </w:rPr>
+        <w:tab/>
+        <w:t xml:space="preserve">// </w:t>
+      </w:r>
+      <w:r>
+        <w:rPr>
+          <w:rFonts w:hint="eastAsia"/>
+          <w:sz w:val="24"/>
+          <w:szCs w:val="24"/>
+        </w:rPr>
+        <w:t>左子树全部入栈</w:t>
+      </w:r>
+    </w:p>
+    <w:p>
+      <w:pPr>
+        <w:rPr>
+          <w:rFonts w:hint="eastAsia"/>
+          <w:sz w:val="24"/>
+          <w:szCs w:val="24"/>
+        </w:rPr>
+      </w:pPr>
+      <w:r>
+        <w:rPr>
+          <w:rFonts w:hint="eastAsia"/>
+          <w:sz w:val="24"/>
+          <w:szCs w:val="24"/>
+        </w:rPr>
+        <w:tab/>
+      </w:r>
+      <w:r>
+        <w:rPr>
+          <w:rFonts w:hint="eastAsia"/>
+          <w:sz w:val="24"/>
+          <w:szCs w:val="24"/>
+        </w:rPr>
+        <w:tab/>
+      </w:r>
+      <w:r>
+        <w:rPr>
+          <w:rFonts w:hint="eastAsia"/>
+          <w:sz w:val="24"/>
+          <w:szCs w:val="24"/>
+        </w:rPr>
+        <w:tab/>
+        <w:t>curr = curr-&gt;lchild;</w:t>
+      </w:r>
+    </w:p>
+    <w:p>
+      <w:pPr>
+        <w:ind w:left="420" w:firstLine="420"/>
+        <w:rPr>
+          <w:rFonts w:hint="eastAsia"/>
+          <w:sz w:val="24"/>
+          <w:szCs w:val="24"/>
+        </w:rPr>
+      </w:pPr>
+      <w:r>
+        <w:rPr>
+          <w:rFonts w:hint="eastAsia"/>
+          <w:sz w:val="24"/>
+          <w:szCs w:val="24"/>
+        </w:rPr>
+        <w:t>}</w:t>
+      </w:r>
+      <w:r>
+        <w:rPr>
+          <w:rFonts w:hint="eastAsia"/>
+          <w:sz w:val="24"/>
+          <w:szCs w:val="24"/>
+        </w:rPr>
+        <w:t xml:space="preserve"> //while</w:t>
+      </w:r>
+    </w:p>
+    <w:p>
+      <w:pPr>
+        <w:ind w:left="420" w:firstLine="420"/>
+        <w:rPr>
+          <w:sz w:val="24"/>
+          <w:szCs w:val="24"/>
+        </w:rPr>
+      </w:pPr>
+      <w:r>
+        <w:rPr>
+          <w:sz w:val="24"/>
+          <w:szCs w:val="24"/>
+        </w:rPr>
+        <w:t>curr = s.top();</w:t>
+      </w:r>
+      <w:r>
+        <w:rPr>
+          <w:rFonts w:hint="eastAsia"/>
+          <w:sz w:val="24"/>
+          <w:szCs w:val="24"/>
+        </w:rPr>
+        <w:tab/>
+      </w:r>
+      <w:r>
+        <w:rPr>
+          <w:rFonts w:hint="eastAsia"/>
+          <w:sz w:val="24"/>
+          <w:szCs w:val="24"/>
+        </w:rPr>
+        <w:tab/>
+      </w:r>
+      <w:r>
+        <w:rPr>
+          <w:rFonts w:hint="eastAsia"/>
+          <w:sz w:val="24"/>
+          <w:szCs w:val="24"/>
+        </w:rPr>
+        <w:tab/>
+        <w:t>//</w:t>
+      </w:r>
+      <w:r>
+        <w:rPr>
+          <w:rFonts w:hint="eastAsia"/>
+          <w:sz w:val="24"/>
+          <w:szCs w:val="24"/>
+        </w:rPr>
+        <w:t>左子树叶子节点</w:t>
+      </w:r>
+    </w:p>
+    <w:p>
+      <w:pPr>
+        <w:ind w:left="420" w:firstLine="420"/>
+        <w:rPr>
+          <w:rFonts w:hint="eastAsia"/>
+          <w:sz w:val="24"/>
+          <w:szCs w:val="24"/>
+        </w:rPr>
+      </w:pPr>
+      <w:r>
+        <w:rPr>
+          <w:rFonts w:hint="eastAsia"/>
+          <w:sz w:val="24"/>
+          <w:szCs w:val="24"/>
+        </w:rPr>
+        <w:t>if(NULL == curr-&gt;rchild || previstited = curr-&gt;rchild){</w:t>
+      </w:r>
+    </w:p>
+    <w:p>
+      <w:pPr>
+        <w:ind w:left="420" w:firstLine="420"/>
+        <w:rPr>
+          <w:rFonts w:hint="eastAsia"/>
+          <w:sz w:val="24"/>
+          <w:szCs w:val="24"/>
+        </w:rPr>
+      </w:pPr>
+      <w:r>
+        <w:rPr>
+          <w:rFonts w:hint="eastAsia"/>
+          <w:sz w:val="24"/>
+          <w:szCs w:val="24"/>
+        </w:rPr>
+        <w:tab/>
+        <w:t>StoreNode(curr-&gt;data);</w:t>
+      </w:r>
+      <w:r>
+        <w:rPr>
+          <w:rFonts w:hint="eastAsia"/>
+          <w:sz w:val="24"/>
+          <w:szCs w:val="24"/>
+        </w:rPr>
+        <w:tab/>
+      </w:r>
+      <w:r>
+        <w:rPr>
+          <w:rFonts w:hint="eastAsia"/>
+          <w:sz w:val="24"/>
+          <w:szCs w:val="24"/>
+        </w:rPr>
+        <w:tab/>
+        <w:t>//store current node</w:t>
+      </w:r>
+    </w:p>
+    <w:p>
+      <w:pPr>
+        <w:ind w:left="420" w:firstLine="420"/>
+        <w:rPr>
+          <w:rFonts w:hint="eastAsia"/>
+          <w:sz w:val="24"/>
+          <w:szCs w:val="24"/>
+        </w:rPr>
+      </w:pPr>
+      <w:r>
+        <w:rPr>
+          <w:rFonts w:hint="eastAsia"/>
+          <w:sz w:val="24"/>
+          <w:szCs w:val="24"/>
+        </w:rPr>
+        <w:tab/>
+        <w:t>previsted = curr;</w:t>
+      </w:r>
+      <w:r>
+        <w:rPr>
+          <w:rFonts w:hint="eastAsia"/>
+          <w:sz w:val="24"/>
+          <w:szCs w:val="24"/>
+        </w:rPr>
+        <w:tab/>
+      </w:r>
+      <w:r>
+        <w:rPr>
+          <w:rFonts w:hint="eastAsia"/>
+          <w:sz w:val="24"/>
+          <w:szCs w:val="24"/>
+        </w:rPr>
+        <w:tab/>
+      </w:r>
+      <w:r>
+        <w:rPr>
+          <w:rFonts w:hint="eastAsia"/>
+          <w:sz w:val="24"/>
+          <w:szCs w:val="24"/>
+        </w:rPr>
+        <w:tab/>
+      </w:r>
+      <w:r>
+        <w:rPr>
+          <w:rFonts w:hint="eastAsia"/>
+          <w:sz w:val="24"/>
+          <w:szCs w:val="24"/>
+        </w:rPr>
+        <w:tab/>
+        <w:t>//flag pointer</w:t>
+      </w:r>
+    </w:p>
+    <w:p>
+      <w:pPr>
+        <w:ind w:left="420" w:firstLine="420"/>
+        <w:rPr>
+          <w:rFonts w:hint="eastAsia"/>
+          <w:sz w:val="24"/>
+          <w:szCs w:val="24"/>
+        </w:rPr>
+      </w:pPr>
+      <w:r>
+        <w:rPr>
+          <w:rFonts w:hint="eastAsia"/>
+          <w:sz w:val="24"/>
+          <w:szCs w:val="24"/>
+        </w:rPr>
+        <w:tab/>
+        <w:t>s.pop();</w:t>
+      </w:r>
+      <w:r>
+        <w:rPr>
+          <w:rFonts w:hint="eastAsia"/>
+          <w:sz w:val="24"/>
+          <w:szCs w:val="24"/>
+        </w:rPr>
+        <w:tab/>
+      </w:r>
+      <w:r>
+        <w:rPr>
+          <w:rFonts w:hint="eastAsia"/>
+          <w:sz w:val="24"/>
+          <w:szCs w:val="24"/>
+        </w:rPr>
+        <w:tab/>
+      </w:r>
+      <w:r>
+        <w:rPr>
+          <w:rFonts w:hint="eastAsia"/>
+          <w:sz w:val="24"/>
+          <w:szCs w:val="24"/>
+        </w:rPr>
+        <w:tab/>
+      </w:r>
+      <w:r>
+        <w:rPr>
+          <w:rFonts w:hint="eastAsia"/>
+          <w:sz w:val="24"/>
+          <w:szCs w:val="24"/>
+        </w:rPr>
+        <w:tab/>
+      </w:r>
+      <w:r>
+        <w:rPr>
+          <w:rFonts w:hint="eastAsia"/>
+          <w:sz w:val="24"/>
+          <w:szCs w:val="24"/>
+        </w:rPr>
+        <w:tab/>
+      </w:r>
+      <w:r>
+        <w:rPr>
+          <w:rFonts w:hint="eastAsia"/>
+          <w:sz w:val="24"/>
+          <w:szCs w:val="24"/>
+        </w:rPr>
+        <w:tab/>
+        <w:t>//current node pop out</w:t>
+      </w:r>
+    </w:p>
+    <w:p>
+      <w:pPr>
+        <w:ind w:left="420" w:firstLine="420"/>
+        <w:rPr>
+          <w:rFonts w:hint="eastAsia"/>
+          <w:sz w:val="24"/>
+          <w:szCs w:val="24"/>
+        </w:rPr>
+      </w:pPr>
+      <w:r>
+        <w:rPr>
+          <w:rFonts w:hint="eastAsia"/>
+          <w:sz w:val="24"/>
+          <w:szCs w:val="24"/>
+        </w:rPr>
+        <w:tab/>
+        <w:t>curr = NULL;</w:t>
+      </w:r>
+      <w:r>
+        <w:rPr>
+          <w:rFonts w:hint="eastAsia"/>
+          <w:sz w:val="24"/>
+          <w:szCs w:val="24"/>
+        </w:rPr>
+        <w:tab/>
+      </w:r>
+      <w:r>
+        <w:rPr>
+          <w:rFonts w:hint="eastAsia"/>
+          <w:sz w:val="24"/>
+          <w:szCs w:val="24"/>
+        </w:rPr>
+        <w:tab/>
+      </w:r>
+      <w:r>
+        <w:rPr>
+          <w:rFonts w:hint="eastAsia"/>
+          <w:sz w:val="24"/>
+          <w:szCs w:val="24"/>
+        </w:rPr>
+        <w:tab/>
+      </w:r>
+      <w:r>
+        <w:rPr>
+          <w:rFonts w:hint="eastAsia"/>
+          <w:sz w:val="24"/>
+          <w:szCs w:val="24"/>
+        </w:rPr>
+        <w:tab/>
+      </w:r>
+      <w:r>
+        <w:rPr>
+          <w:rFonts w:hint="eastAsia"/>
+          <w:sz w:val="24"/>
+          <w:szCs w:val="24"/>
+        </w:rPr>
+        <w:tab/>
+        <w:t>//</w:t>
+      </w:r>
+      <w:r>
+        <w:rPr>
+          <w:rFonts w:hint="eastAsia"/>
+          <w:sz w:val="24"/>
+          <w:szCs w:val="24"/>
+        </w:rPr>
+        <w:t>current pointer to NULL</w:t>
+      </w:r>
+      <w:bookmarkStart w:id="9" w:name="_GoBack"/>
+      <w:bookmarkEnd w:id="9"/>
+    </w:p>
+    <w:p>
+      <w:pPr>
+        <w:ind w:left="420" w:firstLine="420"/>
+        <w:rPr>
+          <w:rFonts w:hint="eastAsia"/>
+          <w:sz w:val="24"/>
+          <w:szCs w:val="24"/>
+        </w:rPr>
+      </w:pPr>
+      <w:r>
+        <w:rPr>
+          <w:rFonts w:hint="eastAsia"/>
+          <w:sz w:val="24"/>
+          <w:szCs w:val="24"/>
+        </w:rPr>
+        <w:t>} //if</w:t>
+      </w:r>
+    </w:p>
+    <w:p>
+      <w:pPr>
+        <w:ind w:left="420" w:firstLine="420"/>
+        <w:rPr>
+          <w:rFonts w:hint="eastAsia"/>
+          <w:sz w:val="24"/>
+          <w:szCs w:val="24"/>
+        </w:rPr>
+      </w:pPr>
+      <w:r>
+        <w:rPr>
+          <w:rFonts w:hint="eastAsia"/>
+          <w:sz w:val="24"/>
+          <w:szCs w:val="24"/>
+        </w:rPr>
+        <w:t>else{</w:t>
+      </w:r>
+    </w:p>
+    <w:p>
+      <w:pPr>
+        <w:ind w:left="420" w:firstLine="420"/>
+        <w:rPr>
+          <w:rFonts w:hint="eastAsia"/>
+          <w:sz w:val="24"/>
+          <w:szCs w:val="24"/>
+        </w:rPr>
+      </w:pPr>
+      <w:r>
+        <w:rPr>
+          <w:rFonts w:hint="eastAsia"/>
+          <w:sz w:val="24"/>
+          <w:szCs w:val="24"/>
+        </w:rPr>
+        <w:tab/>
+        <w:t>curr = curr-&gt;rchild;</w:t>
+      </w:r>
+    </w:p>
+    <w:p>
+      <w:pPr>
+        <w:ind w:left="420" w:firstLine="420"/>
+        <w:rPr>
+          <w:rFonts w:hint="eastAsia"/>
+          <w:sz w:val="24"/>
+          <w:szCs w:val="24"/>
+        </w:rPr>
+      </w:pPr>
+      <w:r>
+        <w:rPr>
+          <w:rFonts w:hint="eastAsia"/>
+          <w:sz w:val="24"/>
+          <w:szCs w:val="24"/>
+        </w:rPr>
+        <w:t>} //else</w:t>
+      </w:r>
+    </w:p>
+    <w:p>
+      <w:pPr>
+        <w:ind w:firstLine="420"/>
+        <w:rPr>
+          <w:rFonts w:hint="eastAsia"/>
+          <w:sz w:val="24"/>
+          <w:szCs w:val="24"/>
+        </w:rPr>
+      </w:pPr>
+      <w:r>
+        <w:rPr>
+          <w:rFonts w:hint="eastAsia"/>
+          <w:sz w:val="24"/>
+          <w:szCs w:val="24"/>
+        </w:rPr>
+        <w:t>}</w:t>
+      </w:r>
+      <w:r>
+        <w:rPr>
+          <w:rFonts w:hint="eastAsia"/>
+          <w:sz w:val="24"/>
+          <w:szCs w:val="24"/>
+        </w:rPr>
+        <w:t xml:space="preserve"> //while</w:t>
+      </w:r>
+      <w:r>
+        <w:rPr>
+          <w:rFonts w:hint="eastAsia"/>
+          <w:sz w:val="24"/>
+          <w:szCs w:val="24"/>
+        </w:rPr>
+        <w:t xml:space="preserve"> </w:t>
+      </w:r>
+    </w:p>
+    <w:p>
+      <w:pPr>
+        <w:rPr>
+          <w:sz w:val="24"/>
+          <w:szCs w:val="24"/>
+        </w:rPr>
+      </w:pPr>
+      <w:r>
+        <w:rPr>
+          <w:rFonts w:hint="eastAsia"/>
+          <w:sz w:val="24"/>
+          <w:szCs w:val="24"/>
+        </w:rPr>
+        <w:t>}</w:t>
+      </w:r>
+    </w:p>
+    <w:p>
+      <w:pPr>
         <w:pStyle w:val="2"/>
         <w:numPr>
           <w:ilvl w:val="1"/>
@@ -10422,9 +13921,6 @@
     <w:p>
       <w:pPr>
         <w:pStyle w:val="a3"/>
-        <w:rPr>
-          <w:rFonts w:hint="eastAsia"/>
-        </w:rPr>
       </w:pPr>
     </w:p>
     <w:p>
@@ -10465,7 +13961,6 @@
         <w:rPr>
           <w:rFonts w:hint="eastAsia"/>
         </w:rPr>
-        <w:lastRenderedPageBreak/>
         <w:t>线性结构</w:t>
       </w:r>
       <w:r>
@@ -10485,7 +13980,6 @@
       <w:pPr>
         <w:ind w:left="420"/>
         <w:rPr>
-          <w:rFonts w:hint="eastAsia"/>
           <w:sz w:val="24"/>
           <w:szCs w:val="24"/>
         </w:rPr>
@@ -10639,7 +14133,6 @@
       <w:pPr>
         <w:ind w:left="420"/>
         <w:rPr>
-          <w:rFonts w:hint="eastAsia"/>
           <w:sz w:val="24"/>
           <w:szCs w:val="24"/>
         </w:rPr>
@@ -10657,6 +14150,7 @@
         <w:rPr>
           <w:rFonts w:hint="eastAsia"/>
         </w:rPr>
+        <w:lastRenderedPageBreak/>
         <w:t>线性结构</w:t>
       </w:r>
       <w:r>
@@ -11399,7 +14893,6 @@
           <w:sz w:val="24"/>
           <w:szCs w:val="24"/>
         </w:rPr>
-        <w:lastRenderedPageBreak/>
         <w:t>链表节点总数小于</w:t>
       </w:r>
       <w:r>
@@ -13455,7 +16948,7 @@
 </file>
 
 <file path=customXml/itemProps1.xml><?xml version="1.0" encoding="utf-8"?>
-<ds:datastoreItem xmlns:ds="http://schemas.openxmlformats.org/officeDocument/2006/customXml" ds:itemID="{D3294471-1CCD-47D4-A601-4319C6CE7AAD}">
+<ds:datastoreItem xmlns:ds="http://schemas.openxmlformats.org/officeDocument/2006/customXml" ds:itemID="{27BFB30A-3AAB-4055-9501-C037FE16F554}">
   <ds:schemaRefs>
     <ds:schemaRef ds:uri="http://schemas.openxmlformats.org/officeDocument/2006/bibliography"/>
   </ds:schemaRefs>

</xml_diff>

<commit_message>
binary tree travel nonrecursively with double stack
</commit_message>
<xml_diff>
--- a/CookBook.docx
+++ b/CookBook.docx
@@ -9956,7 +9956,6 @@
     <w:p>
       <w:pPr>
         <w:rPr>
-          <w:rFonts w:hint="eastAsia"/>
           <w:sz w:val="24"/>
           <w:szCs w:val="24"/>
         </w:rPr>
@@ -9973,7 +9972,6 @@
     <w:p>
       <w:pPr>
         <w:rPr>
-          <w:rFonts w:hint="eastAsia"/>
           <w:sz w:val="24"/>
           <w:szCs w:val="24"/>
         </w:rPr>
@@ -9998,7 +9996,6 @@
     <w:p>
       <w:pPr>
         <w:rPr>
-          <w:rFonts w:hint="eastAsia"/>
           <w:sz w:val="24"/>
           <w:szCs w:val="24"/>
         </w:rPr>
@@ -10029,7 +10026,6 @@
     <w:p>
       <w:pPr>
         <w:rPr>
-          <w:rFonts w:hint="eastAsia"/>
           <w:sz w:val="24"/>
           <w:szCs w:val="24"/>
         </w:rPr>
@@ -10077,7 +10073,6 @@
     <w:p>
       <w:pPr>
         <w:rPr>
-          <w:rFonts w:hint="eastAsia"/>
           <w:sz w:val="24"/>
           <w:szCs w:val="24"/>
         </w:rPr>
@@ -10095,7 +10090,6 @@
     <w:p>
       <w:pPr>
         <w:rPr>
-          <w:rFonts w:hint="eastAsia"/>
           <w:sz w:val="24"/>
           <w:szCs w:val="24"/>
         </w:rPr>
@@ -10119,7 +10113,6 @@
     <w:p>
       <w:pPr>
         <w:rPr>
-          <w:rFonts w:hint="eastAsia"/>
           <w:sz w:val="24"/>
           <w:szCs w:val="24"/>
         </w:rPr>
@@ -10143,16 +10136,14 @@
     <w:p>
       <w:pPr>
         <w:rPr>
-          <w:rFonts w:hint="eastAsia"/>
-          <w:sz w:val="24"/>
-          <w:szCs w:val="24"/>
-        </w:rPr>
-      </w:pPr>
-    </w:p>
-    <w:p>
-      <w:pPr>
-        <w:rPr>
-          <w:rFonts w:hint="eastAsia"/>
+          <w:sz w:val="24"/>
+          <w:szCs w:val="24"/>
+        </w:rPr>
+      </w:pPr>
+    </w:p>
+    <w:p>
+      <w:pPr>
+        <w:rPr>
           <w:sz w:val="24"/>
           <w:szCs w:val="24"/>
         </w:rPr>
@@ -10177,7 +10168,6 @@
     <w:p>
       <w:pPr>
         <w:rPr>
-          <w:rFonts w:hint="eastAsia"/>
           <w:sz w:val="24"/>
           <w:szCs w:val="24"/>
         </w:rPr>
@@ -10216,7 +10206,6 @@
     <w:p>
       <w:pPr>
         <w:rPr>
-          <w:rFonts w:hint="eastAsia"/>
           <w:sz w:val="24"/>
           <w:szCs w:val="24"/>
         </w:rPr>
@@ -10241,7 +10230,6 @@
     <w:p>
       <w:pPr>
         <w:rPr>
-          <w:rFonts w:hint="eastAsia"/>
           <w:sz w:val="24"/>
           <w:szCs w:val="24"/>
         </w:rPr>
@@ -10267,7 +10255,6 @@
     <w:p>
       <w:pPr>
         <w:rPr>
-          <w:rFonts w:hint="eastAsia"/>
           <w:sz w:val="24"/>
           <w:szCs w:val="24"/>
         </w:rPr>
@@ -10285,7 +10272,6 @@
     <w:p>
       <w:pPr>
         <w:rPr>
-          <w:rFonts w:hint="eastAsia"/>
           <w:sz w:val="24"/>
           <w:szCs w:val="24"/>
         </w:rPr>
@@ -10303,7 +10289,6 @@
     <w:p>
       <w:pPr>
         <w:rPr>
-          <w:rFonts w:hint="eastAsia"/>
           <w:sz w:val="24"/>
           <w:szCs w:val="24"/>
         </w:rPr>
@@ -10330,7 +10315,6 @@
       <w:pPr>
         <w:ind w:firstLine="420"/>
         <w:rPr>
-          <w:rFonts w:hint="eastAsia"/>
           <w:sz w:val="24"/>
           <w:szCs w:val="24"/>
         </w:rPr>
@@ -10348,7 +10332,6 @@
       <w:pPr>
         <w:ind w:firstLine="420"/>
         <w:rPr>
-          <w:rFonts w:hint="eastAsia"/>
           <w:sz w:val="24"/>
           <w:szCs w:val="24"/>
         </w:rPr>
@@ -10366,7 +10349,6 @@
       <w:pPr>
         <w:ind w:firstLine="420"/>
         <w:rPr>
-          <w:rFonts w:hint="eastAsia"/>
           <w:sz w:val="24"/>
           <w:szCs w:val="24"/>
         </w:rPr>
@@ -10385,7 +10367,6 @@
       <w:pPr>
         <w:ind w:firstLine="420"/>
         <w:rPr>
-          <w:rFonts w:hint="eastAsia"/>
           <w:sz w:val="24"/>
           <w:szCs w:val="24"/>
         </w:rPr>
@@ -10404,7 +10385,6 @@
       <w:pPr>
         <w:ind w:firstLine="420"/>
         <w:rPr>
-          <w:rFonts w:hint="eastAsia"/>
           <w:sz w:val="24"/>
           <w:szCs w:val="24"/>
         </w:rPr>
@@ -10423,7 +10403,6 @@
       <w:pPr>
         <w:ind w:firstLine="420"/>
         <w:rPr>
-          <w:rFonts w:hint="eastAsia"/>
           <w:sz w:val="24"/>
           <w:szCs w:val="24"/>
         </w:rPr>
@@ -10442,7 +10421,6 @@
       <w:pPr>
         <w:ind w:left="420"/>
         <w:rPr>
-          <w:rFonts w:hint="eastAsia"/>
           <w:sz w:val="24"/>
           <w:szCs w:val="24"/>
         </w:rPr>
@@ -10460,7 +10438,6 @@
       <w:pPr>
         <w:ind w:left="420"/>
         <w:rPr>
-          <w:rFonts w:hint="eastAsia"/>
           <w:sz w:val="24"/>
           <w:szCs w:val="24"/>
         </w:rPr>
@@ -10476,7 +10453,6 @@
     <w:p>
       <w:pPr>
         <w:rPr>
-          <w:rFonts w:hint="eastAsia"/>
           <w:sz w:val="24"/>
           <w:szCs w:val="24"/>
         </w:rPr>
@@ -10493,16 +10469,14 @@
     <w:p>
       <w:pPr>
         <w:rPr>
-          <w:rFonts w:hint="eastAsia"/>
-          <w:sz w:val="24"/>
-          <w:szCs w:val="24"/>
-        </w:rPr>
-      </w:pPr>
-    </w:p>
-    <w:p>
-      <w:pPr>
-        <w:rPr>
-          <w:rFonts w:hint="eastAsia"/>
+          <w:sz w:val="24"/>
+          <w:szCs w:val="24"/>
+        </w:rPr>
+      </w:pPr>
+    </w:p>
+    <w:p>
+      <w:pPr>
+        <w:rPr>
           <w:sz w:val="24"/>
           <w:szCs w:val="24"/>
         </w:rPr>
@@ -11279,7 +11253,6 @@
     <w:p>
       <w:pPr>
         <w:rPr>
-          <w:rFonts w:hint="eastAsia"/>
           <w:sz w:val="24"/>
           <w:szCs w:val="24"/>
         </w:rPr>
@@ -11377,7 +11350,6 @@
     <w:p>
       <w:pPr>
         <w:rPr>
-          <w:rFonts w:hint="eastAsia"/>
           <w:sz w:val="24"/>
           <w:szCs w:val="24"/>
         </w:rPr>
@@ -11467,7 +11439,6 @@
     <w:p>
       <w:pPr>
         <w:rPr>
-          <w:rFonts w:hint="eastAsia"/>
           <w:sz w:val="24"/>
           <w:szCs w:val="24"/>
         </w:rPr>
@@ -11620,7 +11591,6 @@
     <w:p>
       <w:pPr>
         <w:rPr>
-          <w:rFonts w:hint="eastAsia"/>
           <w:sz w:val="24"/>
           <w:szCs w:val="24"/>
         </w:rPr>
@@ -11741,13 +11711,14 @@
     <w:p>
       <w:pPr>
         <w:rPr>
-          <w:rFonts w:hint="eastAsia"/>
-          <w:sz w:val="24"/>
-          <w:szCs w:val="24"/>
-        </w:rPr>
-      </w:pPr>
-      <w:r>
-        <w:rPr>
+          <w:b/>
+          <w:sz w:val="24"/>
+          <w:szCs w:val="24"/>
+        </w:rPr>
+      </w:pPr>
+      <w:r>
+        <w:rPr>
+          <w:b/>
           <w:sz w:val="24"/>
           <w:szCs w:val="24"/>
         </w:rPr>
@@ -11756,6 +11727,7 @@
       <w:r>
         <w:rPr>
           <w:rFonts w:hint="eastAsia"/>
+          <w:b/>
           <w:sz w:val="24"/>
           <w:szCs w:val="24"/>
         </w:rPr>
@@ -11763,6 +11735,7 @@
       </w:r>
       <w:r>
         <w:rPr>
+          <w:b/>
           <w:sz w:val="24"/>
           <w:szCs w:val="24"/>
         </w:rPr>
@@ -11771,6 +11744,7 @@
       <w:r>
         <w:rPr>
           <w:rFonts w:hint="eastAsia"/>
+          <w:b/>
           <w:sz w:val="24"/>
           <w:szCs w:val="24"/>
         </w:rPr>
@@ -11780,14 +11754,15 @@
     <w:p>
       <w:pPr>
         <w:rPr>
-          <w:rFonts w:hint="eastAsia"/>
-          <w:sz w:val="24"/>
-          <w:szCs w:val="24"/>
-        </w:rPr>
-      </w:pPr>
-      <w:r>
-        <w:rPr>
-          <w:rFonts w:hint="eastAsia"/>
+          <w:b/>
+          <w:sz w:val="24"/>
+          <w:szCs w:val="24"/>
+        </w:rPr>
+      </w:pPr>
+      <w:r>
+        <w:rPr>
+          <w:rFonts w:hint="eastAsia"/>
+          <w:b/>
           <w:sz w:val="24"/>
           <w:szCs w:val="24"/>
         </w:rPr>
@@ -11800,14 +11775,15 @@
       <w:pPr>
         <w:ind w:firstLine="420"/>
         <w:rPr>
-          <w:rFonts w:hint="eastAsia"/>
-          <w:sz w:val="24"/>
-          <w:szCs w:val="24"/>
-        </w:rPr>
-      </w:pPr>
-      <w:r>
-        <w:rPr>
-          <w:rFonts w:hint="eastAsia"/>
+          <w:b/>
+          <w:sz w:val="24"/>
+          <w:szCs w:val="24"/>
+        </w:rPr>
+      </w:pPr>
+      <w:r>
+        <w:rPr>
+          <w:rFonts w:hint="eastAsia"/>
+          <w:b/>
           <w:sz w:val="24"/>
           <w:szCs w:val="24"/>
         </w:rPr>
@@ -11819,14 +11795,15 @@
       <w:pPr>
         <w:ind w:firstLine="420"/>
         <w:rPr>
-          <w:rFonts w:hint="eastAsia"/>
-          <w:sz w:val="24"/>
-          <w:szCs w:val="24"/>
-        </w:rPr>
-      </w:pPr>
-      <w:r>
-        <w:rPr>
-          <w:rFonts w:hint="eastAsia"/>
+          <w:b/>
+          <w:sz w:val="24"/>
+          <w:szCs w:val="24"/>
+        </w:rPr>
+      </w:pPr>
+      <w:r>
+        <w:rPr>
+          <w:rFonts w:hint="eastAsia"/>
+          <w:b/>
           <w:sz w:val="24"/>
           <w:szCs w:val="24"/>
         </w:rPr>
@@ -11837,14 +11814,15 @@
       <w:pPr>
         <w:ind w:firstLine="420"/>
         <w:rPr>
-          <w:rFonts w:hint="eastAsia"/>
-          <w:sz w:val="24"/>
-          <w:szCs w:val="24"/>
-        </w:rPr>
-      </w:pPr>
-      <w:r>
-        <w:rPr>
-          <w:rFonts w:hint="eastAsia"/>
+          <w:b/>
+          <w:sz w:val="24"/>
+          <w:szCs w:val="24"/>
+        </w:rPr>
+      </w:pPr>
+      <w:r>
+        <w:rPr>
+          <w:rFonts w:hint="eastAsia"/>
+          <w:b/>
           <w:sz w:val="24"/>
           <w:szCs w:val="24"/>
         </w:rPr>
@@ -11853,38 +11831,43 @@
       <w:r>
         <w:rPr>
           <w:rFonts w:hint="eastAsia"/>
-          <w:sz w:val="24"/>
-          <w:szCs w:val="24"/>
-        </w:rPr>
-        <w:tab/>
-      </w:r>
-      <w:r>
-        <w:rPr>
-          <w:rFonts w:hint="eastAsia"/>
-          <w:sz w:val="24"/>
-          <w:szCs w:val="24"/>
-        </w:rPr>
-        <w:tab/>
-      </w:r>
-      <w:r>
-        <w:rPr>
-          <w:rFonts w:hint="eastAsia"/>
-          <w:sz w:val="24"/>
-          <w:szCs w:val="24"/>
-        </w:rPr>
-        <w:tab/>
-      </w:r>
-      <w:r>
-        <w:rPr>
-          <w:rFonts w:hint="eastAsia"/>
-          <w:sz w:val="24"/>
-          <w:szCs w:val="24"/>
-        </w:rPr>
-        <w:tab/>
-      </w:r>
-      <w:r>
-        <w:rPr>
-          <w:rFonts w:hint="eastAsia"/>
+          <w:b/>
+          <w:sz w:val="24"/>
+          <w:szCs w:val="24"/>
+        </w:rPr>
+        <w:tab/>
+      </w:r>
+      <w:r>
+        <w:rPr>
+          <w:rFonts w:hint="eastAsia"/>
+          <w:b/>
+          <w:sz w:val="24"/>
+          <w:szCs w:val="24"/>
+        </w:rPr>
+        <w:tab/>
+      </w:r>
+      <w:r>
+        <w:rPr>
+          <w:rFonts w:hint="eastAsia"/>
+          <w:b/>
+          <w:sz w:val="24"/>
+          <w:szCs w:val="24"/>
+        </w:rPr>
+        <w:tab/>
+      </w:r>
+      <w:r>
+        <w:rPr>
+          <w:rFonts w:hint="eastAsia"/>
+          <w:b/>
+          <w:sz w:val="24"/>
+          <w:szCs w:val="24"/>
+        </w:rPr>
+        <w:tab/>
+      </w:r>
+      <w:r>
+        <w:rPr>
+          <w:rFonts w:hint="eastAsia"/>
+          <w:b/>
           <w:sz w:val="24"/>
           <w:szCs w:val="24"/>
         </w:rPr>
@@ -11896,14 +11879,15 @@
       <w:pPr>
         <w:ind w:firstLine="420"/>
         <w:rPr>
-          <w:rFonts w:hint="eastAsia"/>
-          <w:sz w:val="24"/>
-          <w:szCs w:val="24"/>
-        </w:rPr>
-      </w:pPr>
-      <w:r>
-        <w:rPr>
-          <w:rFonts w:hint="eastAsia"/>
+          <w:b/>
+          <w:sz w:val="24"/>
+          <w:szCs w:val="24"/>
+        </w:rPr>
+      </w:pPr>
+      <w:r>
+        <w:rPr>
+          <w:rFonts w:hint="eastAsia"/>
+          <w:b/>
           <w:sz w:val="24"/>
           <w:szCs w:val="24"/>
         </w:rPr>
@@ -11912,46 +11896,52 @@
       <w:r>
         <w:rPr>
           <w:rFonts w:hint="eastAsia"/>
-          <w:sz w:val="24"/>
-          <w:szCs w:val="24"/>
-        </w:rPr>
-        <w:tab/>
-      </w:r>
-      <w:r>
-        <w:rPr>
-          <w:rFonts w:hint="eastAsia"/>
-          <w:sz w:val="24"/>
-          <w:szCs w:val="24"/>
-        </w:rPr>
-        <w:tab/>
-      </w:r>
-      <w:r>
-        <w:rPr>
-          <w:rFonts w:hint="eastAsia"/>
-          <w:sz w:val="24"/>
-          <w:szCs w:val="24"/>
-        </w:rPr>
-        <w:tab/>
-      </w:r>
-      <w:r>
-        <w:rPr>
-          <w:rFonts w:hint="eastAsia"/>
-          <w:sz w:val="24"/>
-          <w:szCs w:val="24"/>
-        </w:rPr>
-        <w:tab/>
-      </w:r>
-      <w:r>
-        <w:rPr>
-          <w:rFonts w:hint="eastAsia"/>
-          <w:sz w:val="24"/>
-          <w:szCs w:val="24"/>
-        </w:rPr>
-        <w:tab/>
-      </w:r>
-      <w:r>
-        <w:rPr>
-          <w:rFonts w:hint="eastAsia"/>
+          <w:b/>
+          <w:sz w:val="24"/>
+          <w:szCs w:val="24"/>
+        </w:rPr>
+        <w:tab/>
+      </w:r>
+      <w:r>
+        <w:rPr>
+          <w:rFonts w:hint="eastAsia"/>
+          <w:b/>
+          <w:sz w:val="24"/>
+          <w:szCs w:val="24"/>
+        </w:rPr>
+        <w:tab/>
+      </w:r>
+      <w:r>
+        <w:rPr>
+          <w:rFonts w:hint="eastAsia"/>
+          <w:b/>
+          <w:sz w:val="24"/>
+          <w:szCs w:val="24"/>
+        </w:rPr>
+        <w:tab/>
+      </w:r>
+      <w:r>
+        <w:rPr>
+          <w:rFonts w:hint="eastAsia"/>
+          <w:b/>
+          <w:sz w:val="24"/>
+          <w:szCs w:val="24"/>
+        </w:rPr>
+        <w:tab/>
+      </w:r>
+      <w:r>
+        <w:rPr>
+          <w:rFonts w:hint="eastAsia"/>
+          <w:b/>
+          <w:sz w:val="24"/>
+          <w:szCs w:val="24"/>
+        </w:rPr>
+        <w:tab/>
+      </w:r>
+      <w:r>
+        <w:rPr>
+          <w:rFonts w:hint="eastAsia"/>
+          <w:b/>
           <w:sz w:val="24"/>
           <w:szCs w:val="24"/>
         </w:rPr>
@@ -11963,7 +11953,7 @@
       <w:pPr>
         <w:ind w:firstLine="420"/>
         <w:rPr>
-          <w:rFonts w:hint="eastAsia"/>
+          <w:b/>
           <w:sz w:val="24"/>
           <w:szCs w:val="24"/>
         </w:rPr>
@@ -11973,14 +11963,15 @@
       <w:pPr>
         <w:ind w:firstLine="420"/>
         <w:rPr>
-          <w:rFonts w:hint="eastAsia"/>
-          <w:sz w:val="24"/>
-          <w:szCs w:val="24"/>
-        </w:rPr>
-      </w:pPr>
-      <w:r>
-        <w:rPr>
-          <w:rFonts w:hint="eastAsia"/>
+          <w:b/>
+          <w:sz w:val="24"/>
+          <w:szCs w:val="24"/>
+        </w:rPr>
+      </w:pPr>
+      <w:r>
+        <w:rPr>
+          <w:rFonts w:hint="eastAsia"/>
+          <w:b/>
           <w:sz w:val="24"/>
           <w:szCs w:val="24"/>
         </w:rPr>
@@ -11991,14 +11982,15 @@
       <w:pPr>
         <w:ind w:firstLine="420"/>
         <w:rPr>
-          <w:rFonts w:hint="eastAsia"/>
-          <w:sz w:val="24"/>
-          <w:szCs w:val="24"/>
-        </w:rPr>
-      </w:pPr>
-      <w:r>
-        <w:rPr>
-          <w:rFonts w:hint="eastAsia"/>
+          <w:b/>
+          <w:sz w:val="24"/>
+          <w:szCs w:val="24"/>
+        </w:rPr>
+      </w:pPr>
+      <w:r>
+        <w:rPr>
+          <w:rFonts w:hint="eastAsia"/>
+          <w:b/>
           <w:sz w:val="24"/>
           <w:szCs w:val="24"/>
         </w:rPr>
@@ -12008,22 +12000,25 @@
       <w:r>
         <w:rPr>
           <w:rFonts w:hint="eastAsia"/>
-          <w:sz w:val="24"/>
-          <w:szCs w:val="24"/>
-        </w:rPr>
-        <w:tab/>
-      </w:r>
-      <w:r>
-        <w:rPr>
-          <w:rFonts w:hint="eastAsia"/>
-          <w:sz w:val="24"/>
-          <w:szCs w:val="24"/>
-        </w:rPr>
-        <w:tab/>
-      </w:r>
-      <w:r>
-        <w:rPr>
-          <w:rFonts w:hint="eastAsia"/>
+          <w:b/>
+          <w:sz w:val="24"/>
+          <w:szCs w:val="24"/>
+        </w:rPr>
+        <w:tab/>
+      </w:r>
+      <w:r>
+        <w:rPr>
+          <w:rFonts w:hint="eastAsia"/>
+          <w:b/>
+          <w:sz w:val="24"/>
+          <w:szCs w:val="24"/>
+        </w:rPr>
+        <w:tab/>
+      </w:r>
+      <w:r>
+        <w:rPr>
+          <w:rFonts w:hint="eastAsia"/>
+          <w:b/>
           <w:sz w:val="24"/>
           <w:szCs w:val="24"/>
         </w:rPr>
@@ -12035,14 +12030,15 @@
       <w:pPr>
         <w:ind w:firstLine="420"/>
         <w:rPr>
-          <w:rFonts w:hint="eastAsia"/>
-          <w:sz w:val="24"/>
-          <w:szCs w:val="24"/>
-        </w:rPr>
-      </w:pPr>
-      <w:r>
-        <w:rPr>
-          <w:rFonts w:hint="eastAsia"/>
+          <w:b/>
+          <w:sz w:val="24"/>
+          <w:szCs w:val="24"/>
+        </w:rPr>
+      </w:pPr>
+      <w:r>
+        <w:rPr>
+          <w:rFonts w:hint="eastAsia"/>
+          <w:b/>
           <w:sz w:val="24"/>
           <w:szCs w:val="24"/>
         </w:rPr>
@@ -12052,14 +12048,16 @@
       <w:r>
         <w:rPr>
           <w:rFonts w:hint="eastAsia"/>
-          <w:sz w:val="24"/>
-          <w:szCs w:val="24"/>
-        </w:rPr>
-        <w:tab/>
-      </w:r>
-      <w:r>
-        <w:rPr>
-          <w:rFonts w:hint="eastAsia"/>
+          <w:b/>
+          <w:sz w:val="24"/>
+          <w:szCs w:val="24"/>
+        </w:rPr>
+        <w:tab/>
+      </w:r>
+      <w:r>
+        <w:rPr>
+          <w:rFonts w:hint="eastAsia"/>
+          <w:b/>
           <w:sz w:val="24"/>
           <w:szCs w:val="24"/>
         </w:rPr>
@@ -12070,14 +12068,15 @@
       <w:pPr>
         <w:ind w:firstLine="420"/>
         <w:rPr>
-          <w:rFonts w:hint="eastAsia"/>
-          <w:sz w:val="24"/>
-          <w:szCs w:val="24"/>
-        </w:rPr>
-      </w:pPr>
-      <w:r>
-        <w:rPr>
-          <w:rFonts w:hint="eastAsia"/>
+          <w:b/>
+          <w:sz w:val="24"/>
+          <w:szCs w:val="24"/>
+        </w:rPr>
+      </w:pPr>
+      <w:r>
+        <w:rPr>
+          <w:rFonts w:hint="eastAsia"/>
+          <w:b/>
           <w:sz w:val="24"/>
           <w:szCs w:val="24"/>
         </w:rPr>
@@ -12087,46 +12086,52 @@
       <w:r>
         <w:rPr>
           <w:rFonts w:hint="eastAsia"/>
-          <w:sz w:val="24"/>
-          <w:szCs w:val="24"/>
-        </w:rPr>
-        <w:tab/>
-      </w:r>
-      <w:r>
-        <w:rPr>
-          <w:rFonts w:hint="eastAsia"/>
-          <w:sz w:val="24"/>
-          <w:szCs w:val="24"/>
-        </w:rPr>
-        <w:tab/>
-      </w:r>
-      <w:r>
-        <w:rPr>
-          <w:rFonts w:hint="eastAsia"/>
-          <w:sz w:val="24"/>
-          <w:szCs w:val="24"/>
-        </w:rPr>
-        <w:tab/>
-      </w:r>
-      <w:r>
-        <w:rPr>
-          <w:rFonts w:hint="eastAsia"/>
-          <w:sz w:val="24"/>
-          <w:szCs w:val="24"/>
-        </w:rPr>
-        <w:tab/>
-      </w:r>
-      <w:r>
-        <w:rPr>
-          <w:rFonts w:hint="eastAsia"/>
-          <w:sz w:val="24"/>
-          <w:szCs w:val="24"/>
-        </w:rPr>
-        <w:tab/>
-      </w:r>
-      <w:r>
-        <w:rPr>
-          <w:rFonts w:hint="eastAsia"/>
+          <w:b/>
+          <w:sz w:val="24"/>
+          <w:szCs w:val="24"/>
+        </w:rPr>
+        <w:tab/>
+      </w:r>
+      <w:r>
+        <w:rPr>
+          <w:rFonts w:hint="eastAsia"/>
+          <w:b/>
+          <w:sz w:val="24"/>
+          <w:szCs w:val="24"/>
+        </w:rPr>
+        <w:tab/>
+      </w:r>
+      <w:r>
+        <w:rPr>
+          <w:rFonts w:hint="eastAsia"/>
+          <w:b/>
+          <w:sz w:val="24"/>
+          <w:szCs w:val="24"/>
+        </w:rPr>
+        <w:tab/>
+      </w:r>
+      <w:r>
+        <w:rPr>
+          <w:rFonts w:hint="eastAsia"/>
+          <w:b/>
+          <w:sz w:val="24"/>
+          <w:szCs w:val="24"/>
+        </w:rPr>
+        <w:tab/>
+      </w:r>
+      <w:r>
+        <w:rPr>
+          <w:rFonts w:hint="eastAsia"/>
+          <w:b/>
+          <w:sz w:val="24"/>
+          <w:szCs w:val="24"/>
+        </w:rPr>
+        <w:tab/>
+      </w:r>
+      <w:r>
+        <w:rPr>
+          <w:rFonts w:hint="eastAsia"/>
+          <w:b/>
           <w:sz w:val="24"/>
           <w:szCs w:val="24"/>
         </w:rPr>
@@ -12138,14 +12143,15 @@
       <w:pPr>
         <w:ind w:firstLine="420"/>
         <w:rPr>
-          <w:rFonts w:hint="eastAsia"/>
-          <w:sz w:val="24"/>
-          <w:szCs w:val="24"/>
-        </w:rPr>
-      </w:pPr>
-      <w:r>
-        <w:rPr>
-          <w:rFonts w:hint="eastAsia"/>
+          <w:b/>
+          <w:sz w:val="24"/>
+          <w:szCs w:val="24"/>
+        </w:rPr>
+      </w:pPr>
+      <w:r>
+        <w:rPr>
+          <w:rFonts w:hint="eastAsia"/>
+          <w:b/>
           <w:sz w:val="24"/>
           <w:szCs w:val="24"/>
         </w:rPr>
@@ -12155,6 +12161,7 @@
       <w:r>
         <w:rPr>
           <w:rFonts w:hint="eastAsia"/>
+          <w:b/>
           <w:sz w:val="24"/>
           <w:szCs w:val="24"/>
         </w:rPr>
@@ -12163,6 +12170,7 @@
       <w:r>
         <w:rPr>
           <w:rFonts w:hint="eastAsia"/>
+          <w:b/>
           <w:sz w:val="24"/>
           <w:szCs w:val="24"/>
         </w:rPr>
@@ -12171,24 +12179,45 @@
       <w:r>
         <w:rPr>
           <w:rFonts w:hint="eastAsia"/>
+          <w:b/>
           <w:sz w:val="24"/>
           <w:szCs w:val="24"/>
         </w:rPr>
         <w:t>{</w:t>
       </w:r>
+      <w:r>
+        <w:rPr>
+          <w:rFonts w:hint="eastAsia"/>
+          <w:b/>
+          <w:sz w:val="24"/>
+          <w:szCs w:val="24"/>
+        </w:rPr>
+        <w:tab/>
+      </w:r>
+      <w:r>
+        <w:rPr>
+          <w:rFonts w:hint="eastAsia"/>
+          <w:b/>
+          <w:sz w:val="24"/>
+          <w:szCs w:val="24"/>
+        </w:rPr>
+        <w:tab/>
+        <w:t>// right child push</w:t>
+      </w:r>
     </w:p>
     <w:p>
       <w:pPr>
         <w:ind w:left="420" w:firstLine="420"/>
         <w:rPr>
-          <w:rFonts w:hint="eastAsia"/>
-          <w:sz w:val="24"/>
-          <w:szCs w:val="24"/>
-        </w:rPr>
-      </w:pPr>
-      <w:r>
-        <w:rPr>
-          <w:rFonts w:hint="eastAsia"/>
+          <w:b/>
+          <w:sz w:val="24"/>
+          <w:szCs w:val="24"/>
+        </w:rPr>
+      </w:pPr>
+      <w:r>
+        <w:rPr>
+          <w:rFonts w:hint="eastAsia"/>
+          <w:b/>
           <w:sz w:val="24"/>
           <w:szCs w:val="24"/>
         </w:rPr>
@@ -12200,14 +12229,15 @@
       <w:pPr>
         <w:ind w:left="420" w:firstLine="420"/>
         <w:rPr>
-          <w:rFonts w:hint="eastAsia"/>
-          <w:sz w:val="24"/>
-          <w:szCs w:val="24"/>
-        </w:rPr>
-      </w:pPr>
-      <w:r>
-        <w:rPr>
-          <w:rFonts w:hint="eastAsia"/>
+          <w:b/>
+          <w:sz w:val="24"/>
+          <w:szCs w:val="24"/>
+        </w:rPr>
+      </w:pPr>
+      <w:r>
+        <w:rPr>
+          <w:rFonts w:hint="eastAsia"/>
+          <w:b/>
           <w:sz w:val="24"/>
           <w:szCs w:val="24"/>
         </w:rPr>
@@ -12218,13 +12248,14 @@
       <w:pPr>
         <w:ind w:left="420" w:firstLine="420"/>
         <w:rPr>
-          <w:rFonts w:hint="eastAsia"/>
-          <w:sz w:val="24"/>
-          <w:szCs w:val="24"/>
-        </w:rPr>
-      </w:pPr>
-      <w:r>
-        <w:rPr>
+          <w:b/>
+          <w:sz w:val="24"/>
+          <w:szCs w:val="24"/>
+        </w:rPr>
+      </w:pPr>
+      <w:r>
+        <w:rPr>
+          <w:b/>
           <w:sz w:val="24"/>
           <w:szCs w:val="24"/>
         </w:rPr>
@@ -12233,6 +12264,7 @@
       <w:r>
         <w:rPr>
           <w:rFonts w:hint="eastAsia"/>
+          <w:b/>
           <w:sz w:val="24"/>
           <w:szCs w:val="24"/>
         </w:rPr>
@@ -12240,6 +12272,7 @@
       </w:r>
       <w:r>
         <w:rPr>
+          <w:b/>
           <w:sz w:val="24"/>
           <w:szCs w:val="24"/>
         </w:rPr>
@@ -12248,24 +12281,45 @@
       <w:r>
         <w:rPr>
           <w:rFonts w:hint="eastAsia"/>
+          <w:b/>
           <w:sz w:val="24"/>
           <w:szCs w:val="24"/>
         </w:rPr>
         <w:t>{</w:t>
       </w:r>
+      <w:r>
+        <w:rPr>
+          <w:rFonts w:hint="eastAsia"/>
+          <w:b/>
+          <w:sz w:val="24"/>
+          <w:szCs w:val="24"/>
+        </w:rPr>
+        <w:tab/>
+      </w:r>
+      <w:r>
+        <w:rPr>
+          <w:rFonts w:hint="eastAsia"/>
+          <w:b/>
+          <w:sz w:val="24"/>
+          <w:szCs w:val="24"/>
+        </w:rPr>
+        <w:tab/>
+        <w:t>// left child push</w:t>
+      </w:r>
     </w:p>
     <w:p>
       <w:pPr>
         <w:ind w:left="420" w:firstLine="420"/>
         <w:rPr>
-          <w:rFonts w:hint="eastAsia"/>
-          <w:sz w:val="24"/>
-          <w:szCs w:val="24"/>
-        </w:rPr>
-      </w:pPr>
-      <w:r>
-        <w:rPr>
-          <w:rFonts w:hint="eastAsia"/>
+          <w:b/>
+          <w:sz w:val="24"/>
+          <w:szCs w:val="24"/>
+        </w:rPr>
+      </w:pPr>
+      <w:r>
+        <w:rPr>
+          <w:rFonts w:hint="eastAsia"/>
+          <w:b/>
           <w:sz w:val="24"/>
           <w:szCs w:val="24"/>
         </w:rPr>
@@ -12277,14 +12331,15 @@
       <w:pPr>
         <w:ind w:left="420" w:firstLine="420"/>
         <w:rPr>
-          <w:rFonts w:hint="eastAsia"/>
-          <w:sz w:val="24"/>
-          <w:szCs w:val="24"/>
-        </w:rPr>
-      </w:pPr>
-      <w:r>
-        <w:rPr>
-          <w:rFonts w:hint="eastAsia"/>
+          <w:b/>
+          <w:sz w:val="24"/>
+          <w:szCs w:val="24"/>
+        </w:rPr>
+      </w:pPr>
+      <w:r>
+        <w:rPr>
+          <w:rFonts w:hint="eastAsia"/>
+          <w:b/>
           <w:sz w:val="24"/>
           <w:szCs w:val="24"/>
         </w:rPr>
@@ -12295,14 +12350,15 @@
       <w:pPr>
         <w:ind w:firstLine="420"/>
         <w:rPr>
-          <w:rFonts w:hint="eastAsia"/>
-          <w:sz w:val="24"/>
-          <w:szCs w:val="24"/>
-        </w:rPr>
-      </w:pPr>
-      <w:r>
-        <w:rPr>
-          <w:rFonts w:hint="eastAsia"/>
+          <w:b/>
+          <w:sz w:val="24"/>
+          <w:szCs w:val="24"/>
+        </w:rPr>
+      </w:pPr>
+      <w:r>
+        <w:rPr>
+          <w:rFonts w:hint="eastAsia"/>
+          <w:b/>
           <w:sz w:val="24"/>
           <w:szCs w:val="24"/>
         </w:rPr>
@@ -12312,14 +12368,15 @@
     <w:p>
       <w:pPr>
         <w:rPr>
-          <w:rFonts w:hint="eastAsia"/>
-          <w:sz w:val="24"/>
-          <w:szCs w:val="24"/>
-        </w:rPr>
-      </w:pPr>
-      <w:r>
-        <w:rPr>
-          <w:rFonts w:hint="eastAsia"/>
+          <w:b/>
+          <w:sz w:val="24"/>
+          <w:szCs w:val="24"/>
+        </w:rPr>
+      </w:pPr>
+      <w:r>
+        <w:rPr>
+          <w:rFonts w:hint="eastAsia"/>
+          <w:b/>
           <w:sz w:val="24"/>
           <w:szCs w:val="24"/>
         </w:rPr>
@@ -12329,7 +12386,6 @@
     <w:p>
       <w:pPr>
         <w:rPr>
-          <w:rFonts w:hint="eastAsia"/>
           <w:sz w:val="24"/>
           <w:szCs w:val="24"/>
         </w:rPr>
@@ -12483,13 +12539,118 @@
     <w:p>
       <w:pPr>
         <w:rPr>
-          <w:rFonts w:hint="eastAsia"/>
-          <w:sz w:val="24"/>
-          <w:szCs w:val="24"/>
-        </w:rPr>
-      </w:pPr>
-      <w:r>
-        <w:rPr>
+          <w:sz w:val="24"/>
+          <w:szCs w:val="24"/>
+        </w:rPr>
+      </w:pPr>
+      <w:r>
+        <w:rPr>
+          <w:rFonts w:hint="eastAsia"/>
+          <w:sz w:val="24"/>
+          <w:szCs w:val="24"/>
+        </w:rPr>
+        <w:t>引入指向当前节点的指针</w:t>
+      </w:r>
+      <w:r>
+        <w:rPr>
+          <w:rFonts w:hint="eastAsia"/>
+          <w:sz w:val="24"/>
+          <w:szCs w:val="24"/>
+        </w:rPr>
+        <w:t>curr</w:t>
+      </w:r>
+      <w:r>
+        <w:rPr>
+          <w:rFonts w:hint="eastAsia"/>
+          <w:sz w:val="24"/>
+          <w:szCs w:val="24"/>
+        </w:rPr>
+        <w:t>，以</w:t>
+      </w:r>
+      <w:r>
+        <w:rPr>
+          <w:rFonts w:hint="eastAsia"/>
+          <w:sz w:val="24"/>
+          <w:szCs w:val="24"/>
+        </w:rPr>
+        <w:t>curr</w:t>
+      </w:r>
+      <w:r>
+        <w:rPr>
+          <w:rFonts w:hint="eastAsia"/>
+          <w:sz w:val="24"/>
+          <w:szCs w:val="24"/>
+        </w:rPr>
+        <w:t>指向非</w:t>
+      </w:r>
+      <w:r>
+        <w:rPr>
+          <w:rFonts w:hint="eastAsia"/>
+          <w:sz w:val="24"/>
+          <w:szCs w:val="24"/>
+        </w:rPr>
+        <w:t>NULL</w:t>
+      </w:r>
+      <w:r>
+        <w:rPr>
+          <w:rFonts w:hint="eastAsia"/>
+          <w:sz w:val="24"/>
+          <w:szCs w:val="24"/>
+        </w:rPr>
+        <w:t>或栈非空为外循环条件，</w:t>
+      </w:r>
+      <w:r>
+        <w:rPr>
+          <w:rFonts w:hint="eastAsia"/>
+          <w:sz w:val="24"/>
+          <w:szCs w:val="24"/>
+        </w:rPr>
+        <w:t>先将左子树全部入栈；若栈非空，则将</w:t>
+      </w:r>
+      <w:r>
+        <w:rPr>
+          <w:rFonts w:hint="eastAsia"/>
+          <w:sz w:val="24"/>
+          <w:szCs w:val="24"/>
+        </w:rPr>
+        <w:t>curr</w:t>
+      </w:r>
+      <w:r>
+        <w:rPr>
+          <w:rFonts w:hint="eastAsia"/>
+          <w:sz w:val="24"/>
+          <w:szCs w:val="24"/>
+        </w:rPr>
+        <w:t>指向栈顶元素，并将其出栈，访问该节点，将</w:t>
+      </w:r>
+      <w:r>
+        <w:rPr>
+          <w:rFonts w:hint="eastAsia"/>
+          <w:sz w:val="24"/>
+          <w:szCs w:val="24"/>
+        </w:rPr>
+        <w:t>curr</w:t>
+      </w:r>
+      <w:r>
+        <w:rPr>
+          <w:rFonts w:hint="eastAsia"/>
+          <w:sz w:val="24"/>
+          <w:szCs w:val="24"/>
+        </w:rPr>
+        <w:t>指针指向当前节点的右孩子节点；</w:t>
+      </w:r>
+    </w:p>
+    <w:p>
+      <w:pPr>
+        <w:rPr>
+          <w:b/>
+          <w:sz w:val="24"/>
+          <w:szCs w:val="24"/>
+        </w:rPr>
+      </w:pPr>
+      <w:r>
+        <w:rPr>
+          <w:b/>
           <w:sz w:val="24"/>
           <w:szCs w:val="24"/>
         </w:rPr>
@@ -12498,6 +12659,7 @@
       <w:r>
         <w:rPr>
           <w:rFonts w:hint="eastAsia"/>
+          <w:b/>
           <w:sz w:val="24"/>
           <w:szCs w:val="24"/>
         </w:rPr>
@@ -12507,14 +12669,15 @@
     <w:p>
       <w:pPr>
         <w:rPr>
-          <w:rFonts w:hint="eastAsia"/>
-          <w:sz w:val="24"/>
-          <w:szCs w:val="24"/>
-        </w:rPr>
-      </w:pPr>
-      <w:r>
-        <w:rPr>
-          <w:rFonts w:hint="eastAsia"/>
+          <w:b/>
+          <w:sz w:val="24"/>
+          <w:szCs w:val="24"/>
+        </w:rPr>
+      </w:pPr>
+      <w:r>
+        <w:rPr>
+          <w:rFonts w:hint="eastAsia"/>
+          <w:b/>
           <w:sz w:val="24"/>
           <w:szCs w:val="24"/>
         </w:rPr>
@@ -12525,22 +12688,24 @@
     <w:p>
       <w:pPr>
         <w:rPr>
-          <w:rFonts w:hint="eastAsia"/>
-          <w:sz w:val="24"/>
-          <w:szCs w:val="24"/>
-        </w:rPr>
-      </w:pPr>
-      <w:r>
-        <w:rPr>
-          <w:rFonts w:hint="eastAsia"/>
-          <w:sz w:val="24"/>
-          <w:szCs w:val="24"/>
-        </w:rPr>
-        <w:tab/>
-      </w:r>
-      <w:r>
-        <w:rPr>
-          <w:rFonts w:hint="eastAsia"/>
+          <w:b/>
+          <w:sz w:val="24"/>
+          <w:szCs w:val="24"/>
+        </w:rPr>
+      </w:pPr>
+      <w:r>
+        <w:rPr>
+          <w:rFonts w:hint="eastAsia"/>
+          <w:b/>
+          <w:sz w:val="24"/>
+          <w:szCs w:val="24"/>
+        </w:rPr>
+        <w:tab/>
+      </w:r>
+      <w:r>
+        <w:rPr>
+          <w:rFonts w:hint="eastAsia"/>
+          <w:b/>
           <w:sz w:val="24"/>
           <w:szCs w:val="24"/>
         </w:rPr>
@@ -12552,14 +12717,15 @@
       <w:pPr>
         <w:ind w:firstLine="420"/>
         <w:rPr>
-          <w:rFonts w:hint="eastAsia"/>
-          <w:sz w:val="24"/>
-          <w:szCs w:val="24"/>
-        </w:rPr>
-      </w:pPr>
-      <w:r>
-        <w:rPr>
-          <w:rFonts w:hint="eastAsia"/>
+          <w:b/>
+          <w:sz w:val="24"/>
+          <w:szCs w:val="24"/>
+        </w:rPr>
+      </w:pPr>
+      <w:r>
+        <w:rPr>
+          <w:rFonts w:hint="eastAsia"/>
+          <w:b/>
           <w:sz w:val="24"/>
           <w:szCs w:val="24"/>
         </w:rPr>
@@ -12570,14 +12736,15 @@
       <w:pPr>
         <w:ind w:firstLine="420"/>
         <w:rPr>
-          <w:rFonts w:hint="eastAsia"/>
-          <w:sz w:val="24"/>
-          <w:szCs w:val="24"/>
-        </w:rPr>
-      </w:pPr>
-      <w:r>
-        <w:rPr>
-          <w:rFonts w:hint="eastAsia"/>
+          <w:b/>
+          <w:sz w:val="24"/>
+          <w:szCs w:val="24"/>
+        </w:rPr>
+      </w:pPr>
+      <w:r>
+        <w:rPr>
+          <w:rFonts w:hint="eastAsia"/>
+          <w:b/>
           <w:sz w:val="24"/>
           <w:szCs w:val="24"/>
         </w:rPr>
@@ -12586,30 +12753,34 @@
       <w:r>
         <w:rPr>
           <w:rFonts w:hint="eastAsia"/>
-          <w:sz w:val="24"/>
-          <w:szCs w:val="24"/>
-        </w:rPr>
-        <w:tab/>
-      </w:r>
-      <w:r>
-        <w:rPr>
-          <w:rFonts w:hint="eastAsia"/>
-          <w:sz w:val="24"/>
-          <w:szCs w:val="24"/>
-        </w:rPr>
-        <w:tab/>
-      </w:r>
-      <w:r>
-        <w:rPr>
-          <w:rFonts w:hint="eastAsia"/>
-          <w:sz w:val="24"/>
-          <w:szCs w:val="24"/>
-        </w:rPr>
-        <w:tab/>
-      </w:r>
-      <w:r>
-        <w:rPr>
-          <w:rFonts w:hint="eastAsia"/>
+          <w:b/>
+          <w:sz w:val="24"/>
+          <w:szCs w:val="24"/>
+        </w:rPr>
+        <w:tab/>
+      </w:r>
+      <w:r>
+        <w:rPr>
+          <w:rFonts w:hint="eastAsia"/>
+          <w:b/>
+          <w:sz w:val="24"/>
+          <w:szCs w:val="24"/>
+        </w:rPr>
+        <w:tab/>
+      </w:r>
+      <w:r>
+        <w:rPr>
+          <w:rFonts w:hint="eastAsia"/>
+          <w:b/>
+          <w:sz w:val="24"/>
+          <w:szCs w:val="24"/>
+        </w:rPr>
+        <w:tab/>
+      </w:r>
+      <w:r>
+        <w:rPr>
+          <w:rFonts w:hint="eastAsia"/>
+          <w:b/>
           <w:sz w:val="24"/>
           <w:szCs w:val="24"/>
         </w:rPr>
@@ -12621,14 +12792,15 @@
       <w:pPr>
         <w:ind w:firstLine="420"/>
         <w:rPr>
-          <w:rFonts w:hint="eastAsia"/>
-          <w:sz w:val="24"/>
-          <w:szCs w:val="24"/>
-        </w:rPr>
-      </w:pPr>
-      <w:r>
-        <w:rPr>
-          <w:rFonts w:hint="eastAsia"/>
+          <w:b/>
+          <w:sz w:val="24"/>
+          <w:szCs w:val="24"/>
+        </w:rPr>
+      </w:pPr>
+      <w:r>
+        <w:rPr>
+          <w:rFonts w:hint="eastAsia"/>
+          <w:b/>
           <w:sz w:val="24"/>
           <w:szCs w:val="24"/>
         </w:rPr>
@@ -12639,14 +12811,15 @@
       <w:pPr>
         <w:ind w:firstLine="420"/>
         <w:rPr>
-          <w:rFonts w:hint="eastAsia"/>
-          <w:sz w:val="24"/>
-          <w:szCs w:val="24"/>
-        </w:rPr>
-      </w:pPr>
-      <w:r>
-        <w:rPr>
-          <w:rFonts w:hint="eastAsia"/>
+          <w:b/>
+          <w:sz w:val="24"/>
+          <w:szCs w:val="24"/>
+        </w:rPr>
+      </w:pPr>
+      <w:r>
+        <w:rPr>
+          <w:rFonts w:hint="eastAsia"/>
+          <w:b/>
           <w:sz w:val="24"/>
           <w:szCs w:val="24"/>
         </w:rPr>
@@ -12657,22 +12830,24 @@
       <w:pPr>
         <w:ind w:firstLine="420"/>
         <w:rPr>
-          <w:rFonts w:hint="eastAsia"/>
-          <w:sz w:val="24"/>
-          <w:szCs w:val="24"/>
-        </w:rPr>
-      </w:pPr>
-      <w:r>
-        <w:rPr>
-          <w:rFonts w:hint="eastAsia"/>
-          <w:sz w:val="24"/>
-          <w:szCs w:val="24"/>
-        </w:rPr>
-        <w:tab/>
-      </w:r>
-      <w:r>
-        <w:rPr>
-          <w:rFonts w:hint="eastAsia"/>
+          <w:b/>
+          <w:sz w:val="24"/>
+          <w:szCs w:val="24"/>
+        </w:rPr>
+      </w:pPr>
+      <w:r>
+        <w:rPr>
+          <w:rFonts w:hint="eastAsia"/>
+          <w:b/>
+          <w:sz w:val="24"/>
+          <w:szCs w:val="24"/>
+        </w:rPr>
+        <w:tab/>
+      </w:r>
+      <w:r>
+        <w:rPr>
+          <w:rFonts w:hint="eastAsia"/>
+          <w:b/>
           <w:sz w:val="24"/>
           <w:szCs w:val="24"/>
         </w:rPr>
@@ -12681,6 +12856,7 @@
       <w:r>
         <w:rPr>
           <w:rFonts w:hint="eastAsia"/>
+          <w:b/>
           <w:sz w:val="24"/>
           <w:szCs w:val="24"/>
         </w:rPr>
@@ -12691,14 +12867,15 @@
       <w:pPr>
         <w:ind w:left="420" w:firstLine="420"/>
         <w:rPr>
-          <w:rFonts w:hint="eastAsia"/>
-          <w:sz w:val="24"/>
-          <w:szCs w:val="24"/>
-        </w:rPr>
-      </w:pPr>
-      <w:r>
-        <w:rPr>
-          <w:rFonts w:hint="eastAsia"/>
+          <w:b/>
+          <w:sz w:val="24"/>
+          <w:szCs w:val="24"/>
+        </w:rPr>
+      </w:pPr>
+      <w:r>
+        <w:rPr>
+          <w:rFonts w:hint="eastAsia"/>
+          <w:b/>
           <w:sz w:val="24"/>
           <w:szCs w:val="24"/>
         </w:rPr>
@@ -12709,22 +12886,24 @@
       <w:pPr>
         <w:ind w:left="420" w:firstLine="420"/>
         <w:rPr>
-          <w:rFonts w:hint="eastAsia"/>
-          <w:sz w:val="24"/>
-          <w:szCs w:val="24"/>
-        </w:rPr>
-      </w:pPr>
-      <w:r>
-        <w:rPr>
-          <w:rFonts w:hint="eastAsia"/>
-          <w:sz w:val="24"/>
-          <w:szCs w:val="24"/>
-        </w:rPr>
-        <w:tab/>
-      </w:r>
-      <w:r>
-        <w:rPr>
-          <w:rFonts w:hint="eastAsia"/>
+          <w:b/>
+          <w:sz w:val="24"/>
+          <w:szCs w:val="24"/>
+        </w:rPr>
+      </w:pPr>
+      <w:r>
+        <w:rPr>
+          <w:rFonts w:hint="eastAsia"/>
+          <w:b/>
+          <w:sz w:val="24"/>
+          <w:szCs w:val="24"/>
+        </w:rPr>
+        <w:tab/>
+      </w:r>
+      <w:r>
+        <w:rPr>
+          <w:rFonts w:hint="eastAsia"/>
+          <w:b/>
           <w:sz w:val="24"/>
           <w:szCs w:val="24"/>
         </w:rPr>
@@ -12735,14 +12914,15 @@
       <w:pPr>
         <w:ind w:left="420" w:firstLine="420"/>
         <w:rPr>
-          <w:rFonts w:hint="eastAsia"/>
-          <w:sz w:val="24"/>
-          <w:szCs w:val="24"/>
-        </w:rPr>
-      </w:pPr>
-      <w:r>
-        <w:rPr>
-          <w:rFonts w:hint="eastAsia"/>
+          <w:b/>
+          <w:sz w:val="24"/>
+          <w:szCs w:val="24"/>
+        </w:rPr>
+      </w:pPr>
+      <w:r>
+        <w:rPr>
+          <w:rFonts w:hint="eastAsia"/>
+          <w:b/>
           <w:sz w:val="24"/>
           <w:szCs w:val="24"/>
         </w:rPr>
@@ -12754,14 +12934,15 @@
       <w:pPr>
         <w:ind w:left="420" w:firstLine="420"/>
         <w:rPr>
-          <w:rFonts w:hint="eastAsia"/>
-          <w:sz w:val="24"/>
-          <w:szCs w:val="24"/>
-        </w:rPr>
-      </w:pPr>
-      <w:r>
-        <w:rPr>
-          <w:rFonts w:hint="eastAsia"/>
+          <w:b/>
+          <w:sz w:val="24"/>
+          <w:szCs w:val="24"/>
+        </w:rPr>
+      </w:pPr>
+      <w:r>
+        <w:rPr>
+          <w:rFonts w:hint="eastAsia"/>
+          <w:b/>
           <w:sz w:val="24"/>
           <w:szCs w:val="24"/>
         </w:rPr>
@@ -12770,6 +12951,7 @@
       <w:r>
         <w:rPr>
           <w:rFonts w:hint="eastAsia"/>
+          <w:b/>
           <w:sz w:val="24"/>
           <w:szCs w:val="24"/>
         </w:rPr>
@@ -12780,14 +12962,15 @@
       <w:pPr>
         <w:ind w:left="420" w:firstLine="420"/>
         <w:rPr>
-          <w:rFonts w:hint="eastAsia"/>
-          <w:sz w:val="24"/>
-          <w:szCs w:val="24"/>
-        </w:rPr>
-      </w:pPr>
-      <w:r>
-        <w:rPr>
-          <w:rFonts w:hint="eastAsia"/>
+          <w:b/>
+          <w:sz w:val="24"/>
+          <w:szCs w:val="24"/>
+        </w:rPr>
+      </w:pPr>
+      <w:r>
+        <w:rPr>
+          <w:rFonts w:hint="eastAsia"/>
+          <w:b/>
           <w:sz w:val="24"/>
           <w:szCs w:val="24"/>
         </w:rPr>
@@ -12798,14 +12981,15 @@
       <w:pPr>
         <w:ind w:left="420" w:firstLine="420"/>
         <w:rPr>
-          <w:rFonts w:hint="eastAsia"/>
-          <w:sz w:val="24"/>
-          <w:szCs w:val="24"/>
-        </w:rPr>
-      </w:pPr>
-      <w:r>
-        <w:rPr>
-          <w:rFonts w:hint="eastAsia"/>
+          <w:b/>
+          <w:sz w:val="24"/>
+          <w:szCs w:val="24"/>
+        </w:rPr>
+      </w:pPr>
+      <w:r>
+        <w:rPr>
+          <w:rFonts w:hint="eastAsia"/>
+          <w:b/>
           <w:sz w:val="24"/>
           <w:szCs w:val="24"/>
         </w:rPr>
@@ -12815,22 +12999,25 @@
       <w:r>
         <w:rPr>
           <w:rFonts w:hint="eastAsia"/>
-          <w:sz w:val="24"/>
-          <w:szCs w:val="24"/>
-        </w:rPr>
-        <w:tab/>
-      </w:r>
-      <w:r>
-        <w:rPr>
-          <w:rFonts w:hint="eastAsia"/>
-          <w:sz w:val="24"/>
-          <w:szCs w:val="24"/>
-        </w:rPr>
-        <w:tab/>
-      </w:r>
-      <w:r>
-        <w:rPr>
-          <w:rFonts w:hint="eastAsia"/>
+          <w:b/>
+          <w:sz w:val="24"/>
+          <w:szCs w:val="24"/>
+        </w:rPr>
+        <w:tab/>
+      </w:r>
+      <w:r>
+        <w:rPr>
+          <w:rFonts w:hint="eastAsia"/>
+          <w:b/>
+          <w:sz w:val="24"/>
+          <w:szCs w:val="24"/>
+        </w:rPr>
+        <w:tab/>
+      </w:r>
+      <w:r>
+        <w:rPr>
+          <w:rFonts w:hint="eastAsia"/>
+          <w:b/>
           <w:sz w:val="24"/>
           <w:szCs w:val="24"/>
         </w:rPr>
@@ -12842,14 +13029,15 @@
       <w:pPr>
         <w:ind w:left="420" w:firstLine="420"/>
         <w:rPr>
-          <w:rFonts w:hint="eastAsia"/>
-          <w:sz w:val="24"/>
-          <w:szCs w:val="24"/>
-        </w:rPr>
-      </w:pPr>
-      <w:r>
-        <w:rPr>
-          <w:rFonts w:hint="eastAsia"/>
+          <w:b/>
+          <w:sz w:val="24"/>
+          <w:szCs w:val="24"/>
+        </w:rPr>
+      </w:pPr>
+      <w:r>
+        <w:rPr>
+          <w:rFonts w:hint="eastAsia"/>
+          <w:b/>
           <w:sz w:val="24"/>
           <w:szCs w:val="24"/>
         </w:rPr>
@@ -12859,38 +13047,43 @@
       <w:r>
         <w:rPr>
           <w:rFonts w:hint="eastAsia"/>
-          <w:sz w:val="24"/>
-          <w:szCs w:val="24"/>
-        </w:rPr>
-        <w:tab/>
-      </w:r>
-      <w:r>
-        <w:rPr>
-          <w:rFonts w:hint="eastAsia"/>
-          <w:sz w:val="24"/>
-          <w:szCs w:val="24"/>
-        </w:rPr>
-        <w:tab/>
-      </w:r>
-      <w:r>
-        <w:rPr>
-          <w:rFonts w:hint="eastAsia"/>
-          <w:sz w:val="24"/>
-          <w:szCs w:val="24"/>
-        </w:rPr>
-        <w:tab/>
-      </w:r>
-      <w:r>
-        <w:rPr>
-          <w:rFonts w:hint="eastAsia"/>
-          <w:sz w:val="24"/>
-          <w:szCs w:val="24"/>
-        </w:rPr>
-        <w:tab/>
-      </w:r>
-      <w:r>
-        <w:rPr>
-          <w:rFonts w:hint="eastAsia"/>
+          <w:b/>
+          <w:sz w:val="24"/>
+          <w:szCs w:val="24"/>
+        </w:rPr>
+        <w:tab/>
+      </w:r>
+      <w:r>
+        <w:rPr>
+          <w:rFonts w:hint="eastAsia"/>
+          <w:b/>
+          <w:sz w:val="24"/>
+          <w:szCs w:val="24"/>
+        </w:rPr>
+        <w:tab/>
+      </w:r>
+      <w:r>
+        <w:rPr>
+          <w:rFonts w:hint="eastAsia"/>
+          <w:b/>
+          <w:sz w:val="24"/>
+          <w:szCs w:val="24"/>
+        </w:rPr>
+        <w:tab/>
+      </w:r>
+      <w:r>
+        <w:rPr>
+          <w:rFonts w:hint="eastAsia"/>
+          <w:b/>
+          <w:sz w:val="24"/>
+          <w:szCs w:val="24"/>
+        </w:rPr>
+        <w:tab/>
+      </w:r>
+      <w:r>
+        <w:rPr>
+          <w:rFonts w:hint="eastAsia"/>
+          <w:b/>
           <w:sz w:val="24"/>
           <w:szCs w:val="24"/>
         </w:rPr>
@@ -12902,14 +13095,15 @@
       <w:pPr>
         <w:ind w:left="420" w:firstLine="420"/>
         <w:rPr>
-          <w:rFonts w:hint="eastAsia"/>
-          <w:sz w:val="24"/>
-          <w:szCs w:val="24"/>
-        </w:rPr>
-      </w:pPr>
-      <w:r>
-        <w:rPr>
-          <w:rFonts w:hint="eastAsia"/>
+          <w:b/>
+          <w:sz w:val="24"/>
+          <w:szCs w:val="24"/>
+        </w:rPr>
+      </w:pPr>
+      <w:r>
+        <w:rPr>
+          <w:rFonts w:hint="eastAsia"/>
+          <w:b/>
           <w:sz w:val="24"/>
           <w:szCs w:val="24"/>
         </w:rPr>
@@ -12919,6 +13113,7 @@
       <w:r>
         <w:rPr>
           <w:rFonts w:hint="eastAsia"/>
+          <w:b/>
           <w:sz w:val="24"/>
           <w:szCs w:val="24"/>
         </w:rPr>
@@ -12930,14 +13125,15 @@
       <w:pPr>
         <w:ind w:left="420" w:firstLine="420"/>
         <w:rPr>
-          <w:rFonts w:hint="eastAsia"/>
-          <w:sz w:val="24"/>
-          <w:szCs w:val="24"/>
-        </w:rPr>
-      </w:pPr>
-      <w:r>
-        <w:rPr>
-          <w:rFonts w:hint="eastAsia"/>
+          <w:b/>
+          <w:sz w:val="24"/>
+          <w:szCs w:val="24"/>
+        </w:rPr>
+      </w:pPr>
+      <w:r>
+        <w:rPr>
+          <w:rFonts w:hint="eastAsia"/>
+          <w:b/>
           <w:sz w:val="24"/>
           <w:szCs w:val="24"/>
         </w:rPr>
@@ -12947,14 +13143,16 @@
       <w:r>
         <w:rPr>
           <w:rFonts w:hint="eastAsia"/>
-          <w:sz w:val="24"/>
-          <w:szCs w:val="24"/>
-        </w:rPr>
-        <w:tab/>
-      </w:r>
-      <w:r>
-        <w:rPr>
-          <w:rFonts w:hint="eastAsia"/>
+          <w:b/>
+          <w:sz w:val="24"/>
+          <w:szCs w:val="24"/>
+        </w:rPr>
+        <w:tab/>
+      </w:r>
+      <w:r>
+        <w:rPr>
+          <w:rFonts w:hint="eastAsia"/>
+          <w:b/>
           <w:sz w:val="24"/>
           <w:szCs w:val="24"/>
         </w:rPr>
@@ -12966,14 +13164,15 @@
       <w:pPr>
         <w:ind w:left="420" w:firstLine="420"/>
         <w:rPr>
-          <w:rFonts w:hint="eastAsia"/>
-          <w:sz w:val="24"/>
-          <w:szCs w:val="24"/>
-        </w:rPr>
-      </w:pPr>
-      <w:r>
-        <w:rPr>
-          <w:rFonts w:hint="eastAsia"/>
+          <w:b/>
+          <w:sz w:val="24"/>
+          <w:szCs w:val="24"/>
+        </w:rPr>
+      </w:pPr>
+      <w:r>
+        <w:rPr>
+          <w:rFonts w:hint="eastAsia"/>
+          <w:b/>
           <w:sz w:val="24"/>
           <w:szCs w:val="24"/>
         </w:rPr>
@@ -12984,31 +13183,42 @@
       <w:pPr>
         <w:ind w:firstLine="420"/>
         <w:rPr>
-          <w:rFonts w:hint="eastAsia"/>
-          <w:sz w:val="24"/>
-          <w:szCs w:val="24"/>
-        </w:rPr>
-      </w:pPr>
-      <w:r>
-        <w:rPr>
-          <w:rFonts w:hint="eastAsia"/>
+          <w:b/>
+          <w:sz w:val="24"/>
+          <w:szCs w:val="24"/>
+        </w:rPr>
+      </w:pPr>
+      <w:r>
+        <w:rPr>
+          <w:rFonts w:hint="eastAsia"/>
+          <w:b/>
           <w:sz w:val="24"/>
           <w:szCs w:val="24"/>
         </w:rPr>
         <w:t>}</w:t>
       </w:r>
-    </w:p>
-    <w:p>
-      <w:pPr>
-        <w:rPr>
-          <w:rFonts w:hint="eastAsia"/>
-          <w:sz w:val="24"/>
-          <w:szCs w:val="24"/>
-        </w:rPr>
-      </w:pPr>
-      <w:r>
-        <w:rPr>
-          <w:rFonts w:hint="eastAsia"/>
+      <w:r>
+        <w:rPr>
+          <w:rFonts w:hint="eastAsia"/>
+          <w:b/>
+          <w:sz w:val="24"/>
+          <w:szCs w:val="24"/>
+        </w:rPr>
+        <w:t>//while</w:t>
+      </w:r>
+    </w:p>
+    <w:p>
+      <w:pPr>
+        <w:rPr>
+          <w:b/>
+          <w:sz w:val="24"/>
+          <w:szCs w:val="24"/>
+        </w:rPr>
+      </w:pPr>
+      <w:r>
+        <w:rPr>
+          <w:rFonts w:hint="eastAsia"/>
+          <w:b/>
           <w:sz w:val="24"/>
           <w:szCs w:val="24"/>
         </w:rPr>
@@ -13018,16 +13228,14 @@
     <w:p>
       <w:pPr>
         <w:rPr>
-          <w:rFonts w:hint="eastAsia"/>
-          <w:sz w:val="24"/>
-          <w:szCs w:val="24"/>
-        </w:rPr>
-      </w:pPr>
-    </w:p>
-    <w:p>
-      <w:pPr>
-        <w:rPr>
-          <w:rFonts w:hint="eastAsia"/>
+          <w:sz w:val="24"/>
+          <w:szCs w:val="24"/>
+        </w:rPr>
+      </w:pPr>
+    </w:p>
+    <w:p>
+      <w:pPr>
+        <w:rPr>
           <w:sz w:val="24"/>
           <w:szCs w:val="24"/>
         </w:rPr>
@@ -13119,16 +13327,7 @@
           <w:sz w:val="24"/>
           <w:szCs w:val="24"/>
         </w:rPr>
-        <w:t>出栈，遍历右子</w:t>
-      </w:r>
-      <w:r>
-        <w:rPr>
-          <w:rFonts w:hint="eastAsia"/>
-          <w:sz w:val="24"/>
-          <w:szCs w:val="24"/>
-        </w:rPr>
-        <w:lastRenderedPageBreak/>
-        <w:t>树</w:t>
+        <w:t>出栈，遍历右子树</w:t>
       </w:r>
       <w:r>
         <w:rPr>
@@ -13144,19 +13343,342 @@
           <w:sz w:val="24"/>
           <w:szCs w:val="24"/>
         </w:rPr>
-        <w:t>，</w:t>
-      </w:r>
-    </w:p>
-    <w:p>
-      <w:pPr>
-        <w:rPr>
-          <w:rFonts w:hint="eastAsia"/>
-          <w:sz w:val="24"/>
-          <w:szCs w:val="24"/>
-        </w:rPr>
-      </w:pPr>
-      <w:r>
-        <w:rPr>
+        <w:t>；</w:t>
+      </w:r>
+    </w:p>
+    <w:p>
+      <w:pPr>
+        <w:rPr>
+          <w:rFonts w:hint="eastAsia"/>
+          <w:sz w:val="24"/>
+          <w:szCs w:val="24"/>
+        </w:rPr>
+      </w:pPr>
+      <w:r>
+        <w:rPr>
+          <w:rFonts w:hint="eastAsia"/>
+          <w:sz w:val="24"/>
+          <w:szCs w:val="24"/>
+        </w:rPr>
+        <w:t>当前节点指针</w:t>
+      </w:r>
+      <w:r>
+        <w:rPr>
+          <w:rFonts w:hint="eastAsia"/>
+          <w:sz w:val="24"/>
+          <w:szCs w:val="24"/>
+        </w:rPr>
+        <w:t>curr</w:t>
+      </w:r>
+      <w:r>
+        <w:rPr>
+          <w:rFonts w:hint="eastAsia"/>
+          <w:sz w:val="24"/>
+          <w:szCs w:val="24"/>
+        </w:rPr>
+        <w:t>，节点已访问标记</w:t>
+      </w:r>
+      <w:r>
+        <w:rPr>
+          <w:rFonts w:hint="eastAsia"/>
+          <w:sz w:val="24"/>
+          <w:szCs w:val="24"/>
+        </w:rPr>
+        <w:t>previsited</w:t>
+      </w:r>
+      <w:r>
+        <w:rPr>
+          <w:rFonts w:hint="eastAsia"/>
+          <w:sz w:val="24"/>
+          <w:szCs w:val="24"/>
+        </w:rPr>
+        <w:t>，以</w:t>
+      </w:r>
+      <w:r>
+        <w:rPr>
+          <w:rFonts w:hint="eastAsia"/>
+          <w:sz w:val="24"/>
+          <w:szCs w:val="24"/>
+        </w:rPr>
+        <w:t>curr</w:t>
+      </w:r>
+      <w:r>
+        <w:rPr>
+          <w:rFonts w:hint="eastAsia"/>
+          <w:sz w:val="24"/>
+          <w:szCs w:val="24"/>
+        </w:rPr>
+        <w:t>指针非</w:t>
+      </w:r>
+      <w:r>
+        <w:rPr>
+          <w:rFonts w:hint="eastAsia"/>
+          <w:sz w:val="24"/>
+          <w:szCs w:val="24"/>
+        </w:rPr>
+        <w:t>NULL</w:t>
+      </w:r>
+      <w:r>
+        <w:rPr>
+          <w:rFonts w:hint="eastAsia"/>
+          <w:sz w:val="24"/>
+          <w:szCs w:val="24"/>
+        </w:rPr>
+        <w:t>或栈非空为外循环条件，将左子树全部入栈；</w:t>
+      </w:r>
+      <w:r>
+        <w:rPr>
+          <w:rFonts w:hint="eastAsia"/>
+          <w:sz w:val="24"/>
+          <w:szCs w:val="24"/>
+        </w:rPr>
+        <w:t>curr</w:t>
+      </w:r>
+      <w:r>
+        <w:rPr>
+          <w:rFonts w:hint="eastAsia"/>
+          <w:sz w:val="24"/>
+          <w:szCs w:val="24"/>
+        </w:rPr>
+        <w:t>指向栈顶元素，</w:t>
+      </w:r>
+      <w:r>
+        <w:rPr>
+          <w:rFonts w:hint="eastAsia"/>
+          <w:color w:val="FF0000"/>
+          <w:sz w:val="24"/>
+          <w:szCs w:val="24"/>
+        </w:rPr>
+        <w:t>若</w:t>
+      </w:r>
+      <w:r>
+        <w:rPr>
+          <w:rFonts w:hint="eastAsia"/>
+          <w:color w:val="FF0000"/>
+          <w:sz w:val="24"/>
+          <w:szCs w:val="24"/>
+        </w:rPr>
+        <w:t>curr</w:t>
+      </w:r>
+      <w:r>
+        <w:rPr>
+          <w:rFonts w:hint="eastAsia"/>
+          <w:color w:val="FF0000"/>
+          <w:sz w:val="24"/>
+          <w:szCs w:val="24"/>
+        </w:rPr>
+        <w:t>节点的右孩子节点为</w:t>
+      </w:r>
+      <w:r>
+        <w:rPr>
+          <w:rFonts w:hint="eastAsia"/>
+          <w:color w:val="FF0000"/>
+          <w:sz w:val="24"/>
+          <w:szCs w:val="24"/>
+        </w:rPr>
+        <w:t>NULL</w:t>
+      </w:r>
+      <w:r>
+        <w:rPr>
+          <w:rFonts w:hint="eastAsia"/>
+          <w:color w:val="FF0000"/>
+          <w:sz w:val="24"/>
+          <w:szCs w:val="24"/>
+        </w:rPr>
+        <w:t>或</w:t>
+      </w:r>
+      <w:r>
+        <w:rPr>
+          <w:rFonts w:hint="eastAsia"/>
+          <w:color w:val="FF0000"/>
+          <w:sz w:val="24"/>
+          <w:szCs w:val="24"/>
+        </w:rPr>
+        <w:t>curr</w:t>
+      </w:r>
+      <w:r>
+        <w:rPr>
+          <w:rFonts w:hint="eastAsia"/>
+          <w:color w:val="FF0000"/>
+          <w:sz w:val="24"/>
+          <w:szCs w:val="24"/>
+        </w:rPr>
+        <w:t>节点的右孩子节点已被访问</w:t>
+      </w:r>
+      <w:r>
+        <w:rPr>
+          <w:rFonts w:hint="eastAsia"/>
+          <w:sz w:val="24"/>
+          <w:szCs w:val="24"/>
+        </w:rPr>
+        <w:t>：</w:t>
+      </w:r>
+    </w:p>
+    <w:p>
+      <w:pPr>
+        <w:rPr>
+          <w:rFonts w:hint="eastAsia"/>
+          <w:sz w:val="24"/>
+          <w:szCs w:val="24"/>
+        </w:rPr>
+      </w:pPr>
+      <w:r>
+        <w:rPr>
+          <w:rFonts w:hint="eastAsia"/>
+          <w:sz w:val="24"/>
+          <w:szCs w:val="24"/>
+        </w:rPr>
+        <w:t>T</w:t>
+      </w:r>
+      <w:r>
+        <w:rPr>
+          <w:rFonts w:hint="eastAsia"/>
+          <w:sz w:val="24"/>
+          <w:szCs w:val="24"/>
+        </w:rPr>
+        <w:t>：</w:t>
+      </w:r>
+      <w:r>
+        <w:rPr>
+          <w:rFonts w:hint="eastAsia"/>
+          <w:sz w:val="24"/>
+          <w:szCs w:val="24"/>
+        </w:rPr>
+        <w:t>访问当前节点，并标记当前节点的</w:t>
+      </w:r>
+      <w:r>
+        <w:rPr>
+          <w:rFonts w:hint="eastAsia"/>
+          <w:sz w:val="24"/>
+          <w:szCs w:val="24"/>
+        </w:rPr>
+        <w:t>previsited</w:t>
+      </w:r>
+      <w:r>
+        <w:rPr>
+          <w:rFonts w:hint="eastAsia"/>
+          <w:sz w:val="24"/>
+          <w:szCs w:val="24"/>
+        </w:rPr>
+        <w:t>标记，</w:t>
+      </w:r>
+      <w:r>
+        <w:rPr>
+          <w:rFonts w:hint="eastAsia"/>
+          <w:sz w:val="24"/>
+          <w:szCs w:val="24"/>
+        </w:rPr>
+        <w:t>curr</w:t>
+      </w:r>
+      <w:r>
+        <w:rPr>
+          <w:rFonts w:hint="eastAsia"/>
+          <w:sz w:val="24"/>
+          <w:szCs w:val="24"/>
+        </w:rPr>
+        <w:t>节点出栈，并置</w:t>
+      </w:r>
+      <w:r>
+        <w:rPr>
+          <w:rFonts w:hint="eastAsia"/>
+          <w:sz w:val="24"/>
+          <w:szCs w:val="24"/>
+        </w:rPr>
+        <w:t>curr</w:t>
+      </w:r>
+      <w:r>
+        <w:rPr>
+          <w:rFonts w:hint="eastAsia"/>
+          <w:sz w:val="24"/>
+          <w:szCs w:val="24"/>
+        </w:rPr>
+        <w:t>为</w:t>
+      </w:r>
+      <w:r>
+        <w:rPr>
+          <w:rFonts w:hint="eastAsia"/>
+          <w:sz w:val="24"/>
+          <w:szCs w:val="24"/>
+        </w:rPr>
+        <w:t>NULL</w:t>
+      </w:r>
+      <w:r>
+        <w:rPr>
+          <w:rFonts w:hint="eastAsia"/>
+          <w:sz w:val="24"/>
+          <w:szCs w:val="24"/>
+        </w:rPr>
+        <w:t>；</w:t>
+      </w:r>
+    </w:p>
+    <w:p>
+      <w:pPr>
+        <w:rPr>
+          <w:rFonts w:hint="eastAsia"/>
+          <w:sz w:val="24"/>
+          <w:szCs w:val="24"/>
+        </w:rPr>
+      </w:pPr>
+      <w:r>
+        <w:rPr>
+          <w:rFonts w:hint="eastAsia"/>
+          <w:sz w:val="24"/>
+          <w:szCs w:val="24"/>
+        </w:rPr>
+        <w:t>F</w:t>
+      </w:r>
+      <w:r>
+        <w:rPr>
+          <w:rFonts w:hint="eastAsia"/>
+          <w:sz w:val="24"/>
+          <w:szCs w:val="24"/>
+        </w:rPr>
+        <w:t>：</w:t>
+      </w:r>
+      <w:r>
+        <w:rPr>
+          <w:rFonts w:hint="eastAsia"/>
+          <w:sz w:val="24"/>
+          <w:szCs w:val="24"/>
+        </w:rPr>
+        <w:t>否则访问</w:t>
+      </w:r>
+      <w:r>
+        <w:rPr>
+          <w:rFonts w:hint="eastAsia"/>
+          <w:sz w:val="24"/>
+          <w:szCs w:val="24"/>
+        </w:rPr>
+        <w:t>curr</w:t>
+      </w:r>
+      <w:r>
+        <w:rPr>
+          <w:rFonts w:hint="eastAsia"/>
+          <w:sz w:val="24"/>
+          <w:szCs w:val="24"/>
+        </w:rPr>
+        <w:t>的右孩子节点；</w:t>
+      </w:r>
+    </w:p>
+    <w:p>
+      <w:pPr>
+        <w:rPr>
+          <w:sz w:val="24"/>
+          <w:szCs w:val="24"/>
+        </w:rPr>
+      </w:pPr>
+    </w:p>
+    <w:p>
+      <w:pPr>
+        <w:rPr>
+          <w:b/>
+          <w:sz w:val="24"/>
+          <w:szCs w:val="24"/>
+        </w:rPr>
+      </w:pPr>
+      <w:r>
+        <w:rPr>
+          <w:b/>
           <w:sz w:val="24"/>
           <w:szCs w:val="24"/>
         </w:rPr>
@@ -13165,6 +13687,7 @@
       <w:r>
         <w:rPr>
           <w:rFonts w:hint="eastAsia"/>
+          <w:b/>
           <w:sz w:val="24"/>
           <w:szCs w:val="24"/>
         </w:rPr>
@@ -13172,6 +13695,7 @@
       </w:r>
       <w:r>
         <w:rPr>
+          <w:b/>
           <w:sz w:val="24"/>
           <w:szCs w:val="24"/>
         </w:rPr>
@@ -13180,6 +13704,7 @@
       <w:r>
         <w:rPr>
           <w:rFonts w:hint="eastAsia"/>
+          <w:b/>
           <w:sz w:val="24"/>
           <w:szCs w:val="24"/>
         </w:rPr>
@@ -13189,14 +13714,15 @@
     <w:p>
       <w:pPr>
         <w:rPr>
-          <w:rFonts w:hint="eastAsia"/>
-          <w:sz w:val="24"/>
-          <w:szCs w:val="24"/>
-        </w:rPr>
-      </w:pPr>
-      <w:r>
-        <w:rPr>
-          <w:rFonts w:hint="eastAsia"/>
+          <w:b/>
+          <w:sz w:val="24"/>
+          <w:szCs w:val="24"/>
+        </w:rPr>
+      </w:pPr>
+      <w:r>
+        <w:rPr>
+          <w:rFonts w:hint="eastAsia"/>
+          <w:b/>
           <w:sz w:val="24"/>
           <w:szCs w:val="24"/>
         </w:rPr>
@@ -13207,14 +13733,15 @@
     <w:p>
       <w:pPr>
         <w:rPr>
-          <w:rFonts w:hint="eastAsia"/>
-          <w:sz w:val="24"/>
-          <w:szCs w:val="24"/>
-        </w:rPr>
-      </w:pPr>
-      <w:r>
-        <w:rPr>
-          <w:rFonts w:hint="eastAsia"/>
+          <w:b/>
+          <w:sz w:val="24"/>
+          <w:szCs w:val="24"/>
+        </w:rPr>
+      </w:pPr>
+      <w:r>
+        <w:rPr>
+          <w:rFonts w:hint="eastAsia"/>
+          <w:b/>
           <w:sz w:val="24"/>
           <w:szCs w:val="24"/>
         </w:rPr>
@@ -13224,30 +13751,34 @@
       <w:r>
         <w:rPr>
           <w:rFonts w:hint="eastAsia"/>
-          <w:sz w:val="24"/>
-          <w:szCs w:val="24"/>
-        </w:rPr>
-        <w:tab/>
-      </w:r>
-      <w:r>
-        <w:rPr>
-          <w:rFonts w:hint="eastAsia"/>
-          <w:sz w:val="24"/>
-          <w:szCs w:val="24"/>
-        </w:rPr>
-        <w:tab/>
-      </w:r>
-      <w:r>
-        <w:rPr>
-          <w:rFonts w:hint="eastAsia"/>
-          <w:sz w:val="24"/>
-          <w:szCs w:val="24"/>
-        </w:rPr>
-        <w:tab/>
-      </w:r>
-      <w:r>
-        <w:rPr>
-          <w:rFonts w:hint="eastAsia"/>
+          <w:b/>
+          <w:sz w:val="24"/>
+          <w:szCs w:val="24"/>
+        </w:rPr>
+        <w:tab/>
+      </w:r>
+      <w:r>
+        <w:rPr>
+          <w:rFonts w:hint="eastAsia"/>
+          <w:b/>
+          <w:sz w:val="24"/>
+          <w:szCs w:val="24"/>
+        </w:rPr>
+        <w:tab/>
+      </w:r>
+      <w:r>
+        <w:rPr>
+          <w:rFonts w:hint="eastAsia"/>
+          <w:b/>
+          <w:sz w:val="24"/>
+          <w:szCs w:val="24"/>
+        </w:rPr>
+        <w:tab/>
+      </w:r>
+      <w:r>
+        <w:rPr>
+          <w:rFonts w:hint="eastAsia"/>
+          <w:b/>
           <w:sz w:val="24"/>
           <w:szCs w:val="24"/>
         </w:rPr>
@@ -13258,14 +13789,15 @@
     <w:p>
       <w:pPr>
         <w:rPr>
-          <w:rFonts w:hint="eastAsia"/>
-          <w:sz w:val="24"/>
-          <w:szCs w:val="24"/>
-        </w:rPr>
-      </w:pPr>
-      <w:r>
-        <w:rPr>
-          <w:rFonts w:hint="eastAsia"/>
+          <w:b/>
+          <w:sz w:val="24"/>
+          <w:szCs w:val="24"/>
+        </w:rPr>
+      </w:pPr>
+      <w:r>
+        <w:rPr>
+          <w:rFonts w:hint="eastAsia"/>
+          <w:b/>
           <w:sz w:val="24"/>
           <w:szCs w:val="24"/>
         </w:rPr>
@@ -13276,14 +13808,15 @@
     <w:p>
       <w:pPr>
         <w:rPr>
-          <w:rFonts w:hint="eastAsia"/>
-          <w:sz w:val="24"/>
-          <w:szCs w:val="24"/>
-        </w:rPr>
-      </w:pPr>
-      <w:r>
-        <w:rPr>
-          <w:rFonts w:hint="eastAsia"/>
+          <w:b/>
+          <w:sz w:val="24"/>
+          <w:szCs w:val="24"/>
+        </w:rPr>
+      </w:pPr>
+      <w:r>
+        <w:rPr>
+          <w:rFonts w:hint="eastAsia"/>
+          <w:b/>
           <w:sz w:val="24"/>
           <w:szCs w:val="24"/>
         </w:rPr>
@@ -13294,30 +13827,33 @@
     <w:p>
       <w:pPr>
         <w:rPr>
-          <w:rFonts w:hint="eastAsia"/>
-          <w:sz w:val="24"/>
-          <w:szCs w:val="24"/>
-        </w:rPr>
-      </w:pPr>
-      <w:r>
-        <w:rPr>
-          <w:rFonts w:hint="eastAsia"/>
-          <w:sz w:val="24"/>
-          <w:szCs w:val="24"/>
-        </w:rPr>
-        <w:tab/>
-      </w:r>
-      <w:r>
-        <w:rPr>
-          <w:rFonts w:hint="eastAsia"/>
-          <w:sz w:val="24"/>
-          <w:szCs w:val="24"/>
-        </w:rPr>
-        <w:tab/>
-      </w:r>
-      <w:r>
-        <w:rPr>
-          <w:rFonts w:hint="eastAsia"/>
+          <w:b/>
+          <w:sz w:val="24"/>
+          <w:szCs w:val="24"/>
+        </w:rPr>
+      </w:pPr>
+      <w:r>
+        <w:rPr>
+          <w:rFonts w:hint="eastAsia"/>
+          <w:b/>
+          <w:sz w:val="24"/>
+          <w:szCs w:val="24"/>
+        </w:rPr>
+        <w:tab/>
+      </w:r>
+      <w:r>
+        <w:rPr>
+          <w:rFonts w:hint="eastAsia"/>
+          <w:b/>
+          <w:sz w:val="24"/>
+          <w:szCs w:val="24"/>
+        </w:rPr>
+        <w:tab/>
+      </w:r>
+      <w:r>
+        <w:rPr>
+          <w:rFonts w:hint="eastAsia"/>
+          <w:b/>
           <w:sz w:val="24"/>
           <w:szCs w:val="24"/>
         </w:rPr>
@@ -13327,30 +13863,33 @@
     <w:p>
       <w:pPr>
         <w:rPr>
-          <w:rFonts w:hint="eastAsia"/>
-          <w:sz w:val="24"/>
-          <w:szCs w:val="24"/>
-        </w:rPr>
-      </w:pPr>
-      <w:r>
-        <w:rPr>
-          <w:rFonts w:hint="eastAsia"/>
-          <w:sz w:val="24"/>
-          <w:szCs w:val="24"/>
-        </w:rPr>
-        <w:tab/>
-      </w:r>
-      <w:r>
-        <w:rPr>
-          <w:rFonts w:hint="eastAsia"/>
-          <w:sz w:val="24"/>
-          <w:szCs w:val="24"/>
-        </w:rPr>
-        <w:tab/>
-      </w:r>
-      <w:r>
-        <w:rPr>
-          <w:rFonts w:hint="eastAsia"/>
+          <w:b/>
+          <w:sz w:val="24"/>
+          <w:szCs w:val="24"/>
+        </w:rPr>
+      </w:pPr>
+      <w:r>
+        <w:rPr>
+          <w:rFonts w:hint="eastAsia"/>
+          <w:b/>
+          <w:sz w:val="24"/>
+          <w:szCs w:val="24"/>
+        </w:rPr>
+        <w:tab/>
+      </w:r>
+      <w:r>
+        <w:rPr>
+          <w:rFonts w:hint="eastAsia"/>
+          <w:b/>
+          <w:sz w:val="24"/>
+          <w:szCs w:val="24"/>
+        </w:rPr>
+        <w:tab/>
+      </w:r>
+      <w:r>
+        <w:rPr>
+          <w:rFonts w:hint="eastAsia"/>
+          <w:b/>
           <w:sz w:val="24"/>
           <w:szCs w:val="24"/>
         </w:rPr>
@@ -13360,22 +13899,25 @@
       <w:r>
         <w:rPr>
           <w:rFonts w:hint="eastAsia"/>
-          <w:sz w:val="24"/>
-          <w:szCs w:val="24"/>
-        </w:rPr>
-        <w:tab/>
-      </w:r>
-      <w:r>
-        <w:rPr>
-          <w:rFonts w:hint="eastAsia"/>
-          <w:sz w:val="24"/>
-          <w:szCs w:val="24"/>
-        </w:rPr>
-        <w:tab/>
-      </w:r>
-      <w:r>
-        <w:rPr>
-          <w:rFonts w:hint="eastAsia"/>
+          <w:b/>
+          <w:sz w:val="24"/>
+          <w:szCs w:val="24"/>
+        </w:rPr>
+        <w:tab/>
+      </w:r>
+      <w:r>
+        <w:rPr>
+          <w:rFonts w:hint="eastAsia"/>
+          <w:b/>
+          <w:sz w:val="24"/>
+          <w:szCs w:val="24"/>
+        </w:rPr>
+        <w:tab/>
+      </w:r>
+      <w:r>
+        <w:rPr>
+          <w:rFonts w:hint="eastAsia"/>
+          <w:b/>
           <w:sz w:val="24"/>
           <w:szCs w:val="24"/>
         </w:rPr>
@@ -13385,6 +13927,7 @@
       <w:r>
         <w:rPr>
           <w:rFonts w:hint="eastAsia"/>
+          <w:b/>
           <w:sz w:val="24"/>
           <w:szCs w:val="24"/>
         </w:rPr>
@@ -13394,30 +13937,33 @@
     <w:p>
       <w:pPr>
         <w:rPr>
-          <w:rFonts w:hint="eastAsia"/>
-          <w:sz w:val="24"/>
-          <w:szCs w:val="24"/>
-        </w:rPr>
-      </w:pPr>
-      <w:r>
-        <w:rPr>
-          <w:rFonts w:hint="eastAsia"/>
-          <w:sz w:val="24"/>
-          <w:szCs w:val="24"/>
-        </w:rPr>
-        <w:tab/>
-      </w:r>
-      <w:r>
-        <w:rPr>
-          <w:rFonts w:hint="eastAsia"/>
-          <w:sz w:val="24"/>
-          <w:szCs w:val="24"/>
-        </w:rPr>
-        <w:tab/>
-      </w:r>
-      <w:r>
-        <w:rPr>
-          <w:rFonts w:hint="eastAsia"/>
+          <w:b/>
+          <w:sz w:val="24"/>
+          <w:szCs w:val="24"/>
+        </w:rPr>
+      </w:pPr>
+      <w:r>
+        <w:rPr>
+          <w:rFonts w:hint="eastAsia"/>
+          <w:b/>
+          <w:sz w:val="24"/>
+          <w:szCs w:val="24"/>
+        </w:rPr>
+        <w:tab/>
+      </w:r>
+      <w:r>
+        <w:rPr>
+          <w:rFonts w:hint="eastAsia"/>
+          <w:b/>
+          <w:sz w:val="24"/>
+          <w:szCs w:val="24"/>
+        </w:rPr>
+        <w:tab/>
+      </w:r>
+      <w:r>
+        <w:rPr>
+          <w:rFonts w:hint="eastAsia"/>
+          <w:b/>
           <w:sz w:val="24"/>
           <w:szCs w:val="24"/>
         </w:rPr>
@@ -13429,14 +13975,15 @@
       <w:pPr>
         <w:ind w:left="420" w:firstLine="420"/>
         <w:rPr>
-          <w:rFonts w:hint="eastAsia"/>
-          <w:sz w:val="24"/>
-          <w:szCs w:val="24"/>
-        </w:rPr>
-      </w:pPr>
-      <w:r>
-        <w:rPr>
-          <w:rFonts w:hint="eastAsia"/>
+          <w:b/>
+          <w:sz w:val="24"/>
+          <w:szCs w:val="24"/>
+        </w:rPr>
+      </w:pPr>
+      <w:r>
+        <w:rPr>
+          <w:rFonts w:hint="eastAsia"/>
+          <w:b/>
           <w:sz w:val="24"/>
           <w:szCs w:val="24"/>
         </w:rPr>
@@ -13445,6 +13992,7 @@
       <w:r>
         <w:rPr>
           <w:rFonts w:hint="eastAsia"/>
+          <w:b/>
           <w:sz w:val="24"/>
           <w:szCs w:val="24"/>
         </w:rPr>
@@ -13455,12 +14003,14 @@
       <w:pPr>
         <w:ind w:left="420" w:firstLine="420"/>
         <w:rPr>
-          <w:sz w:val="24"/>
-          <w:szCs w:val="24"/>
-        </w:rPr>
-      </w:pPr>
-      <w:r>
-        <w:rPr>
+          <w:b/>
+          <w:sz w:val="24"/>
+          <w:szCs w:val="24"/>
+        </w:rPr>
+      </w:pPr>
+      <w:r>
+        <w:rPr>
+          <w:b/>
           <w:sz w:val="24"/>
           <w:szCs w:val="24"/>
         </w:rPr>
@@ -13469,22 +14019,25 @@
       <w:r>
         <w:rPr>
           <w:rFonts w:hint="eastAsia"/>
-          <w:sz w:val="24"/>
-          <w:szCs w:val="24"/>
-        </w:rPr>
-        <w:tab/>
-      </w:r>
-      <w:r>
-        <w:rPr>
-          <w:rFonts w:hint="eastAsia"/>
-          <w:sz w:val="24"/>
-          <w:szCs w:val="24"/>
-        </w:rPr>
-        <w:tab/>
-      </w:r>
-      <w:r>
-        <w:rPr>
-          <w:rFonts w:hint="eastAsia"/>
+          <w:b/>
+          <w:sz w:val="24"/>
+          <w:szCs w:val="24"/>
+        </w:rPr>
+        <w:tab/>
+      </w:r>
+      <w:r>
+        <w:rPr>
+          <w:rFonts w:hint="eastAsia"/>
+          <w:b/>
+          <w:sz w:val="24"/>
+          <w:szCs w:val="24"/>
+        </w:rPr>
+        <w:tab/>
+      </w:r>
+      <w:r>
+        <w:rPr>
+          <w:rFonts w:hint="eastAsia"/>
+          <w:b/>
           <w:sz w:val="24"/>
           <w:szCs w:val="24"/>
         </w:rPr>
@@ -13494,6 +14047,7 @@
       <w:r>
         <w:rPr>
           <w:rFonts w:hint="eastAsia"/>
+          <w:b/>
           <w:sz w:val="24"/>
           <w:szCs w:val="24"/>
         </w:rPr>
@@ -13504,14 +14058,108 @@
       <w:pPr>
         <w:ind w:left="420" w:firstLine="420"/>
         <w:rPr>
-          <w:rFonts w:hint="eastAsia"/>
-          <w:sz w:val="24"/>
-          <w:szCs w:val="24"/>
-        </w:rPr>
-      </w:pPr>
-      <w:r>
-        <w:rPr>
-          <w:rFonts w:hint="eastAsia"/>
+          <w:b/>
+          <w:sz w:val="24"/>
+          <w:szCs w:val="24"/>
+        </w:rPr>
+      </w:pPr>
+      <w:r>
+        <w:rPr>
+          <w:rFonts w:hint="eastAsia"/>
+          <w:b/>
+          <w:sz w:val="24"/>
+          <w:szCs w:val="24"/>
+        </w:rPr>
+        <w:t xml:space="preserve">/* </w:t>
+      </w:r>
+      <w:r>
+        <w:rPr>
+          <w:rFonts w:hint="eastAsia"/>
+          <w:b/>
+          <w:sz w:val="24"/>
+          <w:szCs w:val="24"/>
+        </w:rPr>
+        <w:t>右子树为空或已被访问过，则访问当前节点并标记当前节点已被访问</w:t>
+      </w:r>
+    </w:p>
+    <w:p>
+      <w:pPr>
+        <w:ind w:left="420" w:firstLine="420"/>
+        <w:rPr>
+          <w:b/>
+          <w:sz w:val="24"/>
+          <w:szCs w:val="24"/>
+        </w:rPr>
+      </w:pPr>
+      <w:r>
+        <w:rPr>
+          <w:rFonts w:hint="eastAsia"/>
+          <w:b/>
+          <w:sz w:val="24"/>
+          <w:szCs w:val="24"/>
+        </w:rPr>
+        <w:t xml:space="preserve">* </w:t>
+      </w:r>
+      <w:r>
+        <w:rPr>
+          <w:rFonts w:hint="eastAsia"/>
+          <w:b/>
+          <w:sz w:val="24"/>
+          <w:szCs w:val="24"/>
+        </w:rPr>
+        <w:t>当前节点出栈，</w:t>
+      </w:r>
+      <w:r>
+        <w:rPr>
+          <w:rFonts w:hint="eastAsia"/>
+          <w:b/>
+          <w:sz w:val="24"/>
+          <w:szCs w:val="24"/>
+        </w:rPr>
+        <w:t>curr</w:t>
+      </w:r>
+      <w:r>
+        <w:rPr>
+          <w:rFonts w:hint="eastAsia"/>
+          <w:b/>
+          <w:sz w:val="24"/>
+          <w:szCs w:val="24"/>
+        </w:rPr>
+        <w:t>指针指空；</w:t>
+      </w:r>
+    </w:p>
+    <w:p>
+      <w:pPr>
+        <w:ind w:left="420" w:firstLine="420"/>
+        <w:rPr>
+          <w:b/>
+          <w:sz w:val="24"/>
+          <w:szCs w:val="24"/>
+        </w:rPr>
+      </w:pPr>
+      <w:r>
+        <w:rPr>
+          <w:rFonts w:hint="eastAsia"/>
+          <w:b/>
+          <w:sz w:val="24"/>
+          <w:szCs w:val="24"/>
+        </w:rPr>
+        <w:t>*/</w:t>
+      </w:r>
+    </w:p>
+    <w:p>
+      <w:pPr>
+        <w:ind w:left="420" w:firstLine="420"/>
+        <w:rPr>
+          <w:b/>
+          <w:sz w:val="24"/>
+          <w:szCs w:val="24"/>
+        </w:rPr>
+      </w:pPr>
+      <w:r>
+        <w:rPr>
+          <w:rFonts w:hint="eastAsia"/>
+          <w:b/>
           <w:sz w:val="24"/>
           <w:szCs w:val="24"/>
         </w:rPr>
@@ -13522,14 +14170,15 @@
       <w:pPr>
         <w:ind w:left="420" w:firstLine="420"/>
         <w:rPr>
-          <w:rFonts w:hint="eastAsia"/>
-          <w:sz w:val="24"/>
-          <w:szCs w:val="24"/>
-        </w:rPr>
-      </w:pPr>
-      <w:r>
-        <w:rPr>
-          <w:rFonts w:hint="eastAsia"/>
+          <w:b/>
+          <w:sz w:val="24"/>
+          <w:szCs w:val="24"/>
+        </w:rPr>
+      </w:pPr>
+      <w:r>
+        <w:rPr>
+          <w:rFonts w:hint="eastAsia"/>
+          <w:b/>
           <w:sz w:val="24"/>
           <w:szCs w:val="24"/>
         </w:rPr>
@@ -13539,14 +14188,16 @@
       <w:r>
         <w:rPr>
           <w:rFonts w:hint="eastAsia"/>
-          <w:sz w:val="24"/>
-          <w:szCs w:val="24"/>
-        </w:rPr>
-        <w:tab/>
-      </w:r>
-      <w:r>
-        <w:rPr>
-          <w:rFonts w:hint="eastAsia"/>
+          <w:b/>
+          <w:sz w:val="24"/>
+          <w:szCs w:val="24"/>
+        </w:rPr>
+        <w:tab/>
+      </w:r>
+      <w:r>
+        <w:rPr>
+          <w:rFonts w:hint="eastAsia"/>
+          <w:b/>
           <w:sz w:val="24"/>
           <w:szCs w:val="24"/>
         </w:rPr>
@@ -13558,14 +14209,15 @@
       <w:pPr>
         <w:ind w:left="420" w:firstLine="420"/>
         <w:rPr>
-          <w:rFonts w:hint="eastAsia"/>
-          <w:sz w:val="24"/>
-          <w:szCs w:val="24"/>
-        </w:rPr>
-      </w:pPr>
-      <w:r>
-        <w:rPr>
-          <w:rFonts w:hint="eastAsia"/>
+          <w:b/>
+          <w:sz w:val="24"/>
+          <w:szCs w:val="24"/>
+        </w:rPr>
+      </w:pPr>
+      <w:r>
+        <w:rPr>
+          <w:rFonts w:hint="eastAsia"/>
+          <w:b/>
           <w:sz w:val="24"/>
           <w:szCs w:val="24"/>
         </w:rPr>
@@ -13575,30 +14227,34 @@
       <w:r>
         <w:rPr>
           <w:rFonts w:hint="eastAsia"/>
-          <w:sz w:val="24"/>
-          <w:szCs w:val="24"/>
-        </w:rPr>
-        <w:tab/>
-      </w:r>
-      <w:r>
-        <w:rPr>
-          <w:rFonts w:hint="eastAsia"/>
-          <w:sz w:val="24"/>
-          <w:szCs w:val="24"/>
-        </w:rPr>
-        <w:tab/>
-      </w:r>
-      <w:r>
-        <w:rPr>
-          <w:rFonts w:hint="eastAsia"/>
-          <w:sz w:val="24"/>
-          <w:szCs w:val="24"/>
-        </w:rPr>
-        <w:tab/>
-      </w:r>
-      <w:r>
-        <w:rPr>
-          <w:rFonts w:hint="eastAsia"/>
+          <w:b/>
+          <w:sz w:val="24"/>
+          <w:szCs w:val="24"/>
+        </w:rPr>
+        <w:tab/>
+      </w:r>
+      <w:r>
+        <w:rPr>
+          <w:rFonts w:hint="eastAsia"/>
+          <w:b/>
+          <w:sz w:val="24"/>
+          <w:szCs w:val="24"/>
+        </w:rPr>
+        <w:tab/>
+      </w:r>
+      <w:r>
+        <w:rPr>
+          <w:rFonts w:hint="eastAsia"/>
+          <w:b/>
+          <w:sz w:val="24"/>
+          <w:szCs w:val="24"/>
+        </w:rPr>
+        <w:tab/>
+      </w:r>
+      <w:r>
+        <w:rPr>
+          <w:rFonts w:hint="eastAsia"/>
+          <w:b/>
           <w:sz w:val="24"/>
           <w:szCs w:val="24"/>
         </w:rPr>
@@ -13610,14 +14266,15 @@
       <w:pPr>
         <w:ind w:left="420" w:firstLine="420"/>
         <w:rPr>
-          <w:rFonts w:hint="eastAsia"/>
-          <w:sz w:val="24"/>
-          <w:szCs w:val="24"/>
-        </w:rPr>
-      </w:pPr>
-      <w:r>
-        <w:rPr>
-          <w:rFonts w:hint="eastAsia"/>
+          <w:b/>
+          <w:sz w:val="24"/>
+          <w:szCs w:val="24"/>
+        </w:rPr>
+      </w:pPr>
+      <w:r>
+        <w:rPr>
+          <w:rFonts w:hint="eastAsia"/>
+          <w:b/>
           <w:sz w:val="24"/>
           <w:szCs w:val="24"/>
         </w:rPr>
@@ -13627,46 +14284,52 @@
       <w:r>
         <w:rPr>
           <w:rFonts w:hint="eastAsia"/>
-          <w:sz w:val="24"/>
-          <w:szCs w:val="24"/>
-        </w:rPr>
-        <w:tab/>
-      </w:r>
-      <w:r>
-        <w:rPr>
-          <w:rFonts w:hint="eastAsia"/>
-          <w:sz w:val="24"/>
-          <w:szCs w:val="24"/>
-        </w:rPr>
-        <w:tab/>
-      </w:r>
-      <w:r>
-        <w:rPr>
-          <w:rFonts w:hint="eastAsia"/>
-          <w:sz w:val="24"/>
-          <w:szCs w:val="24"/>
-        </w:rPr>
-        <w:tab/>
-      </w:r>
-      <w:r>
-        <w:rPr>
-          <w:rFonts w:hint="eastAsia"/>
-          <w:sz w:val="24"/>
-          <w:szCs w:val="24"/>
-        </w:rPr>
-        <w:tab/>
-      </w:r>
-      <w:r>
-        <w:rPr>
-          <w:rFonts w:hint="eastAsia"/>
-          <w:sz w:val="24"/>
-          <w:szCs w:val="24"/>
-        </w:rPr>
-        <w:tab/>
-      </w:r>
-      <w:r>
-        <w:rPr>
-          <w:rFonts w:hint="eastAsia"/>
+          <w:b/>
+          <w:sz w:val="24"/>
+          <w:szCs w:val="24"/>
+        </w:rPr>
+        <w:tab/>
+      </w:r>
+      <w:r>
+        <w:rPr>
+          <w:rFonts w:hint="eastAsia"/>
+          <w:b/>
+          <w:sz w:val="24"/>
+          <w:szCs w:val="24"/>
+        </w:rPr>
+        <w:tab/>
+      </w:r>
+      <w:r>
+        <w:rPr>
+          <w:rFonts w:hint="eastAsia"/>
+          <w:b/>
+          <w:sz w:val="24"/>
+          <w:szCs w:val="24"/>
+        </w:rPr>
+        <w:tab/>
+      </w:r>
+      <w:r>
+        <w:rPr>
+          <w:rFonts w:hint="eastAsia"/>
+          <w:b/>
+          <w:sz w:val="24"/>
+          <w:szCs w:val="24"/>
+        </w:rPr>
+        <w:tab/>
+      </w:r>
+      <w:r>
+        <w:rPr>
+          <w:rFonts w:hint="eastAsia"/>
+          <w:b/>
+          <w:sz w:val="24"/>
+          <w:szCs w:val="24"/>
+        </w:rPr>
+        <w:tab/>
+      </w:r>
+      <w:r>
+        <w:rPr>
+          <w:rFonts w:hint="eastAsia"/>
+          <w:b/>
           <w:sz w:val="24"/>
           <w:szCs w:val="24"/>
         </w:rPr>
@@ -13678,14 +14341,15 @@
       <w:pPr>
         <w:ind w:left="420" w:firstLine="420"/>
         <w:rPr>
-          <w:rFonts w:hint="eastAsia"/>
-          <w:sz w:val="24"/>
-          <w:szCs w:val="24"/>
-        </w:rPr>
-      </w:pPr>
-      <w:r>
-        <w:rPr>
-          <w:rFonts w:hint="eastAsia"/>
+          <w:b/>
+          <w:sz w:val="24"/>
+          <w:szCs w:val="24"/>
+        </w:rPr>
+      </w:pPr>
+      <w:r>
+        <w:rPr>
+          <w:rFonts w:hint="eastAsia"/>
+          <w:b/>
           <w:sz w:val="24"/>
           <w:szCs w:val="24"/>
         </w:rPr>
@@ -13695,38 +14359,43 @@
       <w:r>
         <w:rPr>
           <w:rFonts w:hint="eastAsia"/>
-          <w:sz w:val="24"/>
-          <w:szCs w:val="24"/>
-        </w:rPr>
-        <w:tab/>
-      </w:r>
-      <w:r>
-        <w:rPr>
-          <w:rFonts w:hint="eastAsia"/>
-          <w:sz w:val="24"/>
-          <w:szCs w:val="24"/>
-        </w:rPr>
-        <w:tab/>
-      </w:r>
-      <w:r>
-        <w:rPr>
-          <w:rFonts w:hint="eastAsia"/>
-          <w:sz w:val="24"/>
-          <w:szCs w:val="24"/>
-        </w:rPr>
-        <w:tab/>
-      </w:r>
-      <w:r>
-        <w:rPr>
-          <w:rFonts w:hint="eastAsia"/>
-          <w:sz w:val="24"/>
-          <w:szCs w:val="24"/>
-        </w:rPr>
-        <w:tab/>
-      </w:r>
-      <w:r>
-        <w:rPr>
-          <w:rFonts w:hint="eastAsia"/>
+          <w:b/>
+          <w:sz w:val="24"/>
+          <w:szCs w:val="24"/>
+        </w:rPr>
+        <w:tab/>
+      </w:r>
+      <w:r>
+        <w:rPr>
+          <w:rFonts w:hint="eastAsia"/>
+          <w:b/>
+          <w:sz w:val="24"/>
+          <w:szCs w:val="24"/>
+        </w:rPr>
+        <w:tab/>
+      </w:r>
+      <w:r>
+        <w:rPr>
+          <w:rFonts w:hint="eastAsia"/>
+          <w:b/>
+          <w:sz w:val="24"/>
+          <w:szCs w:val="24"/>
+        </w:rPr>
+        <w:tab/>
+      </w:r>
+      <w:r>
+        <w:rPr>
+          <w:rFonts w:hint="eastAsia"/>
+          <w:b/>
+          <w:sz w:val="24"/>
+          <w:szCs w:val="24"/>
+        </w:rPr>
+        <w:tab/>
+      </w:r>
+      <w:r>
+        <w:rPr>
+          <w:rFonts w:hint="eastAsia"/>
+          <w:b/>
           <w:sz w:val="24"/>
           <w:szCs w:val="24"/>
         </w:rPr>
@@ -13736,120 +14405,370 @@
       <w:r>
         <w:rPr>
           <w:rFonts w:hint="eastAsia"/>
+          <w:b/>
           <w:sz w:val="24"/>
           <w:szCs w:val="24"/>
         </w:rPr>
         <w:t>current pointer to NULL</w:t>
+      </w:r>
+    </w:p>
+    <w:p>
+      <w:pPr>
+        <w:ind w:left="420" w:firstLine="420"/>
+        <w:rPr>
+          <w:b/>
+          <w:sz w:val="24"/>
+          <w:szCs w:val="24"/>
+        </w:rPr>
+      </w:pPr>
+      <w:r>
+        <w:rPr>
+          <w:rFonts w:hint="eastAsia"/>
+          <w:b/>
+          <w:sz w:val="24"/>
+          <w:szCs w:val="24"/>
+        </w:rPr>
+        <w:t>} //if</w:t>
+      </w:r>
+    </w:p>
+    <w:p>
+      <w:pPr>
+        <w:ind w:left="420" w:firstLine="420"/>
+        <w:rPr>
+          <w:b/>
+          <w:sz w:val="24"/>
+          <w:szCs w:val="24"/>
+        </w:rPr>
+      </w:pPr>
+      <w:r>
+        <w:rPr>
+          <w:rFonts w:hint="eastAsia"/>
+          <w:b/>
+          <w:sz w:val="24"/>
+          <w:szCs w:val="24"/>
+        </w:rPr>
+        <w:t>else{</w:t>
+      </w:r>
+    </w:p>
+    <w:p>
+      <w:pPr>
+        <w:ind w:left="420" w:firstLine="420"/>
+        <w:rPr>
+          <w:b/>
+          <w:sz w:val="24"/>
+          <w:szCs w:val="24"/>
+        </w:rPr>
+      </w:pPr>
+      <w:r>
+        <w:rPr>
+          <w:rFonts w:hint="eastAsia"/>
+          <w:b/>
+          <w:sz w:val="24"/>
+          <w:szCs w:val="24"/>
+        </w:rPr>
+        <w:tab/>
+        <w:t>curr = curr-&gt;rchild;</w:t>
+      </w:r>
+      <w:r>
+        <w:rPr>
+          <w:rFonts w:hint="eastAsia"/>
+          <w:b/>
+          <w:sz w:val="24"/>
+          <w:szCs w:val="24"/>
+        </w:rPr>
+        <w:tab/>
+      </w:r>
+      <w:r>
+        <w:rPr>
+          <w:rFonts w:hint="eastAsia"/>
+          <w:b/>
+          <w:sz w:val="24"/>
+          <w:szCs w:val="24"/>
+        </w:rPr>
+        <w:tab/>
+      </w:r>
+      <w:r>
+        <w:rPr>
+          <w:rFonts w:hint="eastAsia"/>
+          <w:b/>
+          <w:sz w:val="24"/>
+          <w:szCs w:val="24"/>
+        </w:rPr>
+        <w:tab/>
+        <w:t>//</w:t>
+      </w:r>
+      <w:r>
+        <w:rPr>
+          <w:rFonts w:hint="eastAsia"/>
+          <w:b/>
+          <w:sz w:val="24"/>
+          <w:szCs w:val="24"/>
+        </w:rPr>
+        <w:t>访问右子树中的左子树</w:t>
+      </w:r>
+    </w:p>
+    <w:p>
+      <w:pPr>
+        <w:ind w:left="420" w:firstLine="420"/>
+        <w:rPr>
+          <w:b/>
+          <w:sz w:val="24"/>
+          <w:szCs w:val="24"/>
+        </w:rPr>
+      </w:pPr>
+      <w:r>
+        <w:rPr>
+          <w:rFonts w:hint="eastAsia"/>
+          <w:b/>
+          <w:sz w:val="24"/>
+          <w:szCs w:val="24"/>
+        </w:rPr>
+        <w:t>} //else</w:t>
+      </w:r>
+    </w:p>
+    <w:p>
+      <w:pPr>
+        <w:ind w:firstLine="420"/>
+        <w:rPr>
+          <w:b/>
+          <w:sz w:val="24"/>
+          <w:szCs w:val="24"/>
+        </w:rPr>
+      </w:pPr>
+      <w:r>
+        <w:rPr>
+          <w:rFonts w:hint="eastAsia"/>
+          <w:b/>
+          <w:sz w:val="24"/>
+          <w:szCs w:val="24"/>
+        </w:rPr>
+        <w:t>}</w:t>
+      </w:r>
+      <w:r>
+        <w:rPr>
+          <w:rFonts w:hint="eastAsia"/>
+          <w:b/>
+          <w:sz w:val="24"/>
+          <w:szCs w:val="24"/>
+        </w:rPr>
+        <w:t xml:space="preserve"> //while</w:t>
+      </w:r>
+      <w:r>
+        <w:rPr>
+          <w:rFonts w:hint="eastAsia"/>
+          <w:b/>
+          <w:sz w:val="24"/>
+          <w:szCs w:val="24"/>
+        </w:rPr>
+        <w:t xml:space="preserve"> </w:t>
+      </w:r>
+    </w:p>
+    <w:p>
+      <w:pPr>
+        <w:rPr>
+          <w:rFonts w:hint="eastAsia"/>
+          <w:b/>
+          <w:sz w:val="24"/>
+          <w:szCs w:val="24"/>
+        </w:rPr>
+      </w:pPr>
+      <w:r>
+        <w:rPr>
+          <w:rFonts w:hint="eastAsia"/>
+          <w:b/>
+          <w:sz w:val="24"/>
+          <w:szCs w:val="24"/>
+        </w:rPr>
+        <w:t>}</w:t>
+      </w:r>
+    </w:p>
+    <w:p>
+      <w:pPr>
+        <w:rPr>
+          <w:rFonts w:hint="eastAsia"/>
+          <w:b/>
+          <w:sz w:val="24"/>
+          <w:szCs w:val="24"/>
+        </w:rPr>
+      </w:pPr>
+    </w:p>
+    <w:p>
+      <w:pPr>
+        <w:rPr>
+          <w:rFonts w:hint="eastAsia"/>
+          <w:sz w:val="24"/>
+          <w:szCs w:val="24"/>
+        </w:rPr>
+      </w:pPr>
+      <w:r>
+        <w:rPr>
+          <w:rFonts w:hint="eastAsia"/>
+          <w:sz w:val="24"/>
+          <w:szCs w:val="24"/>
+        </w:rPr>
+        <w:t>后续遍历</w:t>
+      </w:r>
+      <w:r>
+        <w:rPr>
+          <w:rFonts w:hint="eastAsia"/>
+          <w:sz w:val="24"/>
+          <w:szCs w:val="24"/>
+        </w:rPr>
+        <w:t>的非递归遍历，双栈法：</w:t>
+      </w:r>
+    </w:p>
+    <w:p>
+      <w:pPr>
+        <w:rPr>
+          <w:rFonts w:hint="eastAsia"/>
+          <w:sz w:val="24"/>
+          <w:szCs w:val="24"/>
+        </w:rPr>
+      </w:pPr>
+      <w:r>
+        <w:rPr>
+          <w:sz w:val="24"/>
+          <w:szCs w:val="24"/>
+        </w:rPr>
+        <w:t>void PostOrderDoubleStack(</w:t>
+      </w:r>
+      <w:r>
+        <w:rPr>
+          <w:rFonts w:hint="eastAsia"/>
+          <w:sz w:val="24"/>
+          <w:szCs w:val="24"/>
+        </w:rPr>
+        <w:t>BiTree T</w:t>
+      </w:r>
+      <w:r>
+        <w:rPr>
+          <w:sz w:val="24"/>
+          <w:szCs w:val="24"/>
+        </w:rPr>
+        <w:t>)</w:t>
+      </w:r>
+      <w:r>
+        <w:rPr>
+          <w:rFonts w:hint="eastAsia"/>
+          <w:sz w:val="24"/>
+          <w:szCs w:val="24"/>
+        </w:rPr>
+        <w:t>{</w:t>
+      </w:r>
+    </w:p>
+    <w:p>
+      <w:pPr>
+        <w:rPr>
+          <w:rFonts w:hint="eastAsia"/>
+          <w:sz w:val="24"/>
+          <w:szCs w:val="24"/>
+        </w:rPr>
+      </w:pPr>
+      <w:r>
+        <w:rPr>
+          <w:rFonts w:hint="eastAsia"/>
+          <w:sz w:val="24"/>
+          <w:szCs w:val="24"/>
+        </w:rPr>
+        <w:tab/>
+        <w:t>stack&lt;BiTree&gt; s1, s2;</w:t>
+      </w:r>
+    </w:p>
+    <w:p>
+      <w:pPr>
+        <w:rPr>
+          <w:rFonts w:hint="eastAsia"/>
+          <w:sz w:val="24"/>
+          <w:szCs w:val="24"/>
+        </w:rPr>
+      </w:pPr>
+      <w:r>
+        <w:rPr>
+          <w:rFonts w:hint="eastAsia"/>
+          <w:sz w:val="24"/>
+          <w:szCs w:val="24"/>
+        </w:rPr>
+        <w:tab/>
+        <w:t>BiTree curr;</w:t>
+      </w:r>
+      <w:r>
+        <w:rPr>
+          <w:rFonts w:hint="eastAsia"/>
+          <w:sz w:val="24"/>
+          <w:szCs w:val="24"/>
+        </w:rPr>
+        <w:tab/>
+      </w:r>
+      <w:r>
+        <w:rPr>
+          <w:rFonts w:hint="eastAsia"/>
+          <w:sz w:val="24"/>
+          <w:szCs w:val="24"/>
+        </w:rPr>
+        <w:tab/>
+      </w:r>
+      <w:r>
+        <w:rPr>
+          <w:rFonts w:hint="eastAsia"/>
+          <w:sz w:val="24"/>
+          <w:szCs w:val="24"/>
+        </w:rPr>
+        <w:tab/>
+      </w:r>
+      <w:r>
+        <w:rPr>
+          <w:rFonts w:hint="eastAsia"/>
+          <w:sz w:val="24"/>
+          <w:szCs w:val="24"/>
+        </w:rPr>
+        <w:tab/>
+        <w:t>//</w:t>
+      </w:r>
+      <w:r>
+        <w:rPr>
+          <w:rFonts w:hint="eastAsia"/>
+          <w:sz w:val="24"/>
+          <w:szCs w:val="24"/>
+        </w:rPr>
+        <w:t>指向当前节点</w:t>
+      </w:r>
+    </w:p>
+    <w:p>
+      <w:pPr>
+        <w:rPr>
+          <w:rFonts w:hint="eastAsia"/>
+          <w:sz w:val="24"/>
+          <w:szCs w:val="24"/>
+        </w:rPr>
+      </w:pPr>
+      <w:r>
+        <w:rPr>
+          <w:rFonts w:hint="eastAsia"/>
+          <w:sz w:val="24"/>
+          <w:szCs w:val="24"/>
+        </w:rPr>
+        <w:tab/>
+        <w:t>s1.push(T);</w:t>
+      </w:r>
+    </w:p>
+    <w:p>
+      <w:pPr>
+        <w:rPr>
+          <w:rFonts w:hint="eastAsia"/>
+          <w:sz w:val="24"/>
+          <w:szCs w:val="24"/>
+        </w:rPr>
+      </w:pPr>
+      <w:r>
+        <w:rPr>
+          <w:rFonts w:hint="eastAsia"/>
+          <w:sz w:val="24"/>
+          <w:szCs w:val="24"/>
+        </w:rPr>
+        <w:tab/>
       </w:r>
       <w:bookmarkStart w:id="9" w:name="_GoBack"/>
       <w:bookmarkEnd w:id="9"/>
-    </w:p>
-    <w:p>
-      <w:pPr>
-        <w:ind w:left="420" w:firstLine="420"/>
-        <w:rPr>
-          <w:rFonts w:hint="eastAsia"/>
-          <w:sz w:val="24"/>
-          <w:szCs w:val="24"/>
-        </w:rPr>
-      </w:pPr>
-      <w:r>
-        <w:rPr>
-          <w:rFonts w:hint="eastAsia"/>
-          <w:sz w:val="24"/>
-          <w:szCs w:val="24"/>
-        </w:rPr>
-        <w:t>} //if</w:t>
-      </w:r>
-    </w:p>
-    <w:p>
-      <w:pPr>
-        <w:ind w:left="420" w:firstLine="420"/>
-        <w:rPr>
-          <w:rFonts w:hint="eastAsia"/>
-          <w:sz w:val="24"/>
-          <w:szCs w:val="24"/>
-        </w:rPr>
-      </w:pPr>
-      <w:r>
-        <w:rPr>
-          <w:rFonts w:hint="eastAsia"/>
-          <w:sz w:val="24"/>
-          <w:szCs w:val="24"/>
-        </w:rPr>
-        <w:t>else{</w:t>
-      </w:r>
-    </w:p>
-    <w:p>
-      <w:pPr>
-        <w:ind w:left="420" w:firstLine="420"/>
-        <w:rPr>
-          <w:rFonts w:hint="eastAsia"/>
-          <w:sz w:val="24"/>
-          <w:szCs w:val="24"/>
-        </w:rPr>
-      </w:pPr>
-      <w:r>
-        <w:rPr>
-          <w:rFonts w:hint="eastAsia"/>
-          <w:sz w:val="24"/>
-          <w:szCs w:val="24"/>
-        </w:rPr>
-        <w:tab/>
-        <w:t>curr = curr-&gt;rchild;</w:t>
-      </w:r>
-    </w:p>
-    <w:p>
-      <w:pPr>
-        <w:ind w:left="420" w:firstLine="420"/>
-        <w:rPr>
-          <w:rFonts w:hint="eastAsia"/>
-          <w:sz w:val="24"/>
-          <w:szCs w:val="24"/>
-        </w:rPr>
-      </w:pPr>
-      <w:r>
-        <w:rPr>
-          <w:rFonts w:hint="eastAsia"/>
-          <w:sz w:val="24"/>
-          <w:szCs w:val="24"/>
-        </w:rPr>
-        <w:t>} //else</w:t>
-      </w:r>
-    </w:p>
-    <w:p>
-      <w:pPr>
-        <w:ind w:firstLine="420"/>
-        <w:rPr>
-          <w:rFonts w:hint="eastAsia"/>
-          <w:sz w:val="24"/>
-          <w:szCs w:val="24"/>
-        </w:rPr>
-      </w:pPr>
-      <w:r>
-        <w:rPr>
-          <w:rFonts w:hint="eastAsia"/>
-          <w:sz w:val="24"/>
-          <w:szCs w:val="24"/>
-        </w:rPr>
-        <w:t>}</w:t>
-      </w:r>
-      <w:r>
-        <w:rPr>
-          <w:rFonts w:hint="eastAsia"/>
-          <w:sz w:val="24"/>
-          <w:szCs w:val="24"/>
-        </w:rPr>
-        <w:t xml:space="preserve"> //while</w:t>
-      </w:r>
-      <w:r>
-        <w:rPr>
-          <w:rFonts w:hint="eastAsia"/>
-          <w:sz w:val="24"/>
-          <w:szCs w:val="24"/>
-        </w:rPr>
-        <w:t xml:space="preserve"> </w:t>
-      </w:r>
     </w:p>
     <w:p>
       <w:pPr>
@@ -13880,6 +14799,7 @@
         <w:rPr>
           <w:rFonts w:hint="eastAsia"/>
         </w:rPr>
+        <w:lastRenderedPageBreak/>
         <w:t>最大堆</w:t>
       </w:r>
       <w:bookmarkEnd w:id="10"/>
@@ -14150,7 +15070,6 @@
         <w:rPr>
           <w:rFonts w:hint="eastAsia"/>
         </w:rPr>
-        <w:lastRenderedPageBreak/>
         <w:t>线性结构</w:t>
       </w:r>
       <w:r>
@@ -14578,6 +15497,7 @@
           <w:sz w:val="24"/>
           <w:szCs w:val="24"/>
         </w:rPr>
+        <w:lastRenderedPageBreak/>
         <w:t>}</w:t>
       </w:r>
     </w:p>
@@ -15033,6 +15953,94 @@
     </w:lvl>
   </w:abstractNum>
   <w:abstractNum w:abstractNumId="1">
+    <w:nsid w:val="12B14F8E"/>
+    <w:multiLevelType w:val="hybridMultilevel"/>
+    <w:tmpl w:val="17B85D78"/>
+    <w:lvl w:ilvl="0" w:tplc="C8EE1110">
+      <w:numFmt w:val="decimal"/>
+      <w:lvlText w:val="%1."/>
+      <w:lvlJc w:val="left"/>
+      <w:pPr>
+        <w:ind w:left="360" w:hanging="360"/>
+      </w:pPr>
+      <w:rPr>
+        <w:rFonts w:hint="default"/>
+      </w:rPr>
+    </w:lvl>
+    <w:lvl w:ilvl="1" w:tplc="04090019">
+      <w:start w:val="1"/>
+      <w:numFmt w:val="lowerLetter"/>
+      <w:lvlText w:val="%2)"/>
+      <w:lvlJc w:val="left"/>
+      <w:pPr>
+        <w:ind w:left="840" w:hanging="420"/>
+      </w:pPr>
+    </w:lvl>
+    <w:lvl w:ilvl="2" w:tplc="0409001B" w:tentative="1">
+      <w:start w:val="1"/>
+      <w:numFmt w:val="lowerRoman"/>
+      <w:lvlText w:val="%3."/>
+      <w:lvlJc w:val="right"/>
+      <w:pPr>
+        <w:ind w:left="1260" w:hanging="420"/>
+      </w:pPr>
+    </w:lvl>
+    <w:lvl w:ilvl="3" w:tplc="0409000F" w:tentative="1">
+      <w:start w:val="1"/>
+      <w:numFmt w:val="decimal"/>
+      <w:lvlText w:val="%4."/>
+      <w:lvlJc w:val="left"/>
+      <w:pPr>
+        <w:ind w:left="1680" w:hanging="420"/>
+      </w:pPr>
+    </w:lvl>
+    <w:lvl w:ilvl="4" w:tplc="04090019" w:tentative="1">
+      <w:start w:val="1"/>
+      <w:numFmt w:val="lowerLetter"/>
+      <w:lvlText w:val="%5)"/>
+      <w:lvlJc w:val="left"/>
+      <w:pPr>
+        <w:ind w:left="2100" w:hanging="420"/>
+      </w:pPr>
+    </w:lvl>
+    <w:lvl w:ilvl="5" w:tplc="0409001B" w:tentative="1">
+      <w:start w:val="1"/>
+      <w:numFmt w:val="lowerRoman"/>
+      <w:lvlText w:val="%6."/>
+      <w:lvlJc w:val="right"/>
+      <w:pPr>
+        <w:ind w:left="2520" w:hanging="420"/>
+      </w:pPr>
+    </w:lvl>
+    <w:lvl w:ilvl="6" w:tplc="0409000F" w:tentative="1">
+      <w:start w:val="1"/>
+      <w:numFmt w:val="decimal"/>
+      <w:lvlText w:val="%7."/>
+      <w:lvlJc w:val="left"/>
+      <w:pPr>
+        <w:ind w:left="2940" w:hanging="420"/>
+      </w:pPr>
+    </w:lvl>
+    <w:lvl w:ilvl="7" w:tplc="04090019" w:tentative="1">
+      <w:start w:val="1"/>
+      <w:numFmt w:val="lowerLetter"/>
+      <w:lvlText w:val="%8)"/>
+      <w:lvlJc w:val="left"/>
+      <w:pPr>
+        <w:ind w:left="3360" w:hanging="420"/>
+      </w:pPr>
+    </w:lvl>
+    <w:lvl w:ilvl="8" w:tplc="0409001B" w:tentative="1">
+      <w:start w:val="1"/>
+      <w:numFmt w:val="lowerRoman"/>
+      <w:lvlText w:val="%9."/>
+      <w:lvlJc w:val="right"/>
+      <w:pPr>
+        <w:ind w:left="3780" w:hanging="420"/>
+      </w:pPr>
+    </w:lvl>
+  </w:abstractNum>
+  <w:abstractNum w:abstractNumId="2">
     <w:nsid w:val="1B182CAE"/>
     <w:multiLevelType w:val="hybridMultilevel"/>
     <w:tmpl w:val="7318CD28"/>
@@ -15145,7 +16153,7 @@
       </w:rPr>
     </w:lvl>
   </w:abstractNum>
-  <w:abstractNum w:abstractNumId="2">
+  <w:abstractNum w:abstractNumId="3">
     <w:nsid w:val="29E043EA"/>
     <w:multiLevelType w:val="hybridMultilevel"/>
     <w:tmpl w:val="C7D01062"/>
@@ -15258,7 +16266,7 @@
       </w:rPr>
     </w:lvl>
   </w:abstractNum>
-  <w:abstractNum w:abstractNumId="3">
+  <w:abstractNum w:abstractNumId="4">
     <w:nsid w:val="45C31CCD"/>
     <w:multiLevelType w:val="hybridMultilevel"/>
     <w:tmpl w:val="BED6AF46"/>
@@ -15347,7 +16355,7 @@
       </w:pPr>
     </w:lvl>
   </w:abstractNum>
-  <w:abstractNum w:abstractNumId="4">
+  <w:abstractNum w:abstractNumId="5">
     <w:nsid w:val="59F602C4"/>
     <w:multiLevelType w:val="hybridMultilevel"/>
     <w:tmpl w:val="A696589A"/>
@@ -15460,7 +16468,7 @@
       </w:rPr>
     </w:lvl>
   </w:abstractNum>
-  <w:abstractNum w:abstractNumId="5">
+  <w:abstractNum w:abstractNumId="6">
     <w:nsid w:val="5C92276E"/>
     <w:multiLevelType w:val="hybridMultilevel"/>
     <w:tmpl w:val="C3181D1C"/>
@@ -15573,7 +16581,7 @@
       </w:rPr>
     </w:lvl>
   </w:abstractNum>
-  <w:abstractNum w:abstractNumId="6">
+  <w:abstractNum w:abstractNumId="7">
     <w:nsid w:val="62977991"/>
     <w:multiLevelType w:val="hybridMultilevel"/>
     <w:tmpl w:val="E08ABC18"/>
@@ -15686,7 +16694,7 @@
       </w:rPr>
     </w:lvl>
   </w:abstractNum>
-  <w:abstractNum w:abstractNumId="7">
+  <w:abstractNum w:abstractNumId="8">
     <w:nsid w:val="6C501127"/>
     <w:multiLevelType w:val="hybridMultilevel"/>
     <w:tmpl w:val="8B4A4116"/>
@@ -15799,7 +16807,95 @@
       </w:rPr>
     </w:lvl>
   </w:abstractNum>
-  <w:abstractNum w:abstractNumId="8">
+  <w:abstractNum w:abstractNumId="9">
+    <w:nsid w:val="74744843"/>
+    <w:multiLevelType w:val="hybridMultilevel"/>
+    <w:tmpl w:val="AADE7AE2"/>
+    <w:lvl w:ilvl="0" w:tplc="D9EE047E">
+      <w:numFmt w:val="decimal"/>
+      <w:lvlText w:val="%1."/>
+      <w:lvlJc w:val="left"/>
+      <w:pPr>
+        <w:ind w:left="780" w:hanging="360"/>
+      </w:pPr>
+      <w:rPr>
+        <w:rFonts w:hint="default"/>
+      </w:rPr>
+    </w:lvl>
+    <w:lvl w:ilvl="1" w:tplc="04090019" w:tentative="1">
+      <w:start w:val="1"/>
+      <w:numFmt w:val="lowerLetter"/>
+      <w:lvlText w:val="%2)"/>
+      <w:lvlJc w:val="left"/>
+      <w:pPr>
+        <w:ind w:left="1260" w:hanging="420"/>
+      </w:pPr>
+    </w:lvl>
+    <w:lvl w:ilvl="2" w:tplc="0409001B" w:tentative="1">
+      <w:start w:val="1"/>
+      <w:numFmt w:val="lowerRoman"/>
+      <w:lvlText w:val="%3."/>
+      <w:lvlJc w:val="right"/>
+      <w:pPr>
+        <w:ind w:left="1680" w:hanging="420"/>
+      </w:pPr>
+    </w:lvl>
+    <w:lvl w:ilvl="3" w:tplc="0409000F" w:tentative="1">
+      <w:start w:val="1"/>
+      <w:numFmt w:val="decimal"/>
+      <w:lvlText w:val="%4."/>
+      <w:lvlJc w:val="left"/>
+      <w:pPr>
+        <w:ind w:left="2100" w:hanging="420"/>
+      </w:pPr>
+    </w:lvl>
+    <w:lvl w:ilvl="4" w:tplc="04090019" w:tentative="1">
+      <w:start w:val="1"/>
+      <w:numFmt w:val="lowerLetter"/>
+      <w:lvlText w:val="%5)"/>
+      <w:lvlJc w:val="left"/>
+      <w:pPr>
+        <w:ind w:left="2520" w:hanging="420"/>
+      </w:pPr>
+    </w:lvl>
+    <w:lvl w:ilvl="5" w:tplc="0409001B" w:tentative="1">
+      <w:start w:val="1"/>
+      <w:numFmt w:val="lowerRoman"/>
+      <w:lvlText w:val="%6."/>
+      <w:lvlJc w:val="right"/>
+      <w:pPr>
+        <w:ind w:left="2940" w:hanging="420"/>
+      </w:pPr>
+    </w:lvl>
+    <w:lvl w:ilvl="6" w:tplc="0409000F" w:tentative="1">
+      <w:start w:val="1"/>
+      <w:numFmt w:val="decimal"/>
+      <w:lvlText w:val="%7."/>
+      <w:lvlJc w:val="left"/>
+      <w:pPr>
+        <w:ind w:left="3360" w:hanging="420"/>
+      </w:pPr>
+    </w:lvl>
+    <w:lvl w:ilvl="7" w:tplc="04090019" w:tentative="1">
+      <w:start w:val="1"/>
+      <w:numFmt w:val="lowerLetter"/>
+      <w:lvlText w:val="%8)"/>
+      <w:lvlJc w:val="left"/>
+      <w:pPr>
+        <w:ind w:left="3780" w:hanging="420"/>
+      </w:pPr>
+    </w:lvl>
+    <w:lvl w:ilvl="8" w:tplc="0409001B" w:tentative="1">
+      <w:start w:val="1"/>
+      <w:numFmt w:val="lowerRoman"/>
+      <w:lvlText w:val="%9."/>
+      <w:lvlJc w:val="right"/>
+      <w:pPr>
+        <w:ind w:left="4200" w:hanging="420"/>
+      </w:pPr>
+    </w:lvl>
+  </w:abstractNum>
+  <w:abstractNum w:abstractNumId="10">
     <w:nsid w:val="76380337"/>
     <w:multiLevelType w:val="multilevel"/>
     <w:tmpl w:val="65E8F93C"/>
@@ -15921,31 +17017,37 @@
     </w:lvl>
   </w:abstractNum>
   <w:num w:numId="1">
-    <w:abstractNumId w:val="3"/>
+    <w:abstractNumId w:val="4"/>
   </w:num>
   <w:num w:numId="2">
-    <w:abstractNumId w:val="8"/>
+    <w:abstractNumId w:val="10"/>
   </w:num>
   <w:num w:numId="3">
     <w:abstractNumId w:val="0"/>
   </w:num>
   <w:num w:numId="4">
+    <w:abstractNumId w:val="3"/>
+  </w:num>
+  <w:num w:numId="5">
+    <w:abstractNumId w:val="8"/>
+  </w:num>
+  <w:num w:numId="6">
+    <w:abstractNumId w:val="6"/>
+  </w:num>
+  <w:num w:numId="7">
+    <w:abstractNumId w:val="5"/>
+  </w:num>
+  <w:num w:numId="8">
     <w:abstractNumId w:val="2"/>
   </w:num>
-  <w:num w:numId="5">
+  <w:num w:numId="9">
     <w:abstractNumId w:val="7"/>
   </w:num>
-  <w:num w:numId="6">
-    <w:abstractNumId w:val="5"/>
+  <w:num w:numId="10">
+    <w:abstractNumId w:val="9"/>
   </w:num>
-  <w:num w:numId="7">
-    <w:abstractNumId w:val="4"/>
-  </w:num>
-  <w:num w:numId="8">
+  <w:num w:numId="11">
     <w:abstractNumId w:val="1"/>
-  </w:num>
-  <w:num w:numId="9">
-    <w:abstractNumId w:val="6"/>
   </w:num>
 </w:numbering>
 </file>
@@ -16948,7 +18050,7 @@
 </file>
 
 <file path=customXml/itemProps1.xml><?xml version="1.0" encoding="utf-8"?>
-<ds:datastoreItem xmlns:ds="http://schemas.openxmlformats.org/officeDocument/2006/customXml" ds:itemID="{27BFB30A-3AAB-4055-9501-C037FE16F554}">
+<ds:datastoreItem xmlns:ds="http://schemas.openxmlformats.org/officeDocument/2006/customXml" ds:itemID="{9018A8E6-23C8-4668-BC83-8FC23834477E}">
   <ds:schemaRefs>
     <ds:schemaRef ds:uri="http://schemas.openxmlformats.org/officeDocument/2006/bibliography"/>
   </ds:schemaRefs>

</xml_diff>

<commit_message>
CookBook ML chapter added
</commit_message>
<xml_diff>
--- a/CookBook.docx
+++ b/CookBook.docx
@@ -20,6 +20,7 @@
           <w:docPartUnique/>
         </w:docPartObj>
       </w:sdtPr>
+      <w:sdtEndPr/>
       <w:sdtContent>
         <w:p>
           <w:pPr>
@@ -4385,17 +4386,7 @@
                 <w:rFonts w:hint="eastAsia"/>
                 <w:noProof/>
               </w:rPr>
-              <w:t>的</w:t>
-            </w:r>
-            <w:bookmarkStart w:id="0" w:name="_GoBack"/>
-            <w:bookmarkEnd w:id="0"/>
-            <w:r>
-              <w:rPr>
-                <w:rStyle w:val="a4"/>
-                <w:rFonts w:hint="eastAsia"/>
-                <w:noProof/>
-              </w:rPr>
-              <w:t>无序数字元素列表求其中位数</w:t>
+              <w:t>的无序数字元素列表求其中位数</w:t>
             </w:r>
             <w:r>
               <w:rPr>
@@ -7342,7 +7333,7 @@
           <w:numId w:val="2"/>
         </w:numPr>
       </w:pPr>
-      <w:bookmarkStart w:id="1" w:name="_Toc507149697"/>
+      <w:bookmarkStart w:id="0" w:name="_Toc507149697"/>
       <w:r>
         <w:rPr>
           <w:rFonts w:hint="eastAsia"/>
@@ -7350,7 +7341,7 @@
         <w:lastRenderedPageBreak/>
         <w:t>C/C++</w:t>
       </w:r>
-      <w:bookmarkEnd w:id="1"/>
+      <w:bookmarkEnd w:id="0"/>
     </w:p>
     <w:p>
       <w:pPr>
@@ -7360,7 +7351,7 @@
           <w:numId w:val="2"/>
         </w:numPr>
       </w:pPr>
-      <w:bookmarkStart w:id="2" w:name="_Toc507149698"/>
+      <w:bookmarkStart w:id="1" w:name="_Toc507149698"/>
       <w:r>
         <w:rPr>
           <w:rFonts w:hint="eastAsia"/>
@@ -7373,7 +7364,7 @@
         </w:rPr>
         <w:t>关键字</w:t>
       </w:r>
-      <w:bookmarkEnd w:id="2"/>
+      <w:bookmarkEnd w:id="1"/>
       <w:r>
         <w:rPr>
           <w:rFonts w:hint="eastAsia"/>
@@ -14085,7 +14076,7 @@
       <w:pPr>
         <w:pStyle w:val="2"/>
       </w:pPr>
-      <w:bookmarkStart w:id="3" w:name="_Toc507149699"/>
+      <w:bookmarkStart w:id="2" w:name="_Toc507149699"/>
       <w:r>
         <w:rPr>
           <w:rFonts w:hint="eastAsia"/>
@@ -14098,7 +14089,7 @@
         </w:rPr>
         <w:t>函数传值与传引用</w:t>
       </w:r>
-      <w:bookmarkEnd w:id="3"/>
+      <w:bookmarkEnd w:id="2"/>
     </w:p>
     <w:p>
       <w:pPr>
@@ -14328,7 +14319,7 @@
       <w:pPr>
         <w:pStyle w:val="2"/>
       </w:pPr>
-      <w:bookmarkStart w:id="4" w:name="_Toc507149700"/>
+      <w:bookmarkStart w:id="3" w:name="_Toc507149700"/>
       <w:r>
         <w:rPr>
           <w:rFonts w:hint="eastAsia"/>
@@ -14342,7 +14333,7 @@
         </w:rPr>
         <w:t>字符串转整型问题</w:t>
       </w:r>
-      <w:bookmarkEnd w:id="4"/>
+      <w:bookmarkEnd w:id="3"/>
     </w:p>
     <w:p>
       <w:pPr>
@@ -14753,7 +14744,7 @@
       <w:pPr>
         <w:pStyle w:val="2"/>
       </w:pPr>
-      <w:bookmarkStart w:id="5" w:name="_Toc507149701"/>
+      <w:bookmarkStart w:id="4" w:name="_Toc507149701"/>
       <w:r>
         <w:rPr>
           <w:rFonts w:hint="eastAsia"/>
@@ -14766,7 +14757,7 @@
         </w:rPr>
         <w:t>操作符重载</w:t>
       </w:r>
-      <w:bookmarkEnd w:id="5"/>
+      <w:bookmarkEnd w:id="4"/>
     </w:p>
     <w:p/>
     <w:p>
@@ -14787,7 +14778,7 @@
           <w:numId w:val="2"/>
         </w:numPr>
       </w:pPr>
-      <w:bookmarkStart w:id="6" w:name="_Toc507149702"/>
+      <w:bookmarkStart w:id="5" w:name="_Toc507149702"/>
       <w:r>
         <w:t>P</w:t>
       </w:r>
@@ -14797,7 +14788,7 @@
         </w:rPr>
         <w:t>ython</w:t>
       </w:r>
-      <w:bookmarkEnd w:id="6"/>
+      <w:bookmarkEnd w:id="5"/>
     </w:p>
     <w:p>
       <w:pPr>
@@ -14807,14 +14798,14 @@
           <w:numId w:val="2"/>
         </w:numPr>
       </w:pPr>
-      <w:bookmarkStart w:id="7" w:name="_Toc507149703"/>
+      <w:bookmarkStart w:id="6" w:name="_Toc507149703"/>
       <w:r>
         <w:rPr>
           <w:rFonts w:hint="eastAsia"/>
         </w:rPr>
         <w:t>可变类型与非可变类型</w:t>
       </w:r>
-      <w:bookmarkEnd w:id="7"/>
+      <w:bookmarkEnd w:id="6"/>
     </w:p>
     <w:p>
       <w:pPr>
@@ -15126,14 +15117,14 @@
           <w:numId w:val="2"/>
         </w:numPr>
       </w:pPr>
-      <w:bookmarkStart w:id="8" w:name="_Toc507149704"/>
+      <w:bookmarkStart w:id="7" w:name="_Toc507149704"/>
       <w:r>
         <w:rPr>
           <w:rFonts w:hint="eastAsia"/>
         </w:rPr>
         <w:t>静态方法，实例方法与类方法</w:t>
       </w:r>
-      <w:bookmarkEnd w:id="8"/>
+      <w:bookmarkEnd w:id="7"/>
     </w:p>
     <w:p>
       <w:pPr>
@@ -15643,14 +15634,14 @@
           <w:numId w:val="2"/>
         </w:numPr>
       </w:pPr>
-      <w:bookmarkStart w:id="9" w:name="_Toc507149705"/>
+      <w:bookmarkStart w:id="8" w:name="_Toc507149705"/>
       <w:r>
         <w:rPr>
           <w:rFonts w:hint="eastAsia"/>
         </w:rPr>
         <w:t>类变量与实例变量</w:t>
       </w:r>
-      <w:bookmarkEnd w:id="9"/>
+      <w:bookmarkEnd w:id="8"/>
     </w:p>
     <w:p>
       <w:pPr>
@@ -17429,7 +17420,7 @@
           <w:numId w:val="2"/>
         </w:numPr>
       </w:pPr>
-      <w:bookmarkStart w:id="10" w:name="_Toc507149706"/>
+      <w:bookmarkStart w:id="9" w:name="_Toc507149706"/>
       <w:r>
         <w:rPr>
           <w:rFonts w:hint="eastAsia"/>
@@ -17442,7 +17433,7 @@
         </w:rPr>
         <w:t>自省特性</w:t>
       </w:r>
-      <w:bookmarkEnd w:id="10"/>
+      <w:bookmarkEnd w:id="9"/>
     </w:p>
     <w:p>
       <w:pPr>
@@ -17492,14 +17483,14 @@
           <w:numId w:val="2"/>
         </w:numPr>
       </w:pPr>
-      <w:bookmarkStart w:id="11" w:name="_Toc507149707"/>
+      <w:bookmarkStart w:id="10" w:name="_Toc507149707"/>
       <w:r>
         <w:rPr>
           <w:rFonts w:hint="eastAsia"/>
         </w:rPr>
         <w:t>列表推导式与字典推导式</w:t>
       </w:r>
-      <w:bookmarkEnd w:id="11"/>
+      <w:bookmarkEnd w:id="10"/>
     </w:p>
     <w:p>
       <w:pPr>
@@ -18230,7 +18221,7 @@
           <w:numId w:val="2"/>
         </w:numPr>
       </w:pPr>
-      <w:bookmarkStart w:id="12" w:name="_Toc507149708"/>
+      <w:bookmarkStart w:id="11" w:name="_Toc507149708"/>
       <w:r>
         <w:rPr>
           <w:rFonts w:hint="eastAsia"/>
@@ -18238,12 +18229,11 @@
         <w:lastRenderedPageBreak/>
         <w:t>深拷贝与浅拷贝</w:t>
       </w:r>
-      <w:bookmarkEnd w:id="12"/>
-    </w:p>
-    <w:p>
-      <w:pPr>
-        <w:rPr>
-          <w:rFonts w:hint="eastAsia"/>
+      <w:bookmarkEnd w:id="11"/>
+    </w:p>
+    <w:p>
+      <w:pPr>
+        <w:rPr>
           <w:sz w:val="24"/>
           <w:szCs w:val="24"/>
         </w:rPr>
@@ -18301,7 +18291,6 @@
     <w:p>
       <w:pPr>
         <w:rPr>
-          <w:rFonts w:hint="eastAsia"/>
           <w:b/>
           <w:sz w:val="24"/>
           <w:szCs w:val="24"/>
@@ -18338,7 +18327,6 @@
     <w:p>
       <w:pPr>
         <w:rPr>
-          <w:rFonts w:hint="eastAsia"/>
           <w:b/>
           <w:sz w:val="24"/>
           <w:szCs w:val="24"/>
@@ -18366,7 +18354,6 @@
     <w:p>
       <w:pPr>
         <w:rPr>
-          <w:rFonts w:hint="eastAsia"/>
           <w:b/>
           <w:sz w:val="24"/>
           <w:szCs w:val="24"/>
@@ -18394,7 +18381,6 @@
     <w:p>
       <w:pPr>
         <w:rPr>
-          <w:rFonts w:hint="eastAsia"/>
           <w:b/>
           <w:sz w:val="24"/>
           <w:szCs w:val="24"/>
@@ -18431,7 +18417,6 @@
     <w:p>
       <w:pPr>
         <w:rPr>
-          <w:rFonts w:hint="eastAsia"/>
           <w:b/>
           <w:sz w:val="24"/>
           <w:szCs w:val="24"/>
@@ -18468,7 +18453,6 @@
     <w:p>
       <w:pPr>
         <w:rPr>
-          <w:rFonts w:hint="eastAsia"/>
           <w:b/>
           <w:sz w:val="24"/>
           <w:szCs w:val="24"/>
@@ -18609,17 +18593,15 @@
     <w:p>
       <w:pPr>
         <w:rPr>
-          <w:rFonts w:hint="eastAsia"/>
-          <w:b/>
-          <w:sz w:val="24"/>
-          <w:szCs w:val="24"/>
-        </w:rPr>
-      </w:pPr>
-    </w:p>
-    <w:p>
-      <w:pPr>
-        <w:rPr>
-          <w:rFonts w:hint="eastAsia"/>
+          <w:b/>
+          <w:sz w:val="24"/>
+          <w:szCs w:val="24"/>
+        </w:rPr>
+      </w:pPr>
+    </w:p>
+    <w:p>
+      <w:pPr>
+        <w:rPr>
           <w:b/>
           <w:sz w:val="24"/>
           <w:szCs w:val="24"/>
@@ -18657,7 +18639,6 @@
     <w:p>
       <w:pPr>
         <w:rPr>
-          <w:rFonts w:hint="eastAsia"/>
           <w:b/>
           <w:sz w:val="24"/>
           <w:szCs w:val="24"/>
@@ -18701,7 +18682,6 @@
           <w:tab w:val="left" w:pos="2310"/>
         </w:tabs>
         <w:rPr>
-          <w:rFonts w:hint="eastAsia"/>
           <w:b/>
           <w:sz w:val="24"/>
           <w:szCs w:val="24"/>
@@ -18739,7 +18719,6 @@
     <w:p>
       <w:pPr>
         <w:rPr>
-          <w:rFonts w:hint="eastAsia"/>
           <w:b/>
           <w:sz w:val="24"/>
           <w:szCs w:val="24"/>
@@ -18786,7 +18765,6 @@
     <w:p>
       <w:pPr>
         <w:rPr>
-          <w:rFonts w:hint="eastAsia"/>
           <w:b/>
           <w:i/>
           <w:sz w:val="24"/>
@@ -18864,7 +18842,6 @@
     <w:p>
       <w:pPr>
         <w:rPr>
-          <w:rFonts w:hint="eastAsia"/>
           <w:b/>
           <w:i/>
           <w:sz w:val="24"/>
@@ -18884,16 +18861,14 @@
     <w:p>
       <w:pPr>
         <w:rPr>
-          <w:rFonts w:hint="eastAsia"/>
-          <w:sz w:val="24"/>
-          <w:szCs w:val="24"/>
-        </w:rPr>
-      </w:pPr>
-    </w:p>
-    <w:p>
-      <w:pPr>
-        <w:rPr>
-          <w:rFonts w:hint="eastAsia"/>
+          <w:sz w:val="24"/>
+          <w:szCs w:val="24"/>
+        </w:rPr>
+      </w:pPr>
+    </w:p>
+    <w:p>
+      <w:pPr>
+        <w:rPr>
           <w:sz w:val="24"/>
           <w:szCs w:val="24"/>
         </w:rPr>
@@ -18932,7 +18907,6 @@
         </w:numPr>
         <w:ind w:firstLineChars="0"/>
         <w:rPr>
-          <w:rFonts w:hint="eastAsia"/>
           <w:sz w:val="24"/>
           <w:szCs w:val="24"/>
         </w:rPr>
@@ -19077,7 +19051,6 @@
     <w:p>
       <w:pPr>
         <w:rPr>
-          <w:rFonts w:hint="eastAsia"/>
           <w:b/>
           <w:sz w:val="24"/>
           <w:szCs w:val="24"/>
@@ -19096,7 +19069,6 @@
     <w:p>
       <w:pPr>
         <w:rPr>
-          <w:rFonts w:hint="eastAsia"/>
           <w:b/>
           <w:sz w:val="24"/>
           <w:szCs w:val="24"/>
@@ -19115,7 +19087,6 @@
     <w:p>
       <w:pPr>
         <w:rPr>
-          <w:rFonts w:hint="eastAsia"/>
           <w:b/>
           <w:sz w:val="24"/>
           <w:szCs w:val="24"/>
@@ -19134,7 +19105,6 @@
     <w:p>
       <w:pPr>
         <w:rPr>
-          <w:rFonts w:hint="eastAsia"/>
           <w:b/>
           <w:sz w:val="24"/>
           <w:szCs w:val="24"/>
@@ -19163,7 +19133,6 @@
     <w:p>
       <w:pPr>
         <w:rPr>
-          <w:rFonts w:hint="eastAsia"/>
           <w:b/>
           <w:sz w:val="24"/>
           <w:szCs w:val="24"/>
@@ -19182,7 +19151,6 @@
     <w:p>
       <w:pPr>
         <w:rPr>
-          <w:rFonts w:hint="eastAsia"/>
           <w:b/>
           <w:sz w:val="24"/>
           <w:szCs w:val="24"/>
@@ -19211,7 +19179,6 @@
     <w:p>
       <w:pPr>
         <w:rPr>
-          <w:rFonts w:hint="eastAsia"/>
           <w:b/>
           <w:sz w:val="24"/>
           <w:szCs w:val="24"/>
@@ -19249,7 +19216,6 @@
     <w:p>
       <w:pPr>
         <w:rPr>
-          <w:rFonts w:hint="eastAsia"/>
           <w:b/>
           <w:sz w:val="24"/>
           <w:szCs w:val="24"/>
@@ -19288,7 +19254,6 @@
     <w:p>
       <w:pPr>
         <w:rPr>
-          <w:rFonts w:hint="eastAsia"/>
           <w:b/>
           <w:sz w:val="24"/>
           <w:szCs w:val="24"/>
@@ -19326,7 +19291,6 @@
     <w:p>
       <w:pPr>
         <w:rPr>
-          <w:rFonts w:hint="eastAsia"/>
           <w:sz w:val="24"/>
           <w:szCs w:val="24"/>
         </w:rPr>
@@ -19341,7 +19305,6 @@
         </w:numPr>
         <w:ind w:firstLineChars="0"/>
         <w:rPr>
-          <w:rFonts w:hint="eastAsia"/>
           <w:sz w:val="24"/>
           <w:szCs w:val="24"/>
         </w:rPr>
@@ -19540,7 +19503,6 @@
     <w:p>
       <w:pPr>
         <w:rPr>
-          <w:rFonts w:hint="eastAsia"/>
           <w:b/>
           <w:i/>
           <w:sz w:val="24"/>
@@ -19560,16 +19522,14 @@
     <w:p>
       <w:pPr>
         <w:rPr>
-          <w:rFonts w:hint="eastAsia"/>
-          <w:sz w:val="24"/>
-          <w:szCs w:val="24"/>
-        </w:rPr>
-      </w:pPr>
-    </w:p>
-    <w:p>
-      <w:pPr>
-        <w:rPr>
-          <w:rFonts w:hint="eastAsia"/>
+          <w:sz w:val="24"/>
+          <w:szCs w:val="24"/>
+        </w:rPr>
+      </w:pPr>
+    </w:p>
+    <w:p>
+      <w:pPr>
+        <w:rPr>
           <w:sz w:val="24"/>
           <w:szCs w:val="24"/>
         </w:rPr>
@@ -19692,7 +19652,6 @@
     <w:p>
       <w:pPr>
         <w:rPr>
-          <w:rFonts w:hint="eastAsia"/>
           <w:b/>
           <w:sz w:val="24"/>
           <w:szCs w:val="24"/>
@@ -19729,7 +19688,6 @@
     <w:p>
       <w:pPr>
         <w:rPr>
-          <w:rFonts w:hint="eastAsia"/>
           <w:b/>
           <w:sz w:val="24"/>
           <w:szCs w:val="24"/>
@@ -19766,7 +19724,6 @@
     <w:p>
       <w:pPr>
         <w:rPr>
-          <w:rFonts w:hint="eastAsia"/>
           <w:b/>
           <w:sz w:val="24"/>
           <w:szCs w:val="24"/>
@@ -19829,7 +19786,6 @@
     <w:p>
       <w:pPr>
         <w:rPr>
-          <w:rFonts w:hint="eastAsia"/>
           <w:b/>
           <w:sz w:val="24"/>
           <w:szCs w:val="24"/>
@@ -19966,7 +19922,6 @@
     <w:p>
       <w:pPr>
         <w:rPr>
-          <w:rFonts w:hint="eastAsia"/>
           <w:b/>
           <w:sz w:val="24"/>
           <w:szCs w:val="24"/>
@@ -20029,7 +19984,6 @@
     <w:p>
       <w:pPr>
         <w:rPr>
-          <w:rFonts w:hint="eastAsia"/>
           <w:b/>
           <w:sz w:val="24"/>
           <w:szCs w:val="24"/>
@@ -20171,7 +20125,7 @@
           <w:numId w:val="2"/>
         </w:numPr>
       </w:pPr>
-      <w:bookmarkStart w:id="13" w:name="_Toc507149709"/>
+      <w:bookmarkStart w:id="12" w:name="_Toc507149709"/>
       <w:r>
         <w:rPr>
           <w:rFonts w:hint="eastAsia"/>
@@ -20197,7 +20151,7 @@
         </w:rPr>
         <w:t>__init__( )</w:t>
       </w:r>
-      <w:bookmarkEnd w:id="13"/>
+      <w:bookmarkEnd w:id="12"/>
     </w:p>
     <w:p>
       <w:pPr>
@@ -20875,7 +20829,7 @@
           <w:numId w:val="2"/>
         </w:numPr>
       </w:pPr>
-      <w:bookmarkStart w:id="14" w:name="_Toc507149710"/>
+      <w:bookmarkStart w:id="13" w:name="_Toc507149710"/>
       <w:r>
         <w:rPr>
           <w:rFonts w:hint="eastAsia"/>
@@ -20900,7 +20854,7 @@
         </w:rPr>
         <w:t>.format</w:t>
       </w:r>
-      <w:bookmarkEnd w:id="14"/>
+      <w:bookmarkEnd w:id="13"/>
     </w:p>
     <w:p>
       <w:pPr>
@@ -21898,7 +21852,7 @@
           <w:numId w:val="2"/>
         </w:numPr>
       </w:pPr>
-      <w:bookmarkStart w:id="15" w:name="_Toc507149711"/>
+      <w:bookmarkStart w:id="14" w:name="_Toc507149711"/>
       <w:r>
         <w:rPr>
           <w:rFonts w:hint="eastAsia"/>
@@ -21929,7 +21883,7 @@
         </w:rPr>
         <w:t>**kwargs</w:t>
       </w:r>
-      <w:bookmarkEnd w:id="15"/>
+      <w:bookmarkEnd w:id="14"/>
     </w:p>
     <w:p>
       <w:pPr>
@@ -22229,14 +22183,14 @@
           <w:numId w:val="2"/>
         </w:numPr>
       </w:pPr>
-      <w:bookmarkStart w:id="16" w:name="_Toc507149712"/>
+      <w:bookmarkStart w:id="15" w:name="_Toc507149712"/>
       <w:r>
         <w:rPr>
           <w:rFonts w:hint="eastAsia"/>
         </w:rPr>
         <w:t>常见的几种设计模式</w:t>
       </w:r>
-      <w:bookmarkEnd w:id="16"/>
+      <w:bookmarkEnd w:id="15"/>
     </w:p>
     <w:p>
       <w:pPr>
@@ -23559,7 +23513,7 @@
           <w:numId w:val="2"/>
         </w:numPr>
       </w:pPr>
-      <w:bookmarkStart w:id="17" w:name="_Toc507149713"/>
+      <w:bookmarkStart w:id="16" w:name="_Toc507149713"/>
       <w:r>
         <w:rPr>
           <w:rFonts w:hint="eastAsia"/>
@@ -23572,7 +23526,7 @@
         </w:rPr>
         <w:t>变量的作用域</w:t>
       </w:r>
-      <w:bookmarkEnd w:id="17"/>
+      <w:bookmarkEnd w:id="16"/>
     </w:p>
     <w:p>
       <w:pPr>
@@ -24276,7 +24230,7 @@
           <w:numId w:val="2"/>
         </w:numPr>
       </w:pPr>
-      <w:bookmarkStart w:id="18" w:name="_Toc507149714"/>
+      <w:bookmarkStart w:id="17" w:name="_Toc507149714"/>
       <w:r>
         <w:rPr>
           <w:rFonts w:hint="eastAsia"/>
@@ -24290,7 +24244,7 @@
         </w:rPr>
         <w:t>线程全局锁及协程</w:t>
       </w:r>
-      <w:bookmarkEnd w:id="18"/>
+      <w:bookmarkEnd w:id="17"/>
     </w:p>
     <w:p>
       <w:pPr>
@@ -24684,14 +24638,14 @@
           <w:numId w:val="2"/>
         </w:numPr>
       </w:pPr>
-      <w:bookmarkStart w:id="19" w:name="_Toc507149715"/>
+      <w:bookmarkStart w:id="18" w:name="_Toc507149715"/>
       <w:r>
         <w:rPr>
           <w:rFonts w:hint="eastAsia"/>
         </w:rPr>
         <w:t>闭包</w:t>
       </w:r>
-      <w:bookmarkEnd w:id="19"/>
+      <w:bookmarkEnd w:id="18"/>
     </w:p>
     <w:p>
       <w:pPr>
@@ -25597,7 +25551,7 @@
           <w:numId w:val="2"/>
         </w:numPr>
       </w:pPr>
-      <w:bookmarkStart w:id="20" w:name="_Toc507149716"/>
+      <w:bookmarkStart w:id="19" w:name="_Toc507149716"/>
       <w:r>
         <w:rPr>
           <w:rFonts w:hint="eastAsia"/>
@@ -25622,7 +25576,7 @@
         </w:rPr>
         <w:t>式表达式</w:t>
       </w:r>
-      <w:bookmarkEnd w:id="20"/>
+      <w:bookmarkEnd w:id="19"/>
     </w:p>
     <w:p>
       <w:pPr>
@@ -25633,7 +25587,6 @@
         </w:numPr>
         <w:ind w:firstLineChars="0"/>
         <w:rPr>
-          <w:rFonts w:hint="eastAsia"/>
           <w:sz w:val="24"/>
           <w:szCs w:val="24"/>
         </w:rPr>
@@ -25659,7 +25612,6 @@
       <w:pPr>
         <w:ind w:firstLine="420"/>
         <w:rPr>
-          <w:rFonts w:hint="eastAsia"/>
           <w:sz w:val="24"/>
           <w:szCs w:val="24"/>
         </w:rPr>
@@ -25677,7 +25629,6 @@
       <w:pPr>
         <w:ind w:firstLine="420"/>
         <w:rPr>
-          <w:rFonts w:hint="eastAsia"/>
           <w:sz w:val="24"/>
           <w:szCs w:val="24"/>
         </w:rPr>
@@ -25711,7 +25662,6 @@
       <w:pPr>
         <w:ind w:firstLine="420"/>
         <w:rPr>
-          <w:rFonts w:hint="eastAsia"/>
           <w:sz w:val="24"/>
           <w:szCs w:val="24"/>
         </w:rPr>
@@ -25729,7 +25679,6 @@
       <w:pPr>
         <w:ind w:firstLine="420"/>
         <w:rPr>
-          <w:rFonts w:hint="eastAsia"/>
           <w:sz w:val="24"/>
           <w:szCs w:val="24"/>
         </w:rPr>
@@ -25752,7 +25701,6 @@
         </w:numPr>
         <w:ind w:firstLineChars="0"/>
         <w:rPr>
-          <w:rFonts w:hint="eastAsia"/>
           <w:sz w:val="24"/>
           <w:szCs w:val="24"/>
         </w:rPr>
@@ -25811,7 +25759,6 @@
         <w:pStyle w:val="a3"/>
         <w:ind w:left="420" w:firstLineChars="0" w:firstLine="0"/>
         <w:rPr>
-          <w:rFonts w:hint="eastAsia"/>
           <w:sz w:val="24"/>
           <w:szCs w:val="24"/>
         </w:rPr>
@@ -25833,7 +25780,6 @@
         </w:numPr>
         <w:ind w:firstLineChars="0"/>
         <w:rPr>
-          <w:rFonts w:hint="eastAsia"/>
           <w:sz w:val="24"/>
           <w:szCs w:val="24"/>
         </w:rPr>
@@ -25916,7 +25862,6 @@
         <w:pStyle w:val="a3"/>
         <w:ind w:left="420" w:firstLineChars="0" w:firstLine="0"/>
         <w:rPr>
-          <w:rFonts w:hint="eastAsia"/>
           <w:sz w:val="24"/>
           <w:szCs w:val="24"/>
         </w:rPr>
@@ -25935,7 +25880,6 @@
         <w:pStyle w:val="a3"/>
         <w:ind w:left="420" w:firstLineChars="0" w:firstLine="0"/>
         <w:rPr>
-          <w:rFonts w:hint="eastAsia"/>
           <w:sz w:val="24"/>
           <w:szCs w:val="24"/>
         </w:rPr>
@@ -25954,7 +25898,6 @@
         <w:pStyle w:val="a3"/>
         <w:ind w:left="420" w:firstLineChars="0" w:firstLine="0"/>
         <w:rPr>
-          <w:rFonts w:hint="eastAsia"/>
           <w:sz w:val="24"/>
           <w:szCs w:val="24"/>
         </w:rPr>
@@ -25986,7 +25929,7 @@
           <w:numId w:val="2"/>
         </w:numPr>
       </w:pPr>
-      <w:bookmarkStart w:id="21" w:name="_Toc507149717"/>
+      <w:bookmarkStart w:id="20" w:name="_Toc507149717"/>
       <w:r>
         <w:rPr>
           <w:rFonts w:hint="eastAsia"/>
@@ -25999,7 +25942,7 @@
         </w:rPr>
         <w:t>(incode/decode)</w:t>
       </w:r>
-      <w:bookmarkEnd w:id="21"/>
+      <w:bookmarkEnd w:id="20"/>
     </w:p>
     <w:p/>
     <w:p>
@@ -26010,7 +25953,7 @@
           <w:numId w:val="2"/>
         </w:numPr>
       </w:pPr>
-      <w:bookmarkStart w:id="22" w:name="_Toc507149718"/>
+      <w:bookmarkStart w:id="21" w:name="_Toc507149718"/>
       <w:r>
         <w:rPr>
           <w:rFonts w:hint="eastAsia"/>
@@ -26023,7 +25966,7 @@
         </w:rPr>
         <w:t>与生成器</w:t>
       </w:r>
-      <w:bookmarkEnd w:id="22"/>
+      <w:bookmarkEnd w:id="21"/>
     </w:p>
     <w:p>
       <w:pPr>
@@ -27055,14 +26998,14 @@
           <w:numId w:val="2"/>
         </w:numPr>
       </w:pPr>
-      <w:bookmarkStart w:id="23" w:name="_Toc507149719"/>
+      <w:bookmarkStart w:id="22" w:name="_Toc507149719"/>
       <w:r>
         <w:rPr>
           <w:rFonts w:hint="eastAsia"/>
         </w:rPr>
         <w:t>装饰器</w:t>
       </w:r>
-      <w:bookmarkEnd w:id="23"/>
+      <w:bookmarkEnd w:id="22"/>
     </w:p>
     <w:p>
       <w:pPr>
@@ -27772,7 +27715,7 @@
           <w:numId w:val="2"/>
         </w:numPr>
       </w:pPr>
-      <w:bookmarkStart w:id="24" w:name="_Toc507149720"/>
+      <w:bookmarkStart w:id="23" w:name="_Toc507149720"/>
       <w:r>
         <w:rPr>
           <w:rFonts w:hint="eastAsia"/>
@@ -27785,7 +27728,7 @@
         </w:rPr>
         <w:t>中的重载</w:t>
       </w:r>
-      <w:bookmarkEnd w:id="24"/>
+      <w:bookmarkEnd w:id="23"/>
     </w:p>
     <w:p>
       <w:pPr>
@@ -28541,7 +28484,7 @@
           <w:numId w:val="2"/>
         </w:numPr>
       </w:pPr>
-      <w:bookmarkStart w:id="25" w:name="_Toc507149721"/>
+      <w:bookmarkStart w:id="24" w:name="_Toc507149721"/>
       <w:r>
         <w:rPr>
           <w:rFonts w:hint="eastAsia"/>
@@ -28554,7 +28497,7 @@
         </w:rPr>
         <w:t>新式类与旧式类</w:t>
       </w:r>
-      <w:bookmarkEnd w:id="25"/>
+      <w:bookmarkEnd w:id="24"/>
     </w:p>
     <w:p>
       <w:pPr>
@@ -29177,14 +29120,14 @@
           <w:numId w:val="2"/>
         </w:numPr>
       </w:pPr>
-      <w:bookmarkStart w:id="26" w:name="_Toc507149722"/>
+      <w:bookmarkStart w:id="25" w:name="_Toc507149722"/>
       <w:r>
         <w:rPr>
           <w:rFonts w:hint="eastAsia"/>
         </w:rPr>
         <w:t>邮箱地址正则表达式</w:t>
       </w:r>
-      <w:bookmarkEnd w:id="26"/>
+      <w:bookmarkEnd w:id="25"/>
     </w:p>
     <w:p/>
     <w:p>
@@ -29194,11 +29137,8 @@
           <w:ilvl w:val="1"/>
           <w:numId w:val="2"/>
         </w:numPr>
-        <w:rPr>
-          <w:rFonts w:hint="eastAsia"/>
-        </w:rPr>
-      </w:pPr>
-      <w:bookmarkStart w:id="27" w:name="_Toc507149723"/>
+      </w:pPr>
+      <w:bookmarkStart w:id="26" w:name="_Toc507149723"/>
       <w:r>
         <w:rPr>
           <w:rFonts w:hint="eastAsia"/>
@@ -29238,15 +29178,9 @@
       <w:r>
         <w:t>…</w:t>
       </w:r>
-      <w:bookmarkEnd w:id="27"/>
-    </w:p>
-    <w:p>
-      <w:pPr>
-        <w:rPr>
-          <w:rFonts w:hint="eastAsia"/>
-        </w:rPr>
-      </w:pPr>
-    </w:p>
+      <w:bookmarkEnd w:id="26"/>
+    </w:p>
+    <w:p/>
     <w:p>
       <w:pPr>
         <w:pStyle w:val="2"/>
@@ -29254,11 +29188,8 @@
           <w:ilvl w:val="1"/>
           <w:numId w:val="2"/>
         </w:numPr>
-        <w:rPr>
-          <w:rFonts w:hint="eastAsia"/>
-        </w:rPr>
-      </w:pPr>
-      <w:bookmarkStart w:id="28" w:name="_Toc507149724"/>
+      </w:pPr>
+      <w:bookmarkStart w:id="27" w:name="_Toc507149724"/>
       <w:r>
         <w:rPr>
           <w:rFonts w:hint="eastAsia"/>
@@ -29277,12 +29208,11 @@
         </w:rPr>
         <w:t>is</w:t>
       </w:r>
-      <w:bookmarkEnd w:id="28"/>
-    </w:p>
-    <w:p>
-      <w:pPr>
-        <w:rPr>
-          <w:rFonts w:hint="eastAsia"/>
+      <w:bookmarkEnd w:id="27"/>
+    </w:p>
+    <w:p>
+      <w:pPr>
+        <w:rPr>
           <w:sz w:val="24"/>
           <w:szCs w:val="24"/>
         </w:rPr>
@@ -29379,11 +29309,8 @@
           <w:ilvl w:val="1"/>
           <w:numId w:val="2"/>
         </w:numPr>
-        <w:rPr>
-          <w:rFonts w:hint="eastAsia"/>
-        </w:rPr>
-      </w:pPr>
-      <w:bookmarkStart w:id="29" w:name="_Toc507149725"/>
+      </w:pPr>
+      <w:bookmarkStart w:id="28" w:name="_Toc507149725"/>
       <w:r>
         <w:rPr>
           <w:rFonts w:hint="eastAsia"/>
@@ -29402,7 +29329,7 @@
         </w:rPr>
         <w:t>readlines</w:t>
       </w:r>
-      <w:bookmarkEnd w:id="29"/>
+      <w:bookmarkEnd w:id="28"/>
     </w:p>
     <w:p>
       <w:pPr>
@@ -29413,7 +29340,6 @@
         </w:numPr>
         <w:ind w:firstLineChars="0"/>
         <w:rPr>
-          <w:rFonts w:hint="eastAsia"/>
           <w:sz w:val="24"/>
           <w:szCs w:val="24"/>
         </w:rPr>
@@ -29444,7 +29370,6 @@
         </w:numPr>
         <w:ind w:firstLineChars="0"/>
         <w:rPr>
-          <w:rFonts w:hint="eastAsia"/>
           <w:sz w:val="24"/>
           <w:szCs w:val="24"/>
         </w:rPr>
@@ -29475,7 +29400,6 @@
         </w:numPr>
         <w:ind w:firstLineChars="0"/>
         <w:rPr>
-          <w:rFonts w:hint="eastAsia"/>
           <w:sz w:val="24"/>
           <w:szCs w:val="24"/>
         </w:rPr>
@@ -29546,15 +29470,7 @@
           <w:sz w:val="24"/>
           <w:szCs w:val="24"/>
         </w:rPr>
-        <w:t xml:space="preserve">for line in </w:t>
-      </w:r>
-      <w:r>
-        <w:rPr>
-          <w:b/>
-          <w:sz w:val="24"/>
-          <w:szCs w:val="24"/>
-        </w:rPr>
-        <w:t xml:space="preserve">fh.readlines(): </w:t>
+        <w:t xml:space="preserve">for line in fh.readlines(): </w:t>
       </w:r>
       <w:r>
         <w:rPr>
@@ -29588,7 +29504,6 @@
     <w:p>
       <w:pPr>
         <w:rPr>
-          <w:rFonts w:hint="eastAsia"/>
           <w:b/>
           <w:sz w:val="24"/>
           <w:szCs w:val="24"/>
@@ -29663,19 +29578,18 @@
           <w:numId w:val="2"/>
         </w:numPr>
       </w:pPr>
-      <w:bookmarkStart w:id="30" w:name="_Toc507149726"/>
+      <w:bookmarkStart w:id="29" w:name="_Toc507149726"/>
       <w:r>
         <w:rPr>
           <w:rFonts w:hint="eastAsia"/>
         </w:rPr>
         <w:t>垃圾回收</w:t>
       </w:r>
-      <w:bookmarkEnd w:id="30"/>
-    </w:p>
-    <w:p>
-      <w:pPr>
-        <w:rPr>
-          <w:rFonts w:hint="eastAsia"/>
+      <w:bookmarkEnd w:id="29"/>
+    </w:p>
+    <w:p>
+      <w:pPr>
+        <w:rPr>
           <w:sz w:val="24"/>
           <w:szCs w:val="24"/>
         </w:rPr>
@@ -29778,7 +29692,6 @@
         </w:numPr>
         <w:ind w:firstLineChars="0"/>
         <w:rPr>
-          <w:rFonts w:hint="eastAsia"/>
           <w:sz w:val="24"/>
           <w:szCs w:val="24"/>
         </w:rPr>
@@ -29881,7 +29794,6 @@
         </w:numPr>
         <w:ind w:firstLineChars="0"/>
         <w:rPr>
-          <w:rFonts w:hint="eastAsia"/>
           <w:sz w:val="24"/>
           <w:szCs w:val="24"/>
         </w:rPr>
@@ -29942,14 +29854,14 @@
           <w:numId w:val="2"/>
         </w:numPr>
       </w:pPr>
-      <w:bookmarkStart w:id="31" w:name="_Toc507149727"/>
+      <w:bookmarkStart w:id="30" w:name="_Toc507149727"/>
       <w:r>
         <w:rPr>
           <w:rFonts w:hint="eastAsia"/>
         </w:rPr>
         <w:t>Algorithm</w:t>
       </w:r>
-      <w:bookmarkEnd w:id="31"/>
+      <w:bookmarkEnd w:id="30"/>
     </w:p>
     <w:p>
       <w:pPr>
@@ -29959,14 +29871,14 @@
           <w:numId w:val="2"/>
         </w:numPr>
       </w:pPr>
-      <w:bookmarkStart w:id="32" w:name="_Toc507149728"/>
+      <w:bookmarkStart w:id="31" w:name="_Toc507149728"/>
       <w:r>
         <w:rPr>
           <w:rFonts w:hint="eastAsia"/>
         </w:rPr>
         <w:t>时间复杂度计算</w:t>
       </w:r>
-      <w:bookmarkEnd w:id="32"/>
+      <w:bookmarkEnd w:id="31"/>
     </w:p>
     <w:p>
       <w:pPr>
@@ -30859,7 +30771,7 @@
           <w:numId w:val="2"/>
         </w:numPr>
       </w:pPr>
-      <w:bookmarkStart w:id="33" w:name="_Toc507149729"/>
+      <w:bookmarkStart w:id="32" w:name="_Toc507149729"/>
       <w:r>
         <w:rPr>
           <w:rFonts w:hint="eastAsia"/>
@@ -30867,34 +30779,34 @@
         <w:lastRenderedPageBreak/>
         <w:t>二叉树</w:t>
       </w:r>
+      <w:bookmarkEnd w:id="32"/>
+    </w:p>
+    <w:p>
+      <w:pPr>
+        <w:pStyle w:val="3"/>
+        <w:rPr>
+          <w:sz w:val="24"/>
+          <w:szCs w:val="24"/>
+        </w:rPr>
+      </w:pPr>
+      <w:bookmarkStart w:id="33" w:name="_Toc507149730"/>
+      <w:r>
+        <w:rPr>
+          <w:rFonts w:hint="eastAsia"/>
+          <w:sz w:val="24"/>
+          <w:szCs w:val="24"/>
+        </w:rPr>
+        <w:t xml:space="preserve">3.2.1 </w:t>
+      </w:r>
+      <w:r>
+        <w:rPr>
+          <w:rFonts w:hint="eastAsia"/>
+          <w:sz w:val="24"/>
+          <w:szCs w:val="24"/>
+        </w:rPr>
+        <w:t>二叉树的数据结构</w:t>
+      </w:r>
       <w:bookmarkEnd w:id="33"/>
-    </w:p>
-    <w:p>
-      <w:pPr>
-        <w:pStyle w:val="3"/>
-        <w:rPr>
-          <w:sz w:val="24"/>
-          <w:szCs w:val="24"/>
-        </w:rPr>
-      </w:pPr>
-      <w:bookmarkStart w:id="34" w:name="_Toc507149730"/>
-      <w:r>
-        <w:rPr>
-          <w:rFonts w:hint="eastAsia"/>
-          <w:sz w:val="24"/>
-          <w:szCs w:val="24"/>
-        </w:rPr>
-        <w:t xml:space="preserve">3.2.1 </w:t>
-      </w:r>
-      <w:r>
-        <w:rPr>
-          <w:rFonts w:hint="eastAsia"/>
-          <w:sz w:val="24"/>
-          <w:szCs w:val="24"/>
-        </w:rPr>
-        <w:t>二叉树的数据结构</w:t>
-      </w:r>
-      <w:bookmarkEnd w:id="34"/>
     </w:p>
     <w:p>
       <w:pPr>
@@ -31426,7 +31338,7 @@
           <w:szCs w:val="24"/>
         </w:rPr>
       </w:pPr>
-      <w:bookmarkStart w:id="35" w:name="_Toc507149731"/>
+      <w:bookmarkStart w:id="34" w:name="_Toc507149731"/>
       <w:r>
         <w:rPr>
           <w:rFonts w:hint="eastAsia"/>
@@ -31459,376 +31371,376 @@
         </w:rPr>
         <w:t>生成</w:t>
       </w:r>
+      <w:bookmarkEnd w:id="34"/>
+    </w:p>
+    <w:p>
+      <w:pPr>
+        <w:rPr>
+          <w:sz w:val="24"/>
+          <w:szCs w:val="24"/>
+        </w:rPr>
+      </w:pPr>
+      <w:r>
+        <w:rPr>
+          <w:rFonts w:hint="eastAsia"/>
+          <w:sz w:val="24"/>
+          <w:szCs w:val="24"/>
+        </w:rPr>
+        <w:t xml:space="preserve">// </w:t>
+      </w:r>
+      <w:r>
+        <w:rPr>
+          <w:rFonts w:hint="eastAsia"/>
+          <w:sz w:val="24"/>
+          <w:szCs w:val="24"/>
+        </w:rPr>
+        <w:t>先序生成创建二叉树</w:t>
+      </w:r>
+    </w:p>
+    <w:p>
+      <w:pPr>
+        <w:rPr>
+          <w:sz w:val="24"/>
+          <w:szCs w:val="24"/>
+        </w:rPr>
+      </w:pPr>
+      <w:r>
+        <w:rPr>
+          <w:sz w:val="24"/>
+          <w:szCs w:val="24"/>
+        </w:rPr>
+        <w:t>int CreateBiTree(</w:t>
+      </w:r>
+      <w:r>
+        <w:rPr>
+          <w:rFonts w:hint="eastAsia"/>
+          <w:sz w:val="24"/>
+          <w:szCs w:val="24"/>
+        </w:rPr>
+        <w:t>BiTree &amp;T</w:t>
+      </w:r>
+      <w:r>
+        <w:rPr>
+          <w:sz w:val="24"/>
+          <w:szCs w:val="24"/>
+        </w:rPr>
+        <w:t>)</w:t>
+      </w:r>
+      <w:r>
+        <w:rPr>
+          <w:rFonts w:hint="eastAsia"/>
+          <w:sz w:val="24"/>
+          <w:szCs w:val="24"/>
+        </w:rPr>
+        <w:t>{</w:t>
+      </w:r>
+    </w:p>
+    <w:p>
+      <w:pPr>
+        <w:rPr>
+          <w:sz w:val="24"/>
+          <w:szCs w:val="24"/>
+        </w:rPr>
+      </w:pPr>
+      <w:r>
+        <w:rPr>
+          <w:rFonts w:hint="eastAsia"/>
+          <w:sz w:val="24"/>
+          <w:szCs w:val="24"/>
+        </w:rPr>
+        <w:tab/>
+      </w:r>
+      <w:r>
+        <w:rPr>
+          <w:rFonts w:hint="eastAsia"/>
+          <w:sz w:val="24"/>
+          <w:szCs w:val="24"/>
+        </w:rPr>
+        <w:t>char data;</w:t>
+      </w:r>
+    </w:p>
+    <w:p>
+      <w:pPr>
+        <w:rPr>
+          <w:sz w:val="24"/>
+          <w:szCs w:val="24"/>
+        </w:rPr>
+      </w:pPr>
+      <w:r>
+        <w:rPr>
+          <w:rFonts w:hint="eastAsia"/>
+          <w:sz w:val="24"/>
+          <w:szCs w:val="24"/>
+        </w:rPr>
+        <w:tab/>
+        <w:t xml:space="preserve">// </w:t>
+      </w:r>
+      <w:r>
+        <w:rPr>
+          <w:rFonts w:hint="eastAsia"/>
+          <w:sz w:val="24"/>
+          <w:szCs w:val="24"/>
+        </w:rPr>
+        <w:t>按先序顺序输入二叉树节点中的数值</w:t>
+      </w:r>
+    </w:p>
+    <w:p>
+      <w:pPr>
+        <w:rPr>
+          <w:sz w:val="24"/>
+          <w:szCs w:val="24"/>
+        </w:rPr>
+      </w:pPr>
+      <w:r>
+        <w:rPr>
+          <w:rFonts w:hint="eastAsia"/>
+          <w:sz w:val="24"/>
+          <w:szCs w:val="24"/>
+        </w:rPr>
+        <w:tab/>
+        <w:t>InputNode(&amp;data);</w:t>
+      </w:r>
+    </w:p>
+    <w:p>
+      <w:pPr>
+        <w:rPr>
+          <w:sz w:val="24"/>
+          <w:szCs w:val="24"/>
+        </w:rPr>
+      </w:pPr>
+      <w:r>
+        <w:rPr>
+          <w:rFonts w:hint="eastAsia"/>
+          <w:sz w:val="24"/>
+          <w:szCs w:val="24"/>
+        </w:rPr>
+        <w:tab/>
+        <w:t>if(CHARP_VALUE == data){</w:t>
+      </w:r>
+    </w:p>
+    <w:p>
+      <w:pPr>
+        <w:rPr>
+          <w:sz w:val="24"/>
+          <w:szCs w:val="24"/>
+        </w:rPr>
+      </w:pPr>
+      <w:r>
+        <w:rPr>
+          <w:rFonts w:hint="eastAsia"/>
+          <w:sz w:val="24"/>
+          <w:szCs w:val="24"/>
+        </w:rPr>
+        <w:tab/>
+      </w:r>
+      <w:r>
+        <w:rPr>
+          <w:rFonts w:hint="eastAsia"/>
+          <w:sz w:val="24"/>
+          <w:szCs w:val="24"/>
+        </w:rPr>
+        <w:tab/>
+        <w:t>T = NULL;</w:t>
+      </w:r>
+    </w:p>
+    <w:p>
+      <w:pPr>
+        <w:ind w:firstLine="420"/>
+        <w:rPr>
+          <w:sz w:val="24"/>
+          <w:szCs w:val="24"/>
+        </w:rPr>
+      </w:pPr>
+      <w:r>
+        <w:rPr>
+          <w:rFonts w:hint="eastAsia"/>
+          <w:sz w:val="24"/>
+          <w:szCs w:val="24"/>
+        </w:rPr>
+        <w:t>}</w:t>
+      </w:r>
+    </w:p>
+    <w:p>
+      <w:pPr>
+        <w:ind w:firstLine="420"/>
+        <w:rPr>
+          <w:sz w:val="24"/>
+          <w:szCs w:val="24"/>
+        </w:rPr>
+      </w:pPr>
+      <w:r>
+        <w:rPr>
+          <w:rFonts w:hint="eastAsia"/>
+          <w:sz w:val="24"/>
+          <w:szCs w:val="24"/>
+        </w:rPr>
+        <w:t>else{</w:t>
+      </w:r>
+    </w:p>
+    <w:p>
+      <w:pPr>
+        <w:ind w:firstLine="420"/>
+        <w:rPr>
+          <w:sz w:val="24"/>
+          <w:szCs w:val="24"/>
+        </w:rPr>
+      </w:pPr>
+      <w:r>
+        <w:rPr>
+          <w:rFonts w:hint="eastAsia"/>
+          <w:sz w:val="24"/>
+          <w:szCs w:val="24"/>
+        </w:rPr>
+        <w:tab/>
+        <w:t>T = (BiTree)malloc(sizeof(BiTreeNode));</w:t>
+      </w:r>
+    </w:p>
+    <w:p>
+      <w:pPr>
+        <w:ind w:firstLine="420"/>
+        <w:rPr>
+          <w:sz w:val="24"/>
+          <w:szCs w:val="24"/>
+        </w:rPr>
+      </w:pPr>
+      <w:r>
+        <w:rPr>
+          <w:rFonts w:hint="eastAsia"/>
+          <w:sz w:val="24"/>
+          <w:szCs w:val="24"/>
+        </w:rPr>
+        <w:tab/>
+        <w:t>T-&gt;data = data;</w:t>
+      </w:r>
+    </w:p>
+    <w:p>
+      <w:pPr>
+        <w:ind w:firstLine="420"/>
+        <w:rPr>
+          <w:sz w:val="24"/>
+          <w:szCs w:val="24"/>
+        </w:rPr>
+      </w:pPr>
+      <w:r>
+        <w:rPr>
+          <w:rFonts w:hint="eastAsia"/>
+          <w:sz w:val="24"/>
+          <w:szCs w:val="24"/>
+        </w:rPr>
+        <w:tab/>
+        <w:t>CreateBiTree(T-&gt;lchild);</w:t>
+      </w:r>
+    </w:p>
+    <w:p>
+      <w:pPr>
+        <w:ind w:firstLine="420"/>
+        <w:rPr>
+          <w:sz w:val="24"/>
+          <w:szCs w:val="24"/>
+        </w:rPr>
+      </w:pPr>
+      <w:r>
+        <w:rPr>
+          <w:rFonts w:hint="eastAsia"/>
+          <w:sz w:val="24"/>
+          <w:szCs w:val="24"/>
+        </w:rPr>
+        <w:lastRenderedPageBreak/>
+        <w:tab/>
+        <w:t>CreateBiTree(T-&gt;rchild);</w:t>
+      </w:r>
+    </w:p>
+    <w:p>
+      <w:pPr>
+        <w:ind w:left="420"/>
+        <w:rPr>
+          <w:sz w:val="24"/>
+          <w:szCs w:val="24"/>
+        </w:rPr>
+      </w:pPr>
+      <w:r>
+        <w:rPr>
+          <w:rFonts w:hint="eastAsia"/>
+          <w:sz w:val="24"/>
+          <w:szCs w:val="24"/>
+        </w:rPr>
+        <w:t>}</w:t>
+      </w:r>
+    </w:p>
+    <w:p>
+      <w:pPr>
+        <w:ind w:left="420"/>
+        <w:rPr>
+          <w:sz w:val="24"/>
+          <w:szCs w:val="24"/>
+        </w:rPr>
+      </w:pPr>
+      <w:r>
+        <w:rPr>
+          <w:sz w:val="24"/>
+          <w:szCs w:val="24"/>
+        </w:rPr>
+        <w:t>return 0;</w:t>
+      </w:r>
+    </w:p>
+    <w:p>
+      <w:pPr>
+        <w:rPr>
+          <w:sz w:val="24"/>
+          <w:szCs w:val="24"/>
+        </w:rPr>
+      </w:pPr>
+      <w:r>
+        <w:rPr>
+          <w:rFonts w:hint="eastAsia"/>
+          <w:sz w:val="24"/>
+          <w:szCs w:val="24"/>
+        </w:rPr>
+        <w:t>}</w:t>
+      </w:r>
+    </w:p>
+    <w:p>
+      <w:pPr>
+        <w:rPr>
+          <w:sz w:val="24"/>
+          <w:szCs w:val="24"/>
+        </w:rPr>
+      </w:pPr>
+    </w:p>
+    <w:p>
+      <w:pPr>
+        <w:pStyle w:val="3"/>
+        <w:rPr>
+          <w:sz w:val="24"/>
+          <w:szCs w:val="24"/>
+        </w:rPr>
+      </w:pPr>
+      <w:bookmarkStart w:id="35" w:name="_Toc507149732"/>
+      <w:r>
+        <w:rPr>
+          <w:rFonts w:hint="eastAsia"/>
+          <w:sz w:val="24"/>
+          <w:szCs w:val="24"/>
+        </w:rPr>
+        <w:t>3.2.3</w:t>
+      </w:r>
+      <w:r>
+        <w:rPr>
+          <w:rFonts w:hint="eastAsia"/>
+          <w:sz w:val="24"/>
+          <w:szCs w:val="24"/>
+        </w:rPr>
+        <w:t xml:space="preserve"> </w:t>
+      </w:r>
+      <w:r>
+        <w:rPr>
+          <w:rFonts w:hint="eastAsia"/>
+          <w:sz w:val="24"/>
+          <w:szCs w:val="24"/>
+        </w:rPr>
+        <w:t>二叉树的遍历算法</w:t>
+      </w:r>
       <w:bookmarkEnd w:id="35"/>
-    </w:p>
-    <w:p>
-      <w:pPr>
-        <w:rPr>
-          <w:sz w:val="24"/>
-          <w:szCs w:val="24"/>
-        </w:rPr>
-      </w:pPr>
-      <w:r>
-        <w:rPr>
-          <w:rFonts w:hint="eastAsia"/>
-          <w:sz w:val="24"/>
-          <w:szCs w:val="24"/>
-        </w:rPr>
-        <w:t xml:space="preserve">// </w:t>
-      </w:r>
-      <w:r>
-        <w:rPr>
-          <w:rFonts w:hint="eastAsia"/>
-          <w:sz w:val="24"/>
-          <w:szCs w:val="24"/>
-        </w:rPr>
-        <w:t>先序生成创建二叉树</w:t>
-      </w:r>
-    </w:p>
-    <w:p>
-      <w:pPr>
-        <w:rPr>
-          <w:sz w:val="24"/>
-          <w:szCs w:val="24"/>
-        </w:rPr>
-      </w:pPr>
-      <w:r>
-        <w:rPr>
-          <w:sz w:val="24"/>
-          <w:szCs w:val="24"/>
-        </w:rPr>
-        <w:t>int CreateBiTree(</w:t>
-      </w:r>
-      <w:r>
-        <w:rPr>
-          <w:rFonts w:hint="eastAsia"/>
-          <w:sz w:val="24"/>
-          <w:szCs w:val="24"/>
-        </w:rPr>
-        <w:t>BiTree &amp;T</w:t>
-      </w:r>
-      <w:r>
-        <w:rPr>
-          <w:sz w:val="24"/>
-          <w:szCs w:val="24"/>
-        </w:rPr>
-        <w:t>)</w:t>
-      </w:r>
-      <w:r>
-        <w:rPr>
-          <w:rFonts w:hint="eastAsia"/>
-          <w:sz w:val="24"/>
-          <w:szCs w:val="24"/>
-        </w:rPr>
-        <w:t>{</w:t>
-      </w:r>
-    </w:p>
-    <w:p>
-      <w:pPr>
-        <w:rPr>
-          <w:sz w:val="24"/>
-          <w:szCs w:val="24"/>
-        </w:rPr>
-      </w:pPr>
-      <w:r>
-        <w:rPr>
-          <w:rFonts w:hint="eastAsia"/>
-          <w:sz w:val="24"/>
-          <w:szCs w:val="24"/>
-        </w:rPr>
-        <w:tab/>
-      </w:r>
-      <w:r>
-        <w:rPr>
-          <w:rFonts w:hint="eastAsia"/>
-          <w:sz w:val="24"/>
-          <w:szCs w:val="24"/>
-        </w:rPr>
-        <w:t>char data;</w:t>
-      </w:r>
-    </w:p>
-    <w:p>
-      <w:pPr>
-        <w:rPr>
-          <w:sz w:val="24"/>
-          <w:szCs w:val="24"/>
-        </w:rPr>
-      </w:pPr>
-      <w:r>
-        <w:rPr>
-          <w:rFonts w:hint="eastAsia"/>
-          <w:sz w:val="24"/>
-          <w:szCs w:val="24"/>
-        </w:rPr>
-        <w:tab/>
-        <w:t xml:space="preserve">// </w:t>
-      </w:r>
-      <w:r>
-        <w:rPr>
-          <w:rFonts w:hint="eastAsia"/>
-          <w:sz w:val="24"/>
-          <w:szCs w:val="24"/>
-        </w:rPr>
-        <w:t>按先序顺序输入二叉树节点中的数值</w:t>
-      </w:r>
-    </w:p>
-    <w:p>
-      <w:pPr>
-        <w:rPr>
-          <w:sz w:val="24"/>
-          <w:szCs w:val="24"/>
-        </w:rPr>
-      </w:pPr>
-      <w:r>
-        <w:rPr>
-          <w:rFonts w:hint="eastAsia"/>
-          <w:sz w:val="24"/>
-          <w:szCs w:val="24"/>
-        </w:rPr>
-        <w:tab/>
-        <w:t>InputNode(&amp;data);</w:t>
-      </w:r>
-    </w:p>
-    <w:p>
-      <w:pPr>
-        <w:rPr>
-          <w:sz w:val="24"/>
-          <w:szCs w:val="24"/>
-        </w:rPr>
-      </w:pPr>
-      <w:r>
-        <w:rPr>
-          <w:rFonts w:hint="eastAsia"/>
-          <w:sz w:val="24"/>
-          <w:szCs w:val="24"/>
-        </w:rPr>
-        <w:tab/>
-        <w:t>if(CHARP_VALUE == data){</w:t>
-      </w:r>
-    </w:p>
-    <w:p>
-      <w:pPr>
-        <w:rPr>
-          <w:sz w:val="24"/>
-          <w:szCs w:val="24"/>
-        </w:rPr>
-      </w:pPr>
-      <w:r>
-        <w:rPr>
-          <w:rFonts w:hint="eastAsia"/>
-          <w:sz w:val="24"/>
-          <w:szCs w:val="24"/>
-        </w:rPr>
-        <w:tab/>
-      </w:r>
-      <w:r>
-        <w:rPr>
-          <w:rFonts w:hint="eastAsia"/>
-          <w:sz w:val="24"/>
-          <w:szCs w:val="24"/>
-        </w:rPr>
-        <w:tab/>
-        <w:t>T = NULL;</w:t>
-      </w:r>
-    </w:p>
-    <w:p>
-      <w:pPr>
-        <w:ind w:firstLine="420"/>
-        <w:rPr>
-          <w:sz w:val="24"/>
-          <w:szCs w:val="24"/>
-        </w:rPr>
-      </w:pPr>
-      <w:r>
-        <w:rPr>
-          <w:rFonts w:hint="eastAsia"/>
-          <w:sz w:val="24"/>
-          <w:szCs w:val="24"/>
-        </w:rPr>
-        <w:t>}</w:t>
-      </w:r>
-    </w:p>
-    <w:p>
-      <w:pPr>
-        <w:ind w:firstLine="420"/>
-        <w:rPr>
-          <w:sz w:val="24"/>
-          <w:szCs w:val="24"/>
-        </w:rPr>
-      </w:pPr>
-      <w:r>
-        <w:rPr>
-          <w:rFonts w:hint="eastAsia"/>
-          <w:sz w:val="24"/>
-          <w:szCs w:val="24"/>
-        </w:rPr>
-        <w:t>else{</w:t>
-      </w:r>
-    </w:p>
-    <w:p>
-      <w:pPr>
-        <w:ind w:firstLine="420"/>
-        <w:rPr>
-          <w:sz w:val="24"/>
-          <w:szCs w:val="24"/>
-        </w:rPr>
-      </w:pPr>
-      <w:r>
-        <w:rPr>
-          <w:rFonts w:hint="eastAsia"/>
-          <w:sz w:val="24"/>
-          <w:szCs w:val="24"/>
-        </w:rPr>
-        <w:tab/>
-        <w:t>T = (BiTree)malloc(sizeof(BiTreeNode));</w:t>
-      </w:r>
-    </w:p>
-    <w:p>
-      <w:pPr>
-        <w:ind w:firstLine="420"/>
-        <w:rPr>
-          <w:sz w:val="24"/>
-          <w:szCs w:val="24"/>
-        </w:rPr>
-      </w:pPr>
-      <w:r>
-        <w:rPr>
-          <w:rFonts w:hint="eastAsia"/>
-          <w:sz w:val="24"/>
-          <w:szCs w:val="24"/>
-        </w:rPr>
-        <w:tab/>
-        <w:t>T-&gt;data = data;</w:t>
-      </w:r>
-    </w:p>
-    <w:p>
-      <w:pPr>
-        <w:ind w:firstLine="420"/>
-        <w:rPr>
-          <w:sz w:val="24"/>
-          <w:szCs w:val="24"/>
-        </w:rPr>
-      </w:pPr>
-      <w:r>
-        <w:rPr>
-          <w:rFonts w:hint="eastAsia"/>
-          <w:sz w:val="24"/>
-          <w:szCs w:val="24"/>
-        </w:rPr>
-        <w:tab/>
-        <w:t>CreateBiTree(T-&gt;lchild);</w:t>
-      </w:r>
-    </w:p>
-    <w:p>
-      <w:pPr>
-        <w:ind w:firstLine="420"/>
-        <w:rPr>
-          <w:sz w:val="24"/>
-          <w:szCs w:val="24"/>
-        </w:rPr>
-      </w:pPr>
-      <w:r>
-        <w:rPr>
-          <w:rFonts w:hint="eastAsia"/>
-          <w:sz w:val="24"/>
-          <w:szCs w:val="24"/>
-        </w:rPr>
-        <w:lastRenderedPageBreak/>
-        <w:tab/>
-        <w:t>CreateBiTree(T-&gt;rchild);</w:t>
-      </w:r>
-    </w:p>
-    <w:p>
-      <w:pPr>
-        <w:ind w:left="420"/>
-        <w:rPr>
-          <w:sz w:val="24"/>
-          <w:szCs w:val="24"/>
-        </w:rPr>
-      </w:pPr>
-      <w:r>
-        <w:rPr>
-          <w:rFonts w:hint="eastAsia"/>
-          <w:sz w:val="24"/>
-          <w:szCs w:val="24"/>
-        </w:rPr>
-        <w:t>}</w:t>
-      </w:r>
-    </w:p>
-    <w:p>
-      <w:pPr>
-        <w:ind w:left="420"/>
-        <w:rPr>
-          <w:sz w:val="24"/>
-          <w:szCs w:val="24"/>
-        </w:rPr>
-      </w:pPr>
-      <w:r>
-        <w:rPr>
-          <w:sz w:val="24"/>
-          <w:szCs w:val="24"/>
-        </w:rPr>
-        <w:t>return 0;</w:t>
-      </w:r>
-    </w:p>
-    <w:p>
-      <w:pPr>
-        <w:rPr>
-          <w:sz w:val="24"/>
-          <w:szCs w:val="24"/>
-        </w:rPr>
-      </w:pPr>
-      <w:r>
-        <w:rPr>
-          <w:rFonts w:hint="eastAsia"/>
-          <w:sz w:val="24"/>
-          <w:szCs w:val="24"/>
-        </w:rPr>
-        <w:t>}</w:t>
-      </w:r>
-    </w:p>
-    <w:p>
-      <w:pPr>
-        <w:rPr>
-          <w:sz w:val="24"/>
-          <w:szCs w:val="24"/>
-        </w:rPr>
-      </w:pPr>
-    </w:p>
-    <w:p>
-      <w:pPr>
-        <w:pStyle w:val="3"/>
-        <w:rPr>
-          <w:sz w:val="24"/>
-          <w:szCs w:val="24"/>
-        </w:rPr>
-      </w:pPr>
-      <w:bookmarkStart w:id="36" w:name="_Toc507149732"/>
-      <w:r>
-        <w:rPr>
-          <w:rFonts w:hint="eastAsia"/>
-          <w:sz w:val="24"/>
-          <w:szCs w:val="24"/>
-        </w:rPr>
-        <w:t>3.2.3</w:t>
-      </w:r>
-      <w:r>
-        <w:rPr>
-          <w:rFonts w:hint="eastAsia"/>
-          <w:sz w:val="24"/>
-          <w:szCs w:val="24"/>
-        </w:rPr>
-        <w:t xml:space="preserve"> </w:t>
-      </w:r>
-      <w:r>
-        <w:rPr>
-          <w:rFonts w:hint="eastAsia"/>
-          <w:sz w:val="24"/>
-          <w:szCs w:val="24"/>
-        </w:rPr>
-        <w:t>二叉树的遍历算法</w:t>
-      </w:r>
-      <w:bookmarkEnd w:id="36"/>
     </w:p>
     <w:p>
       <w:pPr>
@@ -37633,14 +37545,14 @@
           <w:numId w:val="2"/>
         </w:numPr>
       </w:pPr>
-      <w:bookmarkStart w:id="37" w:name="_Toc507149733"/>
+      <w:bookmarkStart w:id="36" w:name="_Toc507149733"/>
       <w:r>
         <w:rPr>
           <w:rFonts w:hint="eastAsia"/>
         </w:rPr>
         <w:t>最大堆</w:t>
       </w:r>
-      <w:bookmarkEnd w:id="37"/>
+      <w:bookmarkEnd w:id="36"/>
     </w:p>
     <w:p>
       <w:pPr>
@@ -37667,14 +37579,14 @@
           <w:numId w:val="2"/>
         </w:numPr>
       </w:pPr>
-      <w:bookmarkStart w:id="38" w:name="_Toc507149734"/>
+      <w:bookmarkStart w:id="37" w:name="_Toc507149734"/>
       <w:r>
         <w:rPr>
           <w:rFonts w:hint="eastAsia"/>
         </w:rPr>
         <w:t>红黑树</w:t>
       </w:r>
-      <w:bookmarkEnd w:id="38"/>
+      <w:bookmarkEnd w:id="37"/>
     </w:p>
     <w:p>
       <w:pPr>
@@ -37689,7 +37601,7 @@
           <w:numId w:val="2"/>
         </w:numPr>
       </w:pPr>
-      <w:bookmarkStart w:id="39" w:name="_Toc507149735"/>
+      <w:bookmarkStart w:id="38" w:name="_Toc507149735"/>
       <w:r>
         <w:rPr>
           <w:rFonts w:hint="eastAsia"/>
@@ -37702,7 +37614,7 @@
         </w:rPr>
         <w:t>树</w:t>
       </w:r>
-      <w:bookmarkEnd w:id="39"/>
+      <w:bookmarkEnd w:id="38"/>
     </w:p>
     <w:p>
       <w:pPr>
@@ -37717,7 +37629,7 @@
           <w:numId w:val="2"/>
         </w:numPr>
       </w:pPr>
-      <w:bookmarkStart w:id="40" w:name="_Toc507149736"/>
+      <w:bookmarkStart w:id="39" w:name="_Toc507149736"/>
       <w:r>
         <w:rPr>
           <w:rFonts w:hint="eastAsia"/>
@@ -37737,7 +37649,7 @@
         </w:rPr>
         <w:t>栈与队列</w:t>
       </w:r>
-      <w:bookmarkEnd w:id="40"/>
+      <w:bookmarkEnd w:id="39"/>
     </w:p>
     <w:p>
       <w:pPr>
@@ -37909,7 +37821,7 @@
           <w:numId w:val="2"/>
         </w:numPr>
       </w:pPr>
-      <w:bookmarkStart w:id="41" w:name="_Toc507149737"/>
+      <w:bookmarkStart w:id="40" w:name="_Toc507149737"/>
       <w:r>
         <w:rPr>
           <w:rFonts w:hint="eastAsia"/>
@@ -37928,7 +37840,7 @@
         </w:rPr>
         <w:t>链表</w:t>
       </w:r>
-      <w:bookmarkEnd w:id="41"/>
+      <w:bookmarkEnd w:id="40"/>
     </w:p>
     <w:p>
       <w:pPr>
@@ -37947,7 +37859,7 @@
           <w:numId w:val="2"/>
         </w:numPr>
       </w:pPr>
-      <w:bookmarkStart w:id="42" w:name="_Toc507149738"/>
+      <w:bookmarkStart w:id="41" w:name="_Toc507149738"/>
       <w:r>
         <w:rPr>
           <w:rFonts w:hint="eastAsia"/>
@@ -37966,7 +37878,7 @@
         </w:rPr>
         <w:t>个节点</w:t>
       </w:r>
-      <w:bookmarkEnd w:id="42"/>
+      <w:bookmarkEnd w:id="41"/>
     </w:p>
     <w:p>
       <w:pPr>
@@ -38686,14 +38598,14 @@
           <w:numId w:val="2"/>
         </w:numPr>
       </w:pPr>
-      <w:bookmarkStart w:id="43" w:name="_Toc507149739"/>
+      <w:bookmarkStart w:id="42" w:name="_Toc507149739"/>
       <w:r>
         <w:rPr>
           <w:rFonts w:hint="eastAsia"/>
         </w:rPr>
         <w:t>快速排序</w:t>
       </w:r>
-      <w:bookmarkEnd w:id="43"/>
+      <w:bookmarkEnd w:id="42"/>
     </w:p>
     <w:p>
       <w:r>
@@ -38719,14 +38631,14 @@
           <w:numId w:val="2"/>
         </w:numPr>
       </w:pPr>
-      <w:bookmarkStart w:id="44" w:name="_Toc507149740"/>
+      <w:bookmarkStart w:id="43" w:name="_Toc507149740"/>
       <w:r>
         <w:rPr>
           <w:rFonts w:hint="eastAsia"/>
         </w:rPr>
         <w:t>堆排序</w:t>
       </w:r>
-      <w:bookmarkEnd w:id="44"/>
+      <w:bookmarkEnd w:id="43"/>
     </w:p>
     <w:p>
       <w:r>
@@ -38752,7 +38664,7 @@
           <w:numId w:val="2"/>
         </w:numPr>
       </w:pPr>
-      <w:bookmarkStart w:id="45" w:name="_Toc507149741"/>
+      <w:bookmarkStart w:id="44" w:name="_Toc507149741"/>
       <w:r>
         <w:rPr>
           <w:rFonts w:hint="eastAsia"/>
@@ -38777,7 +38689,7 @@
         </w:rPr>
         <w:t>的组合</w:t>
       </w:r>
-      <w:bookmarkEnd w:id="45"/>
+      <w:bookmarkEnd w:id="44"/>
     </w:p>
     <w:p/>
     <w:p>
@@ -38788,7 +38700,7 @@
           <w:numId w:val="2"/>
         </w:numPr>
       </w:pPr>
-      <w:bookmarkStart w:id="46" w:name="_Toc507149742"/>
+      <w:bookmarkStart w:id="45" w:name="_Toc507149742"/>
       <w:r>
         <w:rPr>
           <w:rFonts w:hint="eastAsia"/>
@@ -38816,7 +38728,7 @@
         </w:rPr>
         <w:t>求其所有组合</w:t>
       </w:r>
-      <w:bookmarkEnd w:id="46"/>
+      <w:bookmarkEnd w:id="45"/>
     </w:p>
     <w:p/>
     <w:p>
@@ -38827,7 +38739,7 @@
           <w:numId w:val="2"/>
         </w:numPr>
       </w:pPr>
-      <w:bookmarkStart w:id="47" w:name="_Toc507149743"/>
+      <w:bookmarkStart w:id="46" w:name="_Toc507149743"/>
       <w:r>
         <w:rPr>
           <w:rFonts w:hint="eastAsia"/>
@@ -38861,7 +38773,7 @@
         </w:rPr>
         <w:t>+10**8</w:t>
       </w:r>
-      <w:bookmarkEnd w:id="47"/>
+      <w:bookmarkEnd w:id="46"/>
     </w:p>
     <w:p/>
     <w:p>
@@ -38872,14 +38784,14 @@
           <w:numId w:val="2"/>
         </w:numPr>
       </w:pPr>
-      <w:bookmarkStart w:id="48" w:name="_Toc507149744"/>
+      <w:bookmarkStart w:id="47" w:name="_Toc507149744"/>
       <w:r>
         <w:rPr>
           <w:rFonts w:hint="eastAsia"/>
         </w:rPr>
         <w:t>长度未知的单向链表求其是否有环</w:t>
       </w:r>
-      <w:bookmarkEnd w:id="48"/>
+      <w:bookmarkEnd w:id="47"/>
     </w:p>
     <w:p/>
     <w:p>
@@ -38890,14 +38802,14 @@
           <w:numId w:val="2"/>
         </w:numPr>
       </w:pPr>
-      <w:bookmarkStart w:id="49" w:name="_Toc507149745"/>
+      <w:bookmarkStart w:id="48" w:name="_Toc507149745"/>
       <w:r>
         <w:rPr>
           <w:rFonts w:hint="eastAsia"/>
         </w:rPr>
         <w:t>单向链表应用快速排序</w:t>
       </w:r>
-      <w:bookmarkEnd w:id="49"/>
+      <w:bookmarkEnd w:id="48"/>
     </w:p>
     <w:p/>
     <w:p>
@@ -38908,7 +38820,7 @@
           <w:numId w:val="2"/>
         </w:numPr>
       </w:pPr>
-      <w:bookmarkStart w:id="50" w:name="_Toc507149746"/>
+      <w:bookmarkStart w:id="49" w:name="_Toc507149746"/>
       <w:r>
         <w:rPr>
           <w:rFonts w:hint="eastAsia"/>
@@ -38927,7 +38839,7 @@
         </w:rPr>
         <w:t>的无序数字元素列表求其中位数</w:t>
       </w:r>
-      <w:bookmarkEnd w:id="50"/>
+      <w:bookmarkEnd w:id="49"/>
     </w:p>
     <w:p/>
     <w:p>
@@ -38938,7 +38850,7 @@
           <w:numId w:val="2"/>
         </w:numPr>
       </w:pPr>
-      <w:bookmarkStart w:id="51" w:name="_Toc507149747"/>
+      <w:bookmarkStart w:id="50" w:name="_Toc507149747"/>
       <w:r>
         <w:rPr>
           <w:rFonts w:hint="eastAsia"/>
@@ -38946,7 +38858,7 @@
         <w:lastRenderedPageBreak/>
         <w:t>遍历一个内部未知的文件夹</w:t>
       </w:r>
-      <w:bookmarkEnd w:id="51"/>
+      <w:bookmarkEnd w:id="50"/>
     </w:p>
     <w:p/>
     <w:p/>
@@ -38970,7 +38882,7 @@
           <w:numId w:val="2"/>
         </w:numPr>
       </w:pPr>
-      <w:bookmarkStart w:id="52" w:name="_Toc507149748"/>
+      <w:bookmarkStart w:id="51" w:name="_Toc507149748"/>
       <w:r>
         <w:rPr>
           <w:rFonts w:hint="eastAsia"/>
@@ -38978,7 +38890,7 @@
         <w:lastRenderedPageBreak/>
         <w:t>OS</w:t>
       </w:r>
-      <w:bookmarkEnd w:id="52"/>
+      <w:bookmarkEnd w:id="51"/>
     </w:p>
     <w:p>
       <w:pPr>
@@ -38988,14 +38900,14 @@
           <w:numId w:val="2"/>
         </w:numPr>
       </w:pPr>
-      <w:bookmarkStart w:id="53" w:name="_Toc507149749"/>
+      <w:bookmarkStart w:id="52" w:name="_Toc507149749"/>
       <w:r>
         <w:rPr>
           <w:rFonts w:hint="eastAsia"/>
         </w:rPr>
         <w:t>多线程与多进程的区别</w:t>
       </w:r>
-      <w:bookmarkEnd w:id="53"/>
+      <w:bookmarkEnd w:id="52"/>
     </w:p>
     <w:p>
       <w:r>
@@ -39019,14 +38931,14 @@
           <w:numId w:val="2"/>
         </w:numPr>
       </w:pPr>
-      <w:bookmarkStart w:id="54" w:name="_Toc507149750"/>
+      <w:bookmarkStart w:id="53" w:name="_Toc507149750"/>
       <w:r>
         <w:rPr>
           <w:rFonts w:hint="eastAsia"/>
         </w:rPr>
         <w:t>协程</w:t>
       </w:r>
-      <w:bookmarkEnd w:id="54"/>
+      <w:bookmarkEnd w:id="53"/>
     </w:p>
     <w:p/>
     <w:p>
@@ -39037,14 +38949,14 @@
           <w:numId w:val="2"/>
         </w:numPr>
       </w:pPr>
-      <w:bookmarkStart w:id="55" w:name="_Toc507149751"/>
+      <w:bookmarkStart w:id="54" w:name="_Toc507149751"/>
       <w:r>
         <w:rPr>
           <w:rFonts w:hint="eastAsia"/>
         </w:rPr>
         <w:t>进程间通信方式</w:t>
       </w:r>
-      <w:bookmarkEnd w:id="55"/>
+      <w:bookmarkEnd w:id="54"/>
     </w:p>
     <w:p/>
     <w:p>
@@ -39055,14 +38967,14 @@
           <w:numId w:val="2"/>
         </w:numPr>
       </w:pPr>
-      <w:bookmarkStart w:id="56" w:name="_Toc507149752"/>
+      <w:bookmarkStart w:id="55" w:name="_Toc507149752"/>
       <w:r>
         <w:rPr>
           <w:rFonts w:hint="eastAsia"/>
         </w:rPr>
         <w:t>虚拟存储系统中缺页计算</w:t>
       </w:r>
-      <w:bookmarkEnd w:id="56"/>
+      <w:bookmarkEnd w:id="55"/>
     </w:p>
     <w:p/>
     <w:p>
@@ -39073,14 +38985,14 @@
           <w:numId w:val="2"/>
         </w:numPr>
       </w:pPr>
-      <w:bookmarkStart w:id="57" w:name="_Toc507149753"/>
+      <w:bookmarkStart w:id="56" w:name="_Toc507149753"/>
       <w:r>
         <w:rPr>
           <w:rFonts w:hint="eastAsia"/>
         </w:rPr>
         <w:t>并发进程不会引起死锁的资源数量计算</w:t>
       </w:r>
-      <w:bookmarkEnd w:id="57"/>
+      <w:bookmarkEnd w:id="56"/>
     </w:p>
     <w:p/>
     <w:p>
@@ -39091,7 +39003,7 @@
           <w:numId w:val="2"/>
         </w:numPr>
       </w:pPr>
-      <w:bookmarkStart w:id="58" w:name="_Toc507149754"/>
+      <w:bookmarkStart w:id="57" w:name="_Toc507149754"/>
       <w:r>
         <w:rPr>
           <w:rFonts w:hint="eastAsia"/>
@@ -39110,7 +39022,7 @@
         </w:rPr>
         <w:t>命令和作用</w:t>
       </w:r>
-      <w:bookmarkEnd w:id="58"/>
+      <w:bookmarkEnd w:id="57"/>
     </w:p>
     <w:p/>
     <w:p>
@@ -39121,14 +39033,14 @@
           <w:numId w:val="2"/>
         </w:numPr>
       </w:pPr>
-      <w:bookmarkStart w:id="59" w:name="_Toc507149755"/>
+      <w:bookmarkStart w:id="58" w:name="_Toc507149755"/>
       <w:r>
         <w:rPr>
           <w:rFonts w:hint="eastAsia"/>
         </w:rPr>
         <w:t>查看当前进程的命令</w:t>
       </w:r>
-      <w:bookmarkEnd w:id="59"/>
+      <w:bookmarkEnd w:id="58"/>
     </w:p>
     <w:p/>
     <w:p>
@@ -39139,8 +39051,8 @@
           <w:numId w:val="2"/>
         </w:numPr>
       </w:pPr>
-      <w:bookmarkStart w:id="60" w:name="_Toc507149756"/>
-      <w:bookmarkEnd w:id="60"/>
+      <w:bookmarkStart w:id="59" w:name="_Toc507149756"/>
+      <w:bookmarkEnd w:id="59"/>
     </w:p>
     <w:p/>
     <w:p/>
@@ -39154,7 +39066,7 @@
           <w:numId w:val="2"/>
         </w:numPr>
       </w:pPr>
-      <w:bookmarkStart w:id="61" w:name="_Toc507149757"/>
+      <w:bookmarkStart w:id="60" w:name="_Toc507149757"/>
       <w:r>
         <w:rPr>
           <w:rFonts w:hint="eastAsia"/>
@@ -39162,7 +39074,7 @@
         <w:lastRenderedPageBreak/>
         <w:t>网络</w:t>
       </w:r>
-      <w:bookmarkEnd w:id="61"/>
+      <w:bookmarkEnd w:id="60"/>
     </w:p>
     <w:p>
       <w:pPr>
@@ -39172,7 +39084,7 @@
           <w:numId w:val="2"/>
         </w:numPr>
       </w:pPr>
-      <w:bookmarkStart w:id="62" w:name="_Toc507149758"/>
+      <w:bookmarkStart w:id="61" w:name="_Toc507149758"/>
       <w:r>
         <w:rPr>
           <w:rFonts w:hint="eastAsia"/>
@@ -39185,7 +39097,7 @@
         </w:rPr>
         <w:t>协议</w:t>
       </w:r>
-      <w:bookmarkEnd w:id="62"/>
+      <w:bookmarkEnd w:id="61"/>
     </w:p>
     <w:p/>
     <w:p>
@@ -39196,7 +39108,7 @@
           <w:numId w:val="2"/>
         </w:numPr>
       </w:pPr>
-      <w:bookmarkStart w:id="63" w:name="_Toc507149759"/>
+      <w:bookmarkStart w:id="62" w:name="_Toc507149759"/>
       <w:r>
         <w:rPr>
           <w:rFonts w:hint="eastAsia"/>
@@ -39209,7 +39121,7 @@
         </w:rPr>
         <w:t>五层协议</w:t>
       </w:r>
-      <w:bookmarkEnd w:id="63"/>
+      <w:bookmarkEnd w:id="62"/>
     </w:p>
     <w:p/>
     <w:p>
@@ -39220,7 +39132,7 @@
           <w:numId w:val="2"/>
         </w:numPr>
       </w:pPr>
-      <w:bookmarkStart w:id="64" w:name="_Toc507149760"/>
+      <w:bookmarkStart w:id="63" w:name="_Toc507149760"/>
       <w:r>
         <w:t>S</w:t>
       </w:r>
@@ -39236,7 +39148,7 @@
         </w:rPr>
         <w:t>长连接</w:t>
       </w:r>
-      <w:bookmarkEnd w:id="64"/>
+      <w:bookmarkEnd w:id="63"/>
     </w:p>
     <w:p>
       <w:pPr>
@@ -39253,7 +39165,7 @@
           <w:numId w:val="2"/>
         </w:numPr>
       </w:pPr>
-      <w:bookmarkStart w:id="65" w:name="_Toc507149761"/>
+      <w:bookmarkStart w:id="64" w:name="_Toc507149761"/>
       <w:r>
         <w:t>S</w:t>
       </w:r>
@@ -39275,7 +39187,7 @@
         </w:rPr>
         <w:t>epoll</w:t>
       </w:r>
-      <w:bookmarkEnd w:id="65"/>
+      <w:bookmarkEnd w:id="64"/>
     </w:p>
     <w:p/>
     <w:p>
@@ -39286,7 +39198,7 @@
           <w:numId w:val="2"/>
         </w:numPr>
       </w:pPr>
-      <w:bookmarkStart w:id="66" w:name="_Toc507149762"/>
+      <w:bookmarkStart w:id="65" w:name="_Toc507149762"/>
       <w:r>
         <w:rPr>
           <w:rFonts w:hint="eastAsia"/>
@@ -39311,7 +39223,7 @@
         </w:rPr>
         <w:t>协议的区别</w:t>
       </w:r>
-      <w:bookmarkEnd w:id="66"/>
+      <w:bookmarkEnd w:id="65"/>
     </w:p>
     <w:p/>
     <w:p>
@@ -39322,7 +39234,7 @@
           <w:numId w:val="2"/>
         </w:numPr>
       </w:pPr>
-      <w:bookmarkStart w:id="67" w:name="_Toc507149763"/>
+      <w:bookmarkStart w:id="66" w:name="_Toc507149763"/>
       <w:r>
         <w:rPr>
           <w:rFonts w:hint="eastAsia"/>
@@ -39335,7 +39247,7 @@
         </w:rPr>
         <w:t>过多的原因</w:t>
       </w:r>
-      <w:bookmarkEnd w:id="67"/>
+      <w:bookmarkEnd w:id="66"/>
     </w:p>
     <w:p/>
     <w:p>
@@ -39346,7 +39258,7 @@
           <w:numId w:val="2"/>
         </w:numPr>
       </w:pPr>
-      <w:bookmarkStart w:id="68" w:name="_Toc507149764"/>
+      <w:bookmarkStart w:id="67" w:name="_Toc507149764"/>
       <w:r>
         <w:rPr>
           <w:rFonts w:hint="eastAsia"/>
@@ -39359,7 +39271,7 @@
         </w:rPr>
         <w:t>一次连接的全过程描述</w:t>
       </w:r>
-      <w:bookmarkEnd w:id="68"/>
+      <w:bookmarkEnd w:id="67"/>
     </w:p>
     <w:p>
       <w:r>
@@ -39396,7 +39308,7 @@
           <w:numId w:val="2"/>
         </w:numPr>
       </w:pPr>
-      <w:bookmarkStart w:id="69" w:name="_Toc507149765"/>
+      <w:bookmarkStart w:id="68" w:name="_Toc507149765"/>
       <w:r>
         <w:rPr>
           <w:rFonts w:hint="eastAsia"/>
@@ -39433,7 +39345,7 @@
         </w:rPr>
         <w:t>的区别</w:t>
       </w:r>
-      <w:bookmarkEnd w:id="69"/>
+      <w:bookmarkEnd w:id="68"/>
     </w:p>
     <w:p/>
     <w:p>
@@ -39444,7 +39356,7 @@
           <w:numId w:val="2"/>
         </w:numPr>
       </w:pPr>
-      <w:bookmarkStart w:id="70" w:name="_Toc507149766"/>
+      <w:bookmarkStart w:id="69" w:name="_Toc507149766"/>
       <w:r>
         <w:rPr>
           <w:rFonts w:hint="eastAsia"/>
@@ -39452,7 +39364,7 @@
         <w:lastRenderedPageBreak/>
         <w:t>restful</w:t>
       </w:r>
-      <w:bookmarkEnd w:id="70"/>
+      <w:bookmarkEnd w:id="69"/>
     </w:p>
     <w:p/>
     <w:p>
@@ -39463,7 +39375,7 @@
           <w:numId w:val="2"/>
         </w:numPr>
       </w:pPr>
-      <w:bookmarkStart w:id="71" w:name="_Toc507149767"/>
+      <w:bookmarkStart w:id="70" w:name="_Toc507149767"/>
       <w:r>
         <w:rPr>
           <w:rFonts w:hint="eastAsia"/>
@@ -39482,7 +39394,7 @@
         </w:rPr>
         <w:t xml:space="preserve"> 200/403/404/504</w:t>
       </w:r>
-      <w:bookmarkEnd w:id="71"/>
+      <w:bookmarkEnd w:id="70"/>
     </w:p>
     <w:p/>
     <w:p/>
@@ -39505,7 +39417,7 @@
           <w:numId w:val="2"/>
         </w:numPr>
       </w:pPr>
-      <w:bookmarkStart w:id="72" w:name="_Toc507149768"/>
+      <w:bookmarkStart w:id="71" w:name="_Toc507149768"/>
       <w:r>
         <w:rPr>
           <w:rFonts w:hint="eastAsia"/>
@@ -39513,7 +39425,7 @@
         <w:lastRenderedPageBreak/>
         <w:t>数据库</w:t>
       </w:r>
-      <w:bookmarkEnd w:id="72"/>
+      <w:bookmarkEnd w:id="71"/>
     </w:p>
     <w:p>
       <w:pPr>
@@ -39523,7 +39435,7 @@
           <w:numId w:val="2"/>
         </w:numPr>
       </w:pPr>
-      <w:bookmarkStart w:id="73" w:name="_Toc507149769"/>
+      <w:bookmarkStart w:id="72" w:name="_Toc507149769"/>
       <w:r>
         <w:rPr>
           <w:rFonts w:hint="eastAsia"/>
@@ -39536,7 +39448,7 @@
         </w:rPr>
         <w:t>锁的种类</w:t>
       </w:r>
-      <w:bookmarkEnd w:id="73"/>
+      <w:bookmarkEnd w:id="72"/>
     </w:p>
     <w:p/>
     <w:p>
@@ -39547,14 +39459,14 @@
           <w:numId w:val="2"/>
         </w:numPr>
       </w:pPr>
-      <w:bookmarkStart w:id="74" w:name="_Toc507149770"/>
+      <w:bookmarkStart w:id="73" w:name="_Toc507149770"/>
       <w:r>
         <w:rPr>
           <w:rFonts w:hint="eastAsia"/>
         </w:rPr>
         <w:t>死锁的产生</w:t>
       </w:r>
-      <w:bookmarkEnd w:id="74"/>
+      <w:bookmarkEnd w:id="73"/>
     </w:p>
     <w:p/>
     <w:p>
@@ -39565,7 +39477,7 @@
           <w:numId w:val="2"/>
         </w:numPr>
       </w:pPr>
-      <w:bookmarkStart w:id="75" w:name="_Toc507149771"/>
+      <w:bookmarkStart w:id="74" w:name="_Toc507149771"/>
       <w:r>
         <w:rPr>
           <w:rFonts w:hint="eastAsia"/>
@@ -39590,7 +39502,7 @@
         </w:rPr>
         <w:t>的区别</w:t>
       </w:r>
-      <w:bookmarkEnd w:id="75"/>
+      <w:bookmarkEnd w:id="74"/>
     </w:p>
     <w:p/>
     <w:p>
@@ -39601,7 +39513,7 @@
           <w:numId w:val="2"/>
         </w:numPr>
       </w:pPr>
-      <w:bookmarkStart w:id="76" w:name="_Toc507149772"/>
+      <w:bookmarkStart w:id="75" w:name="_Toc507149772"/>
       <w:r>
         <w:t>J</w:t>
       </w:r>
@@ -39617,7 +39529,7 @@
         </w:rPr>
         <w:t>的种类与区别</w:t>
       </w:r>
-      <w:bookmarkEnd w:id="76"/>
+      <w:bookmarkEnd w:id="75"/>
     </w:p>
     <w:p/>
     <w:p>
@@ -39628,7 +39540,7 @@
           <w:numId w:val="2"/>
         </w:numPr>
       </w:pPr>
-      <w:bookmarkStart w:id="77" w:name="_Toc507149773"/>
+      <w:bookmarkStart w:id="76" w:name="_Toc507149773"/>
       <w:r>
         <w:rPr>
           <w:rFonts w:hint="eastAsia"/>
@@ -39659,7 +39571,7 @@
         </w:rPr>
         <w:t>部分如何显示</w:t>
       </w:r>
-      <w:bookmarkEnd w:id="77"/>
+      <w:bookmarkEnd w:id="76"/>
     </w:p>
     <w:p/>
     <w:p>
@@ -39670,14 +39582,14 @@
           <w:numId w:val="2"/>
         </w:numPr>
       </w:pPr>
-      <w:bookmarkStart w:id="78" w:name="_Toc507149774"/>
+      <w:bookmarkStart w:id="77" w:name="_Toc507149774"/>
       <w:r>
         <w:rPr>
           <w:rFonts w:hint="eastAsia"/>
         </w:rPr>
         <w:t>索引类型的种类</w:t>
       </w:r>
-      <w:bookmarkEnd w:id="78"/>
+      <w:bookmarkEnd w:id="77"/>
     </w:p>
     <w:p/>
     <w:p>
@@ -39688,7 +39600,7 @@
           <w:numId w:val="2"/>
         </w:numPr>
       </w:pPr>
-      <w:bookmarkStart w:id="79" w:name="_Toc507149775"/>
+      <w:bookmarkStart w:id="78" w:name="_Toc507149775"/>
       <w:r>
         <w:rPr>
           <w:rFonts w:hint="eastAsia"/>
@@ -39713,7 +39625,7 @@
         </w:rPr>
         <w:t>索引的区别</w:t>
       </w:r>
-      <w:bookmarkEnd w:id="79"/>
+      <w:bookmarkEnd w:id="78"/>
     </w:p>
     <w:p/>
     <w:p>
@@ -39724,14 +39636,14 @@
           <w:numId w:val="2"/>
         </w:numPr>
       </w:pPr>
-      <w:bookmarkStart w:id="80" w:name="_Toc507149776"/>
+      <w:bookmarkStart w:id="79" w:name="_Toc507149776"/>
       <w:r>
         <w:rPr>
           <w:rFonts w:hint="eastAsia"/>
         </w:rPr>
         <w:t>如何对查询命令进行优化</w:t>
       </w:r>
-      <w:bookmarkEnd w:id="80"/>
+      <w:bookmarkEnd w:id="79"/>
     </w:p>
     <w:p/>
     <w:p>
@@ -39742,7 +39654,7 @@
           <w:numId w:val="2"/>
         </w:numPr>
       </w:pPr>
-      <w:bookmarkStart w:id="81" w:name="_Toc507149777"/>
+      <w:bookmarkStart w:id="80" w:name="_Toc507149777"/>
       <w:r>
         <w:rPr>
           <w:rFonts w:hint="eastAsia"/>
@@ -39755,7 +39667,7 @@
         </w:rPr>
         <w:t>与关系型数据库的区别</w:t>
       </w:r>
-      <w:bookmarkEnd w:id="81"/>
+      <w:bookmarkEnd w:id="80"/>
     </w:p>
     <w:p/>
     <w:p>
@@ -39766,7 +39678,7 @@
           <w:numId w:val="2"/>
         </w:numPr>
       </w:pPr>
-      <w:bookmarkStart w:id="82" w:name="_Toc507149778"/>
+      <w:bookmarkStart w:id="81" w:name="_Toc507149778"/>
       <w:r>
         <w:lastRenderedPageBreak/>
         <w:t>R</w:t>
@@ -39783,9 +39695,190 @@
         </w:rPr>
         <w:t>常用的存储类型</w:t>
       </w:r>
+      <w:bookmarkEnd w:id="81"/>
+    </w:p>
+    <w:p/>
+    <w:p>
+      <w:pPr>
+        <w:widowControl/>
+        <w:jc w:val="left"/>
+      </w:pPr>
+      <w:r>
+        <w:br w:type="page"/>
+      </w:r>
+    </w:p>
+    <w:p>
+      <w:pPr>
+        <w:pStyle w:val="1"/>
+        <w:numPr>
+          <w:ilvl w:val="0"/>
+          <w:numId w:val="2"/>
+        </w:numPr>
+        <w:rPr>
+          <w:rFonts w:hint="eastAsia"/>
+        </w:rPr>
+      </w:pPr>
+      <w:r>
+        <w:rPr>
+          <w:rFonts w:hint="eastAsia"/>
+        </w:rPr>
+        <w:lastRenderedPageBreak/>
+        <w:t>ML</w:t>
+      </w:r>
+    </w:p>
+    <w:p>
+      <w:pPr>
+        <w:pStyle w:val="2"/>
+        <w:numPr>
+          <w:ilvl w:val="1"/>
+          <w:numId w:val="2"/>
+        </w:numPr>
+        <w:rPr>
+          <w:rFonts w:hint="eastAsia"/>
+        </w:rPr>
+      </w:pPr>
+      <w:r>
+        <w:rPr>
+          <w:rFonts w:hint="eastAsia"/>
+        </w:rPr>
+        <w:t>判别模型与生成模型</w:t>
+      </w:r>
+    </w:p>
+    <w:p/>
+    <w:p>
+      <w:pPr>
+        <w:pStyle w:val="2"/>
+        <w:numPr>
+          <w:ilvl w:val="1"/>
+          <w:numId w:val="2"/>
+        </w:numPr>
+        <w:rPr>
+          <w:rFonts w:hint="eastAsia"/>
+        </w:rPr>
+      </w:pPr>
+      <w:r>
+        <w:rPr>
+          <w:rFonts w:hint="eastAsia"/>
+        </w:rPr>
+        <w:t>先验概率</w:t>
+      </w:r>
+      <w:r>
+        <w:rPr>
+          <w:rFonts w:hint="eastAsia"/>
+        </w:rPr>
+        <w:t xml:space="preserve"> </w:t>
+      </w:r>
+      <w:r>
+        <w:rPr>
+          <w:rFonts w:hint="eastAsia"/>
+        </w:rPr>
+        <w:t>后验概率</w:t>
+      </w:r>
+      <w:r>
+        <w:rPr>
+          <w:rFonts w:hint="eastAsia"/>
+        </w:rPr>
+        <w:t xml:space="preserve"> </w:t>
+      </w:r>
+      <w:r>
+        <w:rPr>
+          <w:rFonts w:hint="eastAsia"/>
+        </w:rPr>
+        <w:t>似然概率</w:t>
+      </w:r>
+    </w:p>
+    <w:p>
+      <w:pPr>
+        <w:rPr>
+          <w:rFonts w:hint="eastAsia"/>
+        </w:rPr>
+      </w:pPr>
+    </w:p>
+    <w:p>
+      <w:pPr>
+        <w:pStyle w:val="2"/>
+        <w:numPr>
+          <w:ilvl w:val="1"/>
+          <w:numId w:val="2"/>
+        </w:numPr>
+      </w:pPr>
+      <w:r>
+        <w:rPr>
+          <w:rFonts w:hint="eastAsia"/>
+        </w:rPr>
+        <w:t>低度下降法</w:t>
+      </w:r>
+      <w:r>
+        <w:rPr>
+          <w:rFonts w:hint="eastAsia"/>
+        </w:rPr>
+        <w:t xml:space="preserve"> </w:t>
+      </w:r>
+      <w:r>
+        <w:rPr>
+          <w:rFonts w:hint="eastAsia"/>
+        </w:rPr>
+        <w:t>牛顿法</w:t>
+      </w:r>
+      <w:r>
+        <w:rPr>
+          <w:rFonts w:hint="eastAsia"/>
+        </w:rPr>
+        <w:t>/</w:t>
+      </w:r>
+      <w:r>
+        <w:rPr>
+          <w:rFonts w:hint="eastAsia"/>
+        </w:rPr>
+        <w:t>拟牛顿法</w:t>
+      </w:r>
+    </w:p>
+    <w:p/>
+    <w:p>
+      <w:pPr>
+        <w:pStyle w:val="2"/>
+        <w:numPr>
+          <w:ilvl w:val="1"/>
+          <w:numId w:val="2"/>
+        </w:numPr>
+      </w:pPr>
+      <w:r>
+        <w:rPr>
+          <w:rFonts w:hint="eastAsia"/>
+        </w:rPr>
+        <w:t>特征值分解</w:t>
+      </w:r>
+      <w:r>
+        <w:rPr>
+          <w:rFonts w:hint="eastAsia"/>
+        </w:rPr>
+        <w:t xml:space="preserve"> </w:t>
+      </w:r>
+      <w:r>
+        <w:rPr>
+          <w:rFonts w:hint="eastAsia"/>
+        </w:rPr>
+        <w:t>奇异值分解与</w:t>
+      </w:r>
+      <w:r>
+        <w:rPr>
+          <w:rFonts w:hint="eastAsia"/>
+        </w:rPr>
+        <w:t>SVD</w:t>
+      </w:r>
+    </w:p>
+    <w:p/>
+    <w:p>
+      <w:pPr>
+        <w:pStyle w:val="2"/>
+        <w:numPr>
+          <w:ilvl w:val="1"/>
+          <w:numId w:val="2"/>
+        </w:numPr>
+      </w:pPr>
+      <w:bookmarkStart w:id="82" w:name="_GoBack"/>
       <w:bookmarkEnd w:id="82"/>
     </w:p>
-    <w:p/>
     <w:p/>
     <w:p/>
     <w:p/>
@@ -43258,7 +43351,7 @@
 </file>
 
 <file path=customXml/itemProps1.xml><?xml version="1.0" encoding="utf-8"?>
-<ds:datastoreItem xmlns:ds="http://schemas.openxmlformats.org/officeDocument/2006/customXml" ds:itemID="{37FBF951-0F07-4ABD-A013-89A838DB5273}">
+<ds:datastoreItem xmlns:ds="http://schemas.openxmlformats.org/officeDocument/2006/customXml" ds:itemID="{E5051E6A-948A-4AAC-9498-968FAD0C4812}">
   <ds:schemaRefs>
     <ds:schemaRef ds:uri="http://schemas.openxmlformats.org/officeDocument/2006/bibliography"/>
   </ds:schemaRefs>

</xml_diff>